<commit_message>
Started lab 6, 7, and 8
</commit_message>
<xml_diff>
--- a/Lesson 7/Lab 7.docx
+++ b/Lesson 7/Lab 7.docx
@@ -1,6 +1,6 @@
 
 <file path=word/document.xml><?xml version="1.0" encoding="utf-8"?>
-<w:document xmlns:wpc="http://schemas.microsoft.com/office/word/2010/wordprocessingCanvas" xmlns:cx="http://schemas.microsoft.com/office/drawing/2014/chartex" xmlns:cx1="http://schemas.microsoft.com/office/drawing/2015/9/8/chartex" xmlns:cx2="http://schemas.microsoft.com/office/drawing/2015/10/21/chartex" xmlns:cx3="http://schemas.microsoft.com/office/drawing/2016/5/9/chartex" xmlns:cx4="http://schemas.microsoft.com/office/drawing/2016/5/10/chartex" xmlns:cx5="http://schemas.microsoft.com/office/drawing/2016/5/11/chartex" xmlns:cx6="http://schemas.microsoft.com/office/drawing/2016/5/12/chartex" xmlns:cx7="http://schemas.microsoft.com/office/drawing/2016/5/13/chartex" xmlns:cx8="http://schemas.microsoft.com/office/drawing/2016/5/14/chartex" xmlns:mc="http://schemas.openxmlformats.org/markup-compatibility/2006" xmlns:aink="http://schemas.microsoft.com/office/drawing/2016/ink" xmlns:am3d="http://schemas.microsoft.com/office/drawing/2017/model3d" xmlns:o="urn:schemas-microsoft-com:office:office" xmlns:r="http://schemas.openxmlformats.org/officeDocument/2006/relationships" xmlns:m="http://schemas.openxmlformats.org/officeDocument/2006/math" xmlns:v="urn:schemas-microsoft-com:vml" xmlns:wp14="http://schemas.microsoft.com/office/word/2010/wordprocessingDrawing" xmlns:wp="http://schemas.openxmlformats.org/drawingml/2006/wordprocessingDrawing" xmlns:w10="urn:schemas-microsoft-com:office:word" xmlns:w="http://schemas.openxmlformats.org/wordprocessingml/2006/main" xmlns:w14="http://schemas.microsoft.com/office/word/2010/wordml" xmlns:w15="http://schemas.microsoft.com/office/word/2012/wordml" xmlns:w16cex="http://schemas.microsoft.com/office/word/2018/wordml/cex" xmlns:w16cid="http://schemas.microsoft.com/office/word/2016/wordml/cid" xmlns:w16="http://schemas.microsoft.com/office/word/2018/wordml" xmlns:w16sdtdh="http://schemas.microsoft.com/office/word/2020/wordml/sdtdatahash" xmlns:w16se="http://schemas.microsoft.com/office/word/2015/wordml/symex" xmlns:wpg="http://schemas.microsoft.com/office/word/2010/wordprocessingGroup" xmlns:wpi="http://schemas.microsoft.com/office/word/2010/wordprocessingInk" xmlns:wne="http://schemas.microsoft.com/office/word/2006/wordml" xmlns:wps="http://schemas.microsoft.com/office/word/2010/wordprocessingShape" mc:Ignorable="w14 w15 w16se w16cid w16 w16cex w16sdtdh wp14">
+<w:document xmlns:wpc="http://schemas.microsoft.com/office/word/2010/wordprocessingCanvas" xmlns:cx="http://schemas.microsoft.com/office/drawing/2014/chartex" xmlns:cx1="http://schemas.microsoft.com/office/drawing/2015/9/8/chartex" xmlns:cx2="http://schemas.microsoft.com/office/drawing/2015/10/21/chartex" xmlns:cx3="http://schemas.microsoft.com/office/drawing/2016/5/9/chartex" xmlns:cx4="http://schemas.microsoft.com/office/drawing/2016/5/10/chartex" xmlns:cx5="http://schemas.microsoft.com/office/drawing/2016/5/11/chartex" xmlns:cx6="http://schemas.microsoft.com/office/drawing/2016/5/12/chartex" xmlns:cx7="http://schemas.microsoft.com/office/drawing/2016/5/13/chartex" xmlns:cx8="http://schemas.microsoft.com/office/drawing/2016/5/14/chartex" xmlns:mc="http://schemas.openxmlformats.org/markup-compatibility/2006" xmlns:aink="http://schemas.microsoft.com/office/drawing/2016/ink" xmlns:am3d="http://schemas.microsoft.com/office/drawing/2017/model3d" xmlns:o="urn:schemas-microsoft-com:office:office" xmlns:oel="http://schemas.microsoft.com/office/2019/extlst" xmlns:r="http://schemas.openxmlformats.org/officeDocument/2006/relationships" xmlns:m="http://schemas.openxmlformats.org/officeDocument/2006/math" xmlns:v="urn:schemas-microsoft-com:vml" xmlns:wp14="http://schemas.microsoft.com/office/word/2010/wordprocessingDrawing" xmlns:wp="http://schemas.openxmlformats.org/drawingml/2006/wordprocessingDrawing" xmlns:w10="urn:schemas-microsoft-com:office:word" xmlns:w="http://schemas.openxmlformats.org/wordprocessingml/2006/main" xmlns:w14="http://schemas.microsoft.com/office/word/2010/wordml" xmlns:w15="http://schemas.microsoft.com/office/word/2012/wordml" xmlns:w16cex="http://schemas.microsoft.com/office/word/2018/wordml/cex" xmlns:w16cid="http://schemas.microsoft.com/office/word/2016/wordml/cid" xmlns:w16="http://schemas.microsoft.com/office/word/2018/wordml" xmlns:w16sdtdh="http://schemas.microsoft.com/office/word/2020/wordml/sdtdatahash" xmlns:w16se="http://schemas.microsoft.com/office/word/2015/wordml/symex" xmlns:wpg="http://schemas.microsoft.com/office/word/2010/wordprocessingGroup" xmlns:wpi="http://schemas.microsoft.com/office/word/2010/wordprocessingInk" xmlns:wne="http://schemas.microsoft.com/office/word/2006/wordml" xmlns:wps="http://schemas.microsoft.com/office/word/2010/wordprocessingShape" mc:Ignorable="w14 w15 w16se w16cid w16 w16cex w16sdtdh wp14">
   <w:body>
     <w:p>
       <w:pPr>
@@ -46,7 +46,17 @@
       </w:r>
     </w:p>
     <w:p>
-      <w:r>
+      <w:pPr>
+        <w:rPr>
+          <w:b/>
+          <w:bCs/>
+        </w:rPr>
+      </w:pPr>
+      <w:r>
+        <w:rPr>
+          <w:b/>
+          <w:bCs/>
+        </w:rPr>
         <w:t>Hockey</w:t>
       </w:r>
     </w:p>
@@ -151,27 +161,68 @@
         <w:pStyle w:val="ListParagraph"/>
         <w:numPr>
           <w:ilvl w:val="0"/>
+          <w:numId w:val="4"/>
+        </w:numPr>
+      </w:pPr>
+      <w:r>
+        <w:t>firstName</w:t>
+      </w:r>
+    </w:p>
+    <w:p>
+      <w:pPr>
+        <w:pStyle w:val="ListParagraph"/>
+        <w:numPr>
+          <w:ilvl w:val="0"/>
+          <w:numId w:val="4"/>
+        </w:numPr>
+      </w:pPr>
+      <w:r>
+        <w:t>lastName</w:t>
+      </w:r>
+    </w:p>
+    <w:p>
+      <w:pPr>
+        <w:pStyle w:val="ListParagraph"/>
+        <w:numPr>
+          <w:ilvl w:val="0"/>
+          <w:numId w:val="4"/>
+        </w:numPr>
+      </w:pPr>
+      <w:r>
+        <w:t>baseSalary</w:t>
+      </w:r>
+    </w:p>
+    <w:p>
+      <w:pPr>
+        <w:pStyle w:val="ListParagraph"/>
+        <w:numPr>
+          <w:ilvl w:val="0"/>
+          <w:numId w:val="4"/>
+        </w:numPr>
+      </w:pPr>
+      <w:r>
+        <w:t>jerseyNumber</w:t>
+      </w:r>
+    </w:p>
+    <w:p/>
+    <w:p>
+      <w:pPr>
+        <w:pStyle w:val="ListParagraph"/>
+        <w:numPr>
+          <w:ilvl w:val="0"/>
           <w:numId w:val="1"/>
         </w:numPr>
       </w:pPr>
       <w:r>
         <w:rPr>
           <w:rFonts w:ascii="Arial" w:hAnsi="Arial" w:cs="Arial"/>
+          <w:color w:val="FF0000"/>
           <w:sz w:val="23"/>
           <w:szCs w:val="23"/>
           <w:shd w:val="clear" w:color="auto" w:fill="FFFFFF"/>
         </w:rPr>
-        <w:t>What fields would be required?</w:t>
-      </w:r>
-    </w:p>
-    <w:p>
-      <w:pPr>
-        <w:pStyle w:val="ListParagraph"/>
-        <w:numPr>
-          <w:ilvl w:val="0"/>
-          <w:numId w:val="1"/>
-        </w:numPr>
-      </w:pPr>
+        <w:t>What fields would be required</w:t>
+      </w:r>
       <w:r>
         <w:rPr>
           <w:rFonts w:ascii="Arial" w:hAnsi="Arial" w:cs="Arial"/>
@@ -179,9 +230,10 @@
           <w:szCs w:val="23"/>
           <w:shd w:val="clear" w:color="auto" w:fill="FFFFFF"/>
         </w:rPr>
-        <w:t>What constructors are required to create players?</w:t>
-      </w:r>
-    </w:p>
+        <w:t>?</w:t>
+      </w:r>
+    </w:p>
+    <w:p/>
     <w:p>
       <w:pPr>
         <w:pStyle w:val="ListParagraph"/>
@@ -197,9 +249,27 @@
           <w:szCs w:val="23"/>
           <w:shd w:val="clear" w:color="auto" w:fill="FFFFFF"/>
         </w:rPr>
-        <w:t>What validations are required?</w:t>
-      </w:r>
-    </w:p>
+        <w:t>What constructors are required to create players?</w:t>
+      </w:r>
+    </w:p>
+    <w:p>
+      <w:pPr>
+        <w:pStyle w:val="ListParagraph"/>
+      </w:pPr>
+    </w:p>
+    <w:p>
+      <w:pPr>
+        <w:pStyle w:val="ListParagraph"/>
+        <w:numPr>
+          <w:ilvl w:val="0"/>
+          <w:numId w:val="4"/>
+        </w:numPr>
+      </w:pPr>
+      <w:r>
+        <w:t>Like the other lab that had 3, 4, or 5 parameters with different conditions inside the constructor – just do what I think Is best and describe it here</w:t>
+      </w:r>
+    </w:p>
+    <w:p/>
     <w:p>
       <w:pPr>
         <w:pStyle w:val="ListParagraph"/>
@@ -215,14 +285,101 @@
           <w:szCs w:val="23"/>
           <w:shd w:val="clear" w:color="auto" w:fill="FFFFFF"/>
         </w:rPr>
-        <w:t>What functions does a player perform?</w:t>
-      </w:r>
-    </w:p>
-    <w:p>
-      <w:pPr>
-        <w:rPr>
-          <w:rFonts w:ascii="Arial" w:hAnsi="Arial" w:cs="Arial"/>
-        </w:rPr>
+        <w:t>What validations are required?</w:t>
+      </w:r>
+    </w:p>
+    <w:p/>
+    <w:p>
+      <w:r>
+        <w:t xml:space="preserve">Check this is String </w:t>
+      </w:r>
+      <w:r>
+        <w:t>firstNam</w:t>
+      </w:r>
+      <w:r>
+        <w:t>e</w:t>
+      </w:r>
+    </w:p>
+    <w:p>
+      <w:pPr>
+        <w:pStyle w:val="ListParagraph"/>
+        <w:numPr>
+          <w:ilvl w:val="0"/>
+          <w:numId w:val="4"/>
+        </w:numPr>
+      </w:pPr>
+      <w:r>
+        <w:t>Shouldn’t be null or empty</w:t>
+      </w:r>
+    </w:p>
+    <w:p>
+      <w:r>
+        <w:t>Check this is String l</w:t>
+      </w:r>
+      <w:r>
+        <w:t>astName</w:t>
+      </w:r>
+    </w:p>
+    <w:p>
+      <w:pPr>
+        <w:pStyle w:val="ListParagraph"/>
+        <w:numPr>
+          <w:ilvl w:val="0"/>
+          <w:numId w:val="4"/>
+        </w:numPr>
+      </w:pPr>
+      <w:r>
+        <w:t>Shouldn’t be null or empty</w:t>
+      </w:r>
+    </w:p>
+    <w:p>
+      <w:r>
+        <w:t xml:space="preserve">Check this is double </w:t>
+      </w:r>
+      <w:r>
+        <w:t>baseSalary</w:t>
+      </w:r>
+    </w:p>
+    <w:p>
+      <w:pPr>
+        <w:pStyle w:val="ListParagraph"/>
+        <w:numPr>
+          <w:ilvl w:val="0"/>
+          <w:numId w:val="4"/>
+        </w:numPr>
+      </w:pPr>
+      <w:r>
+        <w:t>Can check to see if the salary is between a range</w:t>
+      </w:r>
+    </w:p>
+    <w:p>
+      <w:r>
+        <w:t xml:space="preserve">Check this is int </w:t>
+      </w:r>
+      <w:r>
+        <w:t>jerseyNumber</w:t>
+      </w:r>
+    </w:p>
+    <w:p>
+      <w:pPr>
+        <w:pStyle w:val="ListParagraph"/>
+        <w:numPr>
+          <w:ilvl w:val="0"/>
+          <w:numId w:val="4"/>
+        </w:numPr>
+      </w:pPr>
+      <w:r>
+        <w:t>Shouldn’t be a negative number</w:t>
+      </w:r>
+    </w:p>
+    <w:p/>
+    <w:p>
+      <w:pPr>
+        <w:pStyle w:val="ListParagraph"/>
+        <w:numPr>
+          <w:ilvl w:val="0"/>
+          <w:numId w:val="1"/>
+        </w:numPr>
       </w:pPr>
       <w:r>
         <w:rPr>
@@ -231,16 +388,14 @@
           <w:szCs w:val="23"/>
           <w:shd w:val="clear" w:color="auto" w:fill="FFFFFF"/>
         </w:rPr>
-        <w:t>For teams:</w:t>
-      </w:r>
-    </w:p>
-    <w:p>
-      <w:pPr>
-        <w:pStyle w:val="ListParagraph"/>
-        <w:numPr>
-          <w:ilvl w:val="0"/>
-          <w:numId w:val="2"/>
-        </w:numPr>
+        <w:t>What functions does a player perform?</w:t>
+      </w:r>
+    </w:p>
+    <w:p>
+      <w:pPr>
+        <w:rPr>
+          <w:rFonts w:ascii="Arial" w:hAnsi="Arial" w:cs="Arial"/>
+        </w:rPr>
       </w:pPr>
       <w:r>
         <w:rPr>
@@ -249,14 +404,16 @@
           <w:szCs w:val="23"/>
           <w:shd w:val="clear" w:color="auto" w:fill="FFFFFF"/>
         </w:rPr>
-        <w:t>Same as above pertaining to teams</w:t>
-      </w:r>
-    </w:p>
-    <w:p>
-      <w:pPr>
-        <w:rPr>
-          <w:rFonts w:ascii="Arial" w:hAnsi="Arial" w:cs="Arial"/>
-        </w:rPr>
+        <w:t>For teams:</w:t>
+      </w:r>
+    </w:p>
+    <w:p>
+      <w:pPr>
+        <w:pStyle w:val="ListParagraph"/>
+        <w:numPr>
+          <w:ilvl w:val="0"/>
+          <w:numId w:val="2"/>
+        </w:numPr>
       </w:pPr>
       <w:r>
         <w:rPr>
@@ -265,16 +422,14 @@
           <w:szCs w:val="23"/>
           <w:shd w:val="clear" w:color="auto" w:fill="FFFFFF"/>
         </w:rPr>
-        <w:t>For the league:</w:t>
-      </w:r>
-    </w:p>
-    <w:p>
-      <w:pPr>
-        <w:pStyle w:val="ListParagraph"/>
-        <w:numPr>
-          <w:ilvl w:val="0"/>
-          <w:numId w:val="3"/>
-        </w:numPr>
+        <w:t>Same as above pertaining to teams</w:t>
+      </w:r>
+    </w:p>
+    <w:p>
+      <w:pPr>
+        <w:rPr>
+          <w:rFonts w:ascii="Arial" w:hAnsi="Arial" w:cs="Arial"/>
+        </w:rPr>
       </w:pPr>
       <w:r>
         <w:rPr>
@@ -283,25 +438,15 @@
           <w:szCs w:val="23"/>
           <w:shd w:val="clear" w:color="auto" w:fill="FFFFFF"/>
         </w:rPr>
-        <w:t>Same as above for the league</w:t>
-      </w:r>
-    </w:p>
-    <w:p/>
-    <w:p/>
-    <w:p>
-      <w:pPr>
-        <w:pStyle w:val="Heading2"/>
-      </w:pPr>
-      <w:r>
-        <w:t>Additional things to consider</w:t>
-      </w:r>
-    </w:p>
-    <w:p>
-      <w:pPr>
-        <w:pStyle w:val="ListParagraph"/>
-        <w:numPr>
-          <w:ilvl w:val="0"/>
-          <w:numId w:val="5"/>
+        <w:t>For the league:</w:t>
+      </w:r>
+    </w:p>
+    <w:p>
+      <w:pPr>
+        <w:pStyle w:val="ListParagraph"/>
+        <w:numPr>
+          <w:ilvl w:val="0"/>
+          <w:numId w:val="3"/>
         </w:numPr>
       </w:pPr>
       <w:r>
@@ -311,14 +456,27 @@
           <w:szCs w:val="23"/>
           <w:shd w:val="clear" w:color="auto" w:fill="FFFFFF"/>
         </w:rPr>
-        <w:t>What are the relationships between the three classes? How do teams track players and how</w:t>
-      </w:r>
-      <w:r>
-        <w:rPr>
-          <w:rFonts w:ascii="Arial" w:hAnsi="Arial" w:cs="Arial"/>
-        </w:rPr>
-        <w:t xml:space="preserve"> </w:t>
-      </w:r>
+        <w:t>Same as above for the league</w:t>
+      </w:r>
+    </w:p>
+    <w:p/>
+    <w:p/>
+    <w:p>
+      <w:pPr>
+        <w:pStyle w:val="Heading2"/>
+      </w:pPr>
+      <w:r>
+        <w:t>Additional things to consider</w:t>
+      </w:r>
+    </w:p>
+    <w:p>
+      <w:pPr>
+        <w:pStyle w:val="ListParagraph"/>
+        <w:numPr>
+          <w:ilvl w:val="0"/>
+          <w:numId w:val="5"/>
+        </w:numPr>
+      </w:pPr>
       <w:r>
         <w:rPr>
           <w:rFonts w:ascii="Arial" w:hAnsi="Arial" w:cs="Arial"/>
@@ -326,9 +484,14 @@
           <w:szCs w:val="23"/>
           <w:shd w:val="clear" w:color="auto" w:fill="FFFFFF"/>
         </w:rPr>
-        <w:t xml:space="preserve">does the league track </w:t>
-      </w:r>
-      <w:proofErr w:type="gramStart"/>
+        <w:t>What are the relationships between the three classes? How do teams track players and how</w:t>
+      </w:r>
+      <w:r>
+        <w:rPr>
+          <w:rFonts w:ascii="Arial" w:hAnsi="Arial" w:cs="Arial"/>
+        </w:rPr>
+        <w:t xml:space="preserve"> </w:t>
+      </w:r>
       <w:r>
         <w:rPr>
           <w:rFonts w:ascii="Arial" w:hAnsi="Arial" w:cs="Arial"/>
@@ -336,9 +499,17 @@
           <w:szCs w:val="23"/>
           <w:shd w:val="clear" w:color="auto" w:fill="FFFFFF"/>
         </w:rPr>
-        <w:t>teams</w:t>
-      </w:r>
-      <w:proofErr w:type="gramEnd"/>
+        <w:t>does the league track teams?</w:t>
+      </w:r>
+    </w:p>
+    <w:p>
+      <w:pPr>
+        <w:pStyle w:val="ListParagraph"/>
+        <w:numPr>
+          <w:ilvl w:val="0"/>
+          <w:numId w:val="5"/>
+        </w:numPr>
+      </w:pPr>
       <w:r>
         <w:rPr>
           <w:rFonts w:ascii="Arial" w:hAnsi="Arial" w:cs="Arial"/>
@@ -346,9 +517,22 @@
           <w:szCs w:val="23"/>
           <w:shd w:val="clear" w:color="auto" w:fill="FFFFFF"/>
         </w:rPr>
-        <w:t>?</w:t>
-      </w:r>
-    </w:p>
+        <w:t>Is the design reusable?</w:t>
+      </w:r>
+    </w:p>
+    <w:p>
+      <w:pPr>
+        <w:pStyle w:val="ListParagraph"/>
+        <w:numPr>
+          <w:ilvl w:val="0"/>
+          <w:numId w:val="4"/>
+        </w:numPr>
+      </w:pPr>
+      <w:r>
+        <w:t>If I add more team players then it does the same checks</w:t>
+      </w:r>
+    </w:p>
+    <w:p/>
     <w:p>
       <w:pPr>
         <w:pStyle w:val="ListParagraph"/>
@@ -356,36 +540,33 @@
           <w:ilvl w:val="0"/>
           <w:numId w:val="5"/>
         </w:numPr>
-      </w:pPr>
-      <w:r>
-        <w:rPr>
-          <w:rFonts w:ascii="Arial" w:hAnsi="Arial" w:cs="Arial"/>
+        <w:rPr>
+          <w:color w:val="FF0000"/>
+        </w:rPr>
+      </w:pPr>
+      <w:r>
+        <w:rPr>
+          <w:rFonts w:ascii="Arial" w:hAnsi="Arial" w:cs="Arial"/>
+          <w:color w:val="FF0000"/>
           <w:sz w:val="23"/>
           <w:szCs w:val="23"/>
           <w:shd w:val="clear" w:color="auto" w:fill="FFFFFF"/>
         </w:rPr>
-        <w:lastRenderedPageBreak/>
-        <w:t>Is the design reusable?</w:t>
-      </w:r>
-    </w:p>
-    <w:p>
-      <w:pPr>
-        <w:pStyle w:val="ListParagraph"/>
-        <w:numPr>
-          <w:ilvl w:val="0"/>
-          <w:numId w:val="5"/>
-        </w:numPr>
-      </w:pPr>
-      <w:r>
-        <w:rPr>
-          <w:rFonts w:ascii="Arial" w:hAnsi="Arial" w:cs="Arial"/>
+        <w:t>Is the design extendable?</w:t>
+      </w:r>
+      <w:r>
+        <w:rPr>
+          <w:rFonts w:ascii="Arial" w:hAnsi="Arial" w:cs="Arial"/>
+          <w:color w:val="FF0000"/>
           <w:sz w:val="23"/>
           <w:szCs w:val="23"/>
           <w:shd w:val="clear" w:color="auto" w:fill="FFFFFF"/>
         </w:rPr>
-        <w:t>Is the design extendable?</w:t>
-      </w:r>
-    </w:p>
+        <w:t xml:space="preserve"> – ask teacher</w:t>
+      </w:r>
+    </w:p>
+    <w:p/>
+    <w:p/>
     <w:p>
       <w:pPr>
         <w:pStyle w:val="ListParagraph"/>
@@ -430,7 +611,7 @@
 </file>
 
 <file path=word/numbering.xml><?xml version="1.0" encoding="utf-8"?>
-<w:numbering xmlns:wpc="http://schemas.microsoft.com/office/word/2010/wordprocessingCanvas" xmlns:cx="http://schemas.microsoft.com/office/drawing/2014/chartex" xmlns:cx1="http://schemas.microsoft.com/office/drawing/2015/9/8/chartex" xmlns:cx2="http://schemas.microsoft.com/office/drawing/2015/10/21/chartex" xmlns:cx3="http://schemas.microsoft.com/office/drawing/2016/5/9/chartex" xmlns:cx4="http://schemas.microsoft.com/office/drawing/2016/5/10/chartex" xmlns:cx5="http://schemas.microsoft.com/office/drawing/2016/5/11/chartex" xmlns:cx6="http://schemas.microsoft.com/office/drawing/2016/5/12/chartex" xmlns:cx7="http://schemas.microsoft.com/office/drawing/2016/5/13/chartex" xmlns:cx8="http://schemas.microsoft.com/office/drawing/2016/5/14/chartex" xmlns:mc="http://schemas.openxmlformats.org/markup-compatibility/2006" xmlns:aink="http://schemas.microsoft.com/office/drawing/2016/ink" xmlns:am3d="http://schemas.microsoft.com/office/drawing/2017/model3d" xmlns:o="urn:schemas-microsoft-com:office:office" xmlns:r="http://schemas.openxmlformats.org/officeDocument/2006/relationships" xmlns:m="http://schemas.openxmlformats.org/officeDocument/2006/math" xmlns:v="urn:schemas-microsoft-com:vml" xmlns:wp14="http://schemas.microsoft.com/office/word/2010/wordprocessingDrawing" xmlns:wp="http://schemas.openxmlformats.org/drawingml/2006/wordprocessingDrawing" xmlns:w10="urn:schemas-microsoft-com:office:word" xmlns:w="http://schemas.openxmlformats.org/wordprocessingml/2006/main" xmlns:w14="http://schemas.microsoft.com/office/word/2010/wordml" xmlns:w15="http://schemas.microsoft.com/office/word/2012/wordml" xmlns:w16cex="http://schemas.microsoft.com/office/word/2018/wordml/cex" xmlns:w16cid="http://schemas.microsoft.com/office/word/2016/wordml/cid" xmlns:w16="http://schemas.microsoft.com/office/word/2018/wordml" xmlns:w16sdtdh="http://schemas.microsoft.com/office/word/2020/wordml/sdtdatahash" xmlns:w16se="http://schemas.microsoft.com/office/word/2015/wordml/symex" xmlns:wpg="http://schemas.microsoft.com/office/word/2010/wordprocessingGroup" xmlns:wpi="http://schemas.microsoft.com/office/word/2010/wordprocessingInk" xmlns:wne="http://schemas.microsoft.com/office/word/2006/wordml" xmlns:wps="http://schemas.microsoft.com/office/word/2010/wordprocessingShape" mc:Ignorable="w14 w15 w16se w16cid w16 w16cex w16sdtdh wp14">
+<w:numbering xmlns:wpc="http://schemas.microsoft.com/office/word/2010/wordprocessingCanvas" xmlns:cx="http://schemas.microsoft.com/office/drawing/2014/chartex" xmlns:cx1="http://schemas.microsoft.com/office/drawing/2015/9/8/chartex" xmlns:cx2="http://schemas.microsoft.com/office/drawing/2015/10/21/chartex" xmlns:cx3="http://schemas.microsoft.com/office/drawing/2016/5/9/chartex" xmlns:cx4="http://schemas.microsoft.com/office/drawing/2016/5/10/chartex" xmlns:cx5="http://schemas.microsoft.com/office/drawing/2016/5/11/chartex" xmlns:cx6="http://schemas.microsoft.com/office/drawing/2016/5/12/chartex" xmlns:cx7="http://schemas.microsoft.com/office/drawing/2016/5/13/chartex" xmlns:cx8="http://schemas.microsoft.com/office/drawing/2016/5/14/chartex" xmlns:mc="http://schemas.openxmlformats.org/markup-compatibility/2006" xmlns:aink="http://schemas.microsoft.com/office/drawing/2016/ink" xmlns:am3d="http://schemas.microsoft.com/office/drawing/2017/model3d" xmlns:o="urn:schemas-microsoft-com:office:office" xmlns:oel="http://schemas.microsoft.com/office/2019/extlst" xmlns:r="http://schemas.openxmlformats.org/officeDocument/2006/relationships" xmlns:m="http://schemas.openxmlformats.org/officeDocument/2006/math" xmlns:v="urn:schemas-microsoft-com:vml" xmlns:wp14="http://schemas.microsoft.com/office/word/2010/wordprocessingDrawing" xmlns:wp="http://schemas.openxmlformats.org/drawingml/2006/wordprocessingDrawing" xmlns:w10="urn:schemas-microsoft-com:office:word" xmlns:w="http://schemas.openxmlformats.org/wordprocessingml/2006/main" xmlns:w14="http://schemas.microsoft.com/office/word/2010/wordml" xmlns:w15="http://schemas.microsoft.com/office/word/2012/wordml" xmlns:w16cex="http://schemas.microsoft.com/office/word/2018/wordml/cex" xmlns:w16cid="http://schemas.microsoft.com/office/word/2016/wordml/cid" xmlns:w16="http://schemas.microsoft.com/office/word/2018/wordml" xmlns:w16sdtdh="http://schemas.microsoft.com/office/word/2020/wordml/sdtdatahash" xmlns:w16se="http://schemas.microsoft.com/office/word/2015/wordml/symex" xmlns:wpg="http://schemas.microsoft.com/office/word/2010/wordprocessingGroup" xmlns:wpi="http://schemas.microsoft.com/office/word/2010/wordprocessingInk" xmlns:wne="http://schemas.microsoft.com/office/word/2006/wordml" xmlns:wps="http://schemas.microsoft.com/office/word/2010/wordprocessingShape" mc:Ignorable="w14 w15 w16se w16cid w16 w16cex w16sdtdh wp14">
   <w:abstractNum w:abstractNumId="0" w15:restartNumberingAfterBreak="0">
     <w:nsid w:val="110635FD"/>
     <w:multiLevelType w:val="hybridMultilevel"/>

</xml_diff>

<commit_message>
Started working on Lab 7
</commit_message>
<xml_diff>
--- a/Lesson 7/Lab 7.docx
+++ b/Lesson 7/Lab 7.docx
@@ -5,41 +5,72 @@
     <w:p>
       <w:pPr>
         <w:pStyle w:val="Heading1"/>
+        <w:spacing w:before="0"/>
       </w:pPr>
       <w:r>
         <w:t>Lab 7: Designing a sports league program</w:t>
       </w:r>
     </w:p>
-    <w:p/>
-    <w:p>
+    <w:p>
+      <w:pPr>
+        <w:spacing w:after="0"/>
+      </w:pPr>
+    </w:p>
+    <w:p>
+      <w:pPr>
+        <w:spacing w:after="0"/>
+      </w:pPr>
       <w:r>
         <w:t>/**</w:t>
       </w:r>
     </w:p>
     <w:p>
+      <w:pPr>
+        <w:spacing w:after="0"/>
+      </w:pPr>
       <w:r>
         <w:t>* @author Monika Szucs</w:t>
       </w:r>
     </w:p>
     <w:p>
-      <w:r>
-        <w:t>* @author Partner here</w:t>
-      </w:r>
-    </w:p>
-    <w:p>
+      <w:pPr>
+        <w:spacing w:after="0"/>
+      </w:pPr>
+      <w:r>
+        <w:t xml:space="preserve">* @author </w:t>
+      </w:r>
+      <w:r>
+        <w:rPr>
+          <w:color w:val="FF0000"/>
+        </w:rPr>
+        <w:t>Partner here</w:t>
+      </w:r>
+    </w:p>
+    <w:p>
+      <w:pPr>
+        <w:spacing w:after="0"/>
+      </w:pPr>
       <w:r>
         <w:t>* @version 1.0</w:t>
       </w:r>
     </w:p>
     <w:p>
+      <w:pPr>
+        <w:spacing w:after="0"/>
+      </w:pPr>
       <w:r>
         <w:t>*/</w:t>
       </w:r>
     </w:p>
-    <w:p/>
+    <w:p>
+      <w:pPr>
+        <w:spacing w:after="0"/>
+      </w:pPr>
+    </w:p>
     <w:p>
       <w:pPr>
         <w:pStyle w:val="Heading2"/>
+        <w:spacing w:before="0"/>
       </w:pPr>
       <w:r>
         <w:t>Theme</w:t>
@@ -47,6 +78,7 @@
     </w:p>
     <w:p>
       <w:pPr>
+        <w:spacing w:after="0"/>
         <w:rPr>
           <w:b/>
           <w:bCs/>
@@ -61,7 +93,25 @@
       </w:r>
     </w:p>
     <w:p>
-      <w:r>
+      <w:pPr>
+        <w:spacing w:after="0"/>
+        <w:rPr>
+          <w:b/>
+          <w:bCs/>
+        </w:rPr>
+      </w:pPr>
+    </w:p>
+    <w:p>
+      <w:pPr>
+        <w:spacing w:after="0"/>
+        <w:rPr>
+          <w:u w:val="single"/>
+        </w:rPr>
+      </w:pPr>
+      <w:r>
+        <w:rPr>
+          <w:u w:val="single"/>
+        </w:rPr>
         <w:t>Consider what we learned on:</w:t>
       </w:r>
     </w:p>
@@ -72,18 +122,52 @@
           <w:ilvl w:val="0"/>
           <w:numId w:val="4"/>
         </w:numPr>
-      </w:pPr>
-      <w:r>
-        <w:t>RRD</w:t>
-      </w:r>
-    </w:p>
-    <w:p>
-      <w:pPr>
-        <w:pStyle w:val="ListParagraph"/>
-        <w:numPr>
-          <w:ilvl w:val="0"/>
+        <w:spacing w:after="0"/>
+      </w:pPr>
+      <w:r>
+        <w:t>R</w:t>
+      </w:r>
+      <w:r>
+        <w:t>D</w:t>
+      </w:r>
+      <w:r>
+        <w:t>D</w:t>
+      </w:r>
+    </w:p>
+    <w:p>
+      <w:pPr>
+        <w:pStyle w:val="ListParagraph"/>
+        <w:numPr>
+          <w:ilvl w:val="1"/>
           <w:numId w:val="4"/>
         </w:numPr>
+        <w:spacing w:after="0"/>
+      </w:pPr>
+      <w:r>
+        <w:t>Hockey team has its own well-defined role</w:t>
+      </w:r>
+    </w:p>
+    <w:p>
+      <w:pPr>
+        <w:pStyle w:val="ListParagraph"/>
+        <w:numPr>
+          <w:ilvl w:val="1"/>
+          <w:numId w:val="4"/>
+        </w:numPr>
+        <w:spacing w:after="0"/>
+      </w:pPr>
+      <w:r>
+        <w:t>The goal of the larger program is realized when each of the smaller parts fulfills its purpose</w:t>
+      </w:r>
+    </w:p>
+    <w:p>
+      <w:pPr>
+        <w:pStyle w:val="ListParagraph"/>
+        <w:numPr>
+          <w:ilvl w:val="0"/>
+          <w:numId w:val="4"/>
+        </w:numPr>
+        <w:spacing w:after="0"/>
       </w:pPr>
       <w:r>
         <w:t>Cohesion</w:t>
@@ -93,9 +177,23 @@
       <w:pPr>
         <w:pStyle w:val="ListParagraph"/>
         <w:numPr>
-          <w:ilvl w:val="0"/>
+          <w:ilvl w:val="1"/>
           <w:numId w:val="4"/>
         </w:numPr>
+        <w:spacing w:after="0"/>
+      </w:pPr>
+      <w:r>
+        <w:t>Refers to the number of diversity of tasks that a single unit is responsible for. We aim for HIGH COHESION</w:t>
+      </w:r>
+    </w:p>
+    <w:p>
+      <w:pPr>
+        <w:pStyle w:val="ListParagraph"/>
+        <w:numPr>
+          <w:ilvl w:val="0"/>
+          <w:numId w:val="4"/>
+        </w:numPr>
+        <w:spacing w:after="0"/>
       </w:pPr>
       <w:r>
         <w:t>Coupling</w:t>
@@ -105,25 +203,98 @@
       <w:pPr>
         <w:pStyle w:val="ListParagraph"/>
         <w:numPr>
-          <w:ilvl w:val="0"/>
+          <w:ilvl w:val="1"/>
           <w:numId w:val="4"/>
         </w:numPr>
+        <w:spacing w:after="0"/>
+      </w:pPr>
+      <w:r>
+        <w:t>Avoid Coupling – we aim for loose coupling</w:t>
+      </w:r>
+    </w:p>
+    <w:p>
+      <w:pPr>
+        <w:pStyle w:val="ListParagraph"/>
+        <w:numPr>
+          <w:ilvl w:val="1"/>
+          <w:numId w:val="4"/>
+        </w:numPr>
+        <w:spacing w:after="0"/>
+      </w:pPr>
+      <w:r>
+        <w:t>Links between separate units of a program</w:t>
+      </w:r>
+    </w:p>
+    <w:p>
+      <w:pPr>
+        <w:pStyle w:val="ListParagraph"/>
+        <w:numPr>
+          <w:ilvl w:val="1"/>
+          <w:numId w:val="4"/>
+        </w:numPr>
+        <w:spacing w:after="0"/>
+      </w:pPr>
+      <w:r>
+        <w:t>When for example two players depend on each other so closely that neither can function on their own so we lose cohesion and the role gets confused</w:t>
+      </w:r>
+    </w:p>
+    <w:p>
+      <w:pPr>
+        <w:pStyle w:val="ListParagraph"/>
+        <w:numPr>
+          <w:ilvl w:val="0"/>
+          <w:numId w:val="4"/>
+        </w:numPr>
+        <w:spacing w:after="0"/>
       </w:pPr>
       <w:r>
         <w:t>Duplication</w:t>
       </w:r>
     </w:p>
-    <w:p/>
+    <w:p>
+      <w:pPr>
+        <w:pStyle w:val="ListParagraph"/>
+        <w:numPr>
+          <w:ilvl w:val="1"/>
+          <w:numId w:val="4"/>
+        </w:numPr>
+        <w:spacing w:after="0"/>
+      </w:pPr>
+      <w:r>
+        <w:t>When the same or very similar code sequence appears more than once in the same class or in different classes within the same program</w:t>
+      </w:r>
+    </w:p>
+    <w:p>
+      <w:pPr>
+        <w:spacing w:after="0"/>
+      </w:pPr>
+    </w:p>
+    <w:p>
+      <w:pPr>
+        <w:rPr>
+          <w:rFonts w:asciiTheme="majorHAnsi" w:eastAsiaTheme="majorEastAsia" w:hAnsiTheme="majorHAnsi" w:cstheme="majorBidi"/>
+          <w:color w:val="2F5496" w:themeColor="accent1" w:themeShade="BF"/>
+          <w:sz w:val="26"/>
+          <w:szCs w:val="26"/>
+        </w:rPr>
+      </w:pPr>
+      <w:r>
+        <w:br w:type="page"/>
+      </w:r>
+    </w:p>
     <w:p>
       <w:pPr>
         <w:pStyle w:val="Heading2"/>
-      </w:pPr>
-      <w:r>
+        <w:spacing w:before="0"/>
+      </w:pPr>
+      <w:r>
+        <w:lastRenderedPageBreak/>
         <w:t>Questions to consider:</w:t>
       </w:r>
     </w:p>
     <w:p>
       <w:pPr>
+        <w:spacing w:after="0"/>
         <w:rPr>
           <w:rFonts w:ascii="Arial" w:hAnsi="Arial" w:cs="Arial"/>
         </w:rPr>
@@ -145,6 +316,7 @@
           <w:ilvl w:val="0"/>
           <w:numId w:val="1"/>
         </w:numPr>
+        <w:spacing w:after="0"/>
       </w:pPr>
       <w:r>
         <w:rPr>
@@ -163,10 +335,13 @@
           <w:ilvl w:val="0"/>
           <w:numId w:val="4"/>
         </w:numPr>
-      </w:pPr>
+        <w:spacing w:after="0"/>
+      </w:pPr>
+      <w:proofErr w:type="spellStart"/>
       <w:r>
         <w:t>firstName</w:t>
       </w:r>
+      <w:proofErr w:type="spellEnd"/>
     </w:p>
     <w:p>
       <w:pPr>
@@ -175,10 +350,13 @@
           <w:ilvl w:val="0"/>
           <w:numId w:val="4"/>
         </w:numPr>
-      </w:pPr>
+        <w:spacing w:after="0"/>
+      </w:pPr>
+      <w:proofErr w:type="spellStart"/>
       <w:r>
         <w:t>lastName</w:t>
       </w:r>
+      <w:proofErr w:type="spellEnd"/>
     </w:p>
     <w:p>
       <w:pPr>
@@ -187,10 +365,13 @@
           <w:ilvl w:val="0"/>
           <w:numId w:val="4"/>
         </w:numPr>
-      </w:pPr>
+        <w:spacing w:after="0"/>
+      </w:pPr>
+      <w:proofErr w:type="spellStart"/>
       <w:r>
         <w:t>baseSalary</w:t>
       </w:r>
+      <w:proofErr w:type="spellEnd"/>
     </w:p>
     <w:p>
       <w:pPr>
@@ -199,12 +380,19 @@
           <w:ilvl w:val="0"/>
           <w:numId w:val="4"/>
         </w:numPr>
-      </w:pPr>
+        <w:spacing w:after="0"/>
+      </w:pPr>
+      <w:proofErr w:type="spellStart"/>
       <w:r>
         <w:t>jerseyNumber</w:t>
       </w:r>
-    </w:p>
-    <w:p/>
+      <w:proofErr w:type="spellEnd"/>
+    </w:p>
+    <w:p>
+      <w:pPr>
+        <w:spacing w:after="0"/>
+      </w:pPr>
+    </w:p>
     <w:p>
       <w:pPr>
         <w:pStyle w:val="ListParagraph"/>
@@ -212,6 +400,7 @@
           <w:ilvl w:val="0"/>
           <w:numId w:val="1"/>
         </w:numPr>
+        <w:spacing w:after="0"/>
       </w:pPr>
       <w:r>
         <w:rPr>
@@ -233,7 +422,11 @@
         <w:t>?</w:t>
       </w:r>
     </w:p>
-    <w:p/>
+    <w:p>
+      <w:pPr>
+        <w:spacing w:after="0"/>
+      </w:pPr>
+    </w:p>
     <w:p>
       <w:pPr>
         <w:pStyle w:val="ListParagraph"/>
@@ -241,6 +434,7 @@
           <w:ilvl w:val="0"/>
           <w:numId w:val="1"/>
         </w:numPr>
+        <w:spacing w:after="0"/>
       </w:pPr>
       <w:r>
         <w:rPr>
@@ -255,6 +449,7 @@
     <w:p>
       <w:pPr>
         <w:pStyle w:val="ListParagraph"/>
+        <w:spacing w:after="0"/>
       </w:pPr>
     </w:p>
     <w:p>
@@ -264,12 +459,17 @@
           <w:ilvl w:val="0"/>
           <w:numId w:val="4"/>
         </w:numPr>
+        <w:spacing w:after="0"/>
       </w:pPr>
       <w:r>
         <w:t>Like the other lab that had 3, 4, or 5 parameters with different conditions inside the constructor – just do what I think Is best and describe it here</w:t>
       </w:r>
     </w:p>
-    <w:p/>
+    <w:p>
+      <w:pPr>
+        <w:spacing w:after="0"/>
+      </w:pPr>
+    </w:p>
     <w:p>
       <w:pPr>
         <w:pStyle w:val="ListParagraph"/>
@@ -277,6 +477,7 @@
           <w:ilvl w:val="0"/>
           <w:numId w:val="1"/>
         </w:numPr>
+        <w:spacing w:after="0"/>
       </w:pPr>
       <w:r>
         <w:rPr>
@@ -288,17 +489,23 @@
         <w:t>What validations are required?</w:t>
       </w:r>
     </w:p>
-    <w:p/>
-    <w:p>
+    <w:p>
+      <w:pPr>
+        <w:spacing w:after="0"/>
+      </w:pPr>
+    </w:p>
+    <w:p>
+      <w:pPr>
+        <w:spacing w:after="0"/>
+      </w:pPr>
       <w:r>
         <w:t xml:space="preserve">Check this is String </w:t>
       </w:r>
-      <w:r>
-        <w:t>firstNam</w:t>
-      </w:r>
-      <w:r>
-        <w:t>e</w:t>
-      </w:r>
+      <w:proofErr w:type="spellStart"/>
+      <w:r>
+        <w:t>firstName</w:t>
+      </w:r>
+      <w:proofErr w:type="spellEnd"/>
     </w:p>
     <w:p>
       <w:pPr>
@@ -307,18 +514,24 @@
           <w:ilvl w:val="0"/>
           <w:numId w:val="4"/>
         </w:numPr>
+        <w:spacing w:after="0"/>
       </w:pPr>
       <w:r>
         <w:t>Shouldn’t be null or empty</w:t>
       </w:r>
     </w:p>
     <w:p>
-      <w:r>
-        <w:t>Check this is String l</w:t>
-      </w:r>
-      <w:r>
-        <w:t>astName</w:t>
-      </w:r>
+      <w:pPr>
+        <w:spacing w:after="0"/>
+      </w:pPr>
+      <w:r>
+        <w:t xml:space="preserve">Check this is String </w:t>
+      </w:r>
+      <w:proofErr w:type="spellStart"/>
+      <w:r>
+        <w:t>lastName</w:t>
+      </w:r>
+      <w:proofErr w:type="spellEnd"/>
     </w:p>
     <w:p>
       <w:pPr>
@@ -327,18 +540,24 @@
           <w:ilvl w:val="0"/>
           <w:numId w:val="4"/>
         </w:numPr>
+        <w:spacing w:after="0"/>
       </w:pPr>
       <w:r>
         <w:t>Shouldn’t be null or empty</w:t>
       </w:r>
     </w:p>
     <w:p>
+      <w:pPr>
+        <w:spacing w:after="0"/>
+      </w:pPr>
       <w:r>
         <w:t xml:space="preserve">Check this is double </w:t>
       </w:r>
+      <w:proofErr w:type="spellStart"/>
       <w:r>
         <w:t>baseSalary</w:t>
       </w:r>
+      <w:proofErr w:type="spellEnd"/>
     </w:p>
     <w:p>
       <w:pPr>
@@ -347,18 +566,24 @@
           <w:ilvl w:val="0"/>
           <w:numId w:val="4"/>
         </w:numPr>
+        <w:spacing w:after="0"/>
       </w:pPr>
       <w:r>
         <w:t>Can check to see if the salary is between a range</w:t>
       </w:r>
     </w:p>
     <w:p>
+      <w:pPr>
+        <w:spacing w:after="0"/>
+      </w:pPr>
       <w:r>
         <w:t xml:space="preserve">Check this is int </w:t>
       </w:r>
+      <w:proofErr w:type="spellStart"/>
       <w:r>
         <w:t>jerseyNumber</w:t>
       </w:r>
+      <w:proofErr w:type="spellEnd"/>
     </w:p>
     <w:p>
       <w:pPr>
@@ -367,12 +592,17 @@
           <w:ilvl w:val="0"/>
           <w:numId w:val="4"/>
         </w:numPr>
+        <w:spacing w:after="0"/>
       </w:pPr>
       <w:r>
         <w:t>Shouldn’t be a negative number</w:t>
       </w:r>
     </w:p>
-    <w:p/>
+    <w:p>
+      <w:pPr>
+        <w:spacing w:after="0"/>
+      </w:pPr>
+    </w:p>
     <w:p>
       <w:pPr>
         <w:pStyle w:val="ListParagraph"/>
@@ -380,6 +610,7 @@
           <w:ilvl w:val="0"/>
           <w:numId w:val="1"/>
         </w:numPr>
+        <w:spacing w:after="0"/>
       </w:pPr>
       <w:r>
         <w:rPr>
@@ -393,6 +624,7 @@
     </w:p>
     <w:p>
       <w:pPr>
+        <w:spacing w:after="0"/>
         <w:rPr>
           <w:rFonts w:ascii="Arial" w:hAnsi="Arial" w:cs="Arial"/>
         </w:rPr>
@@ -414,6 +646,7 @@
           <w:ilvl w:val="0"/>
           <w:numId w:val="2"/>
         </w:numPr>
+        <w:spacing w:after="0"/>
       </w:pPr>
       <w:r>
         <w:rPr>
@@ -427,6 +660,7 @@
     </w:p>
     <w:p>
       <w:pPr>
+        <w:spacing w:after="0"/>
         <w:rPr>
           <w:rFonts w:ascii="Arial" w:hAnsi="Arial" w:cs="Arial"/>
         </w:rPr>
@@ -448,6 +682,7 @@
           <w:ilvl w:val="0"/>
           <w:numId w:val="3"/>
         </w:numPr>
+        <w:spacing w:after="0"/>
       </w:pPr>
       <w:r>
         <w:rPr>
@@ -459,13 +694,36 @@
         <w:t>Same as above for the league</w:t>
       </w:r>
     </w:p>
-    <w:p/>
-    <w:p/>
+    <w:p>
+      <w:pPr>
+        <w:spacing w:after="0"/>
+      </w:pPr>
+    </w:p>
+    <w:p>
+      <w:pPr>
+        <w:spacing w:after="0"/>
+      </w:pPr>
+    </w:p>
+    <w:p>
+      <w:pPr>
+        <w:rPr>
+          <w:rFonts w:asciiTheme="majorHAnsi" w:eastAsiaTheme="majorEastAsia" w:hAnsiTheme="majorHAnsi" w:cstheme="majorBidi"/>
+          <w:color w:val="2F5496" w:themeColor="accent1" w:themeShade="BF"/>
+          <w:sz w:val="26"/>
+          <w:szCs w:val="26"/>
+        </w:rPr>
+      </w:pPr>
+      <w:r>
+        <w:br w:type="page"/>
+      </w:r>
+    </w:p>
     <w:p>
       <w:pPr>
         <w:pStyle w:val="Heading2"/>
-      </w:pPr>
-      <w:r>
+        <w:spacing w:before="0"/>
+      </w:pPr>
+      <w:r>
+        <w:lastRenderedPageBreak/>
         <w:t>Additional things to consider</w:t>
       </w:r>
     </w:p>
@@ -476,6 +734,7 @@
           <w:ilvl w:val="0"/>
           <w:numId w:val="5"/>
         </w:numPr>
+        <w:spacing w:after="0"/>
       </w:pPr>
       <w:r>
         <w:rPr>
@@ -499,17 +758,9 @@
           <w:szCs w:val="23"/>
           <w:shd w:val="clear" w:color="auto" w:fill="FFFFFF"/>
         </w:rPr>
-        <w:t>does the league track teams?</w:t>
-      </w:r>
-    </w:p>
-    <w:p>
-      <w:pPr>
-        <w:pStyle w:val="ListParagraph"/>
-        <w:numPr>
-          <w:ilvl w:val="0"/>
-          <w:numId w:val="5"/>
-        </w:numPr>
-      </w:pPr>
+        <w:t xml:space="preserve">does the league track </w:t>
+      </w:r>
+      <w:proofErr w:type="gramStart"/>
       <w:r>
         <w:rPr>
           <w:rFonts w:ascii="Arial" w:hAnsi="Arial" w:cs="Arial"/>
@@ -517,6 +768,35 @@
           <w:szCs w:val="23"/>
           <w:shd w:val="clear" w:color="auto" w:fill="FFFFFF"/>
         </w:rPr>
+        <w:t>teams</w:t>
+      </w:r>
+      <w:proofErr w:type="gramEnd"/>
+      <w:r>
+        <w:rPr>
+          <w:rFonts w:ascii="Arial" w:hAnsi="Arial" w:cs="Arial"/>
+          <w:sz w:val="23"/>
+          <w:szCs w:val="23"/>
+          <w:shd w:val="clear" w:color="auto" w:fill="FFFFFF"/>
+        </w:rPr>
+        <w:t>?</w:t>
+      </w:r>
+    </w:p>
+    <w:p>
+      <w:pPr>
+        <w:pStyle w:val="ListParagraph"/>
+        <w:numPr>
+          <w:ilvl w:val="0"/>
+          <w:numId w:val="5"/>
+        </w:numPr>
+        <w:spacing w:after="0"/>
+      </w:pPr>
+      <w:r>
+        <w:rPr>
+          <w:rFonts w:ascii="Arial" w:hAnsi="Arial" w:cs="Arial"/>
+          <w:sz w:val="23"/>
+          <w:szCs w:val="23"/>
+          <w:shd w:val="clear" w:color="auto" w:fill="FFFFFF"/>
+        </w:rPr>
         <w:t>Is the design reusable?</w:t>
       </w:r>
     </w:p>
@@ -527,12 +807,17 @@
           <w:ilvl w:val="0"/>
           <w:numId w:val="4"/>
         </w:numPr>
+        <w:spacing w:after="0"/>
       </w:pPr>
       <w:r>
         <w:t>If I add more team players then it does the same checks</w:t>
       </w:r>
     </w:p>
-    <w:p/>
+    <w:p>
+      <w:pPr>
+        <w:spacing w:after="0"/>
+      </w:pPr>
+    </w:p>
     <w:p>
       <w:pPr>
         <w:pStyle w:val="ListParagraph"/>
@@ -540,6 +825,7 @@
           <w:ilvl w:val="0"/>
           <w:numId w:val="5"/>
         </w:numPr>
+        <w:spacing w:after="0"/>
         <w:rPr>
           <w:color w:val="FF0000"/>
         </w:rPr>
@@ -565,8 +851,16 @@
         <w:t xml:space="preserve"> – ask teacher</w:t>
       </w:r>
     </w:p>
-    <w:p/>
-    <w:p/>
+    <w:p>
+      <w:pPr>
+        <w:spacing w:after="0"/>
+      </w:pPr>
+    </w:p>
+    <w:p>
+      <w:pPr>
+        <w:spacing w:after="0"/>
+      </w:pPr>
+    </w:p>
     <w:p>
       <w:pPr>
         <w:pStyle w:val="ListParagraph"/>
@@ -574,6 +868,7 @@
           <w:ilvl w:val="0"/>
           <w:numId w:val="5"/>
         </w:numPr>
+        <w:spacing w:after="0"/>
       </w:pPr>
       <w:r>
         <w:rPr>
@@ -628,7 +923,7 @@
         <w:rFonts w:ascii="Calibri" w:eastAsiaTheme="minorHAnsi" w:hAnsi="Calibri" w:cs="Calibri" w:hint="default"/>
       </w:rPr>
     </w:lvl>
-    <w:lvl w:ilvl="1" w:tplc="10090003" w:tentative="1">
+    <w:lvl w:ilvl="1" w:tplc="10090003">
       <w:start w:val="1"/>
       <w:numFmt w:val="bullet"/>
       <w:lvlText w:val="o"/>

</xml_diff>

<commit_message>
Worked on lab 7 for a bit
</commit_message>
<xml_diff>
--- a/Lesson 7/Lab 7.docx
+++ b/Lesson 7/Lab 7.docx
@@ -296,14 +296,12 @@
       <w:pPr>
         <w:spacing w:after="0"/>
         <w:rPr>
-          <w:rFonts w:ascii="Arial" w:hAnsi="Arial" w:cs="Arial"/>
-        </w:rPr>
-      </w:pPr>
-      <w:r>
-        <w:rPr>
-          <w:rFonts w:ascii="Arial" w:hAnsi="Arial" w:cs="Arial"/>
-          <w:sz w:val="23"/>
-          <w:szCs w:val="23"/>
+          <w:rFonts w:cstheme="minorHAnsi"/>
+        </w:rPr>
+      </w:pPr>
+      <w:r>
+        <w:rPr>
+          <w:rFonts w:cstheme="minorHAnsi"/>
           <w:shd w:val="clear" w:color="auto" w:fill="FFFFFF"/>
         </w:rPr>
         <w:t>For players:</w:t>
@@ -317,16 +315,260 @@
           <w:numId w:val="1"/>
         </w:numPr>
         <w:spacing w:after="0"/>
-      </w:pPr>
-      <w:r>
-        <w:rPr>
-          <w:rFonts w:ascii="Arial" w:hAnsi="Arial" w:cs="Arial"/>
-          <w:sz w:val="23"/>
-          <w:szCs w:val="23"/>
+        <w:rPr>
+          <w:rFonts w:cstheme="minorHAnsi"/>
+        </w:rPr>
+      </w:pPr>
+      <w:r>
+        <w:rPr>
+          <w:rFonts w:cstheme="minorHAnsi"/>
           <w:shd w:val="clear" w:color="auto" w:fill="FFFFFF"/>
         </w:rPr>
         <w:t>What attributes does a player have?</w:t>
       </w:r>
+    </w:p>
+    <w:p>
+      <w:pPr>
+        <w:pStyle w:val="ListParagraph"/>
+        <w:numPr>
+          <w:ilvl w:val="0"/>
+          <w:numId w:val="6"/>
+        </w:numPr>
+        <w:spacing w:after="0"/>
+        <w:ind w:left="709" w:hanging="283"/>
+        <w:rPr>
+          <w:rFonts w:cstheme="minorHAnsi"/>
+        </w:rPr>
+      </w:pPr>
+      <w:r>
+        <w:rPr>
+          <w:rFonts w:cstheme="minorHAnsi"/>
+        </w:rPr>
+        <w:t>firstName</w:t>
+      </w:r>
+      <w:r>
+        <w:rPr>
+          <w:rFonts w:cstheme="minorHAnsi"/>
+        </w:rPr>
+        <w:t xml:space="preserve"> </w:t>
+      </w:r>
+    </w:p>
+    <w:p>
+      <w:pPr>
+        <w:pStyle w:val="ListParagraph"/>
+        <w:numPr>
+          <w:ilvl w:val="1"/>
+          <w:numId w:val="6"/>
+        </w:numPr>
+        <w:spacing w:after="0"/>
+        <w:rPr>
+          <w:rFonts w:cstheme="minorHAnsi"/>
+        </w:rPr>
+      </w:pPr>
+      <w:r>
+        <w:rPr>
+          <w:rFonts w:cstheme="minorHAnsi"/>
+        </w:rPr>
+        <w:t>This is the first name of the player. This is in a string format.</w:t>
+      </w:r>
+    </w:p>
+    <w:p>
+      <w:pPr>
+        <w:pStyle w:val="ListParagraph"/>
+        <w:numPr>
+          <w:ilvl w:val="0"/>
+          <w:numId w:val="6"/>
+        </w:numPr>
+        <w:spacing w:after="0"/>
+        <w:ind w:left="709" w:hanging="283"/>
+        <w:rPr>
+          <w:rFonts w:cstheme="minorHAnsi"/>
+        </w:rPr>
+      </w:pPr>
+      <w:r>
+        <w:rPr>
+          <w:rFonts w:cstheme="minorHAnsi"/>
+        </w:rPr>
+        <w:t>lastName</w:t>
+      </w:r>
+    </w:p>
+    <w:p>
+      <w:pPr>
+        <w:pStyle w:val="ListParagraph"/>
+        <w:numPr>
+          <w:ilvl w:val="1"/>
+          <w:numId w:val="6"/>
+        </w:numPr>
+        <w:spacing w:after="0"/>
+        <w:rPr>
+          <w:rFonts w:cstheme="minorHAnsi"/>
+        </w:rPr>
+      </w:pPr>
+      <w:r>
+        <w:rPr>
+          <w:rFonts w:cstheme="minorHAnsi"/>
+        </w:rPr>
+        <w:t>This is the last name of the player. This is in a string format.</w:t>
+      </w:r>
+    </w:p>
+    <w:p>
+      <w:pPr>
+        <w:pStyle w:val="ListParagraph"/>
+        <w:numPr>
+          <w:ilvl w:val="0"/>
+          <w:numId w:val="6"/>
+        </w:numPr>
+        <w:spacing w:after="0"/>
+        <w:ind w:left="709" w:hanging="283"/>
+        <w:rPr>
+          <w:rFonts w:cstheme="minorHAnsi"/>
+        </w:rPr>
+      </w:pPr>
+      <w:r>
+        <w:rPr>
+          <w:rFonts w:cstheme="minorHAnsi"/>
+        </w:rPr>
+        <w:t>baseSalary</w:t>
+      </w:r>
+    </w:p>
+    <w:p>
+      <w:pPr>
+        <w:pStyle w:val="ListParagraph"/>
+        <w:numPr>
+          <w:ilvl w:val="1"/>
+          <w:numId w:val="6"/>
+        </w:numPr>
+        <w:spacing w:after="0"/>
+        <w:rPr>
+          <w:rFonts w:cstheme="minorHAnsi"/>
+        </w:rPr>
+      </w:pPr>
+      <w:r>
+        <w:rPr>
+          <w:rFonts w:cstheme="minorHAnsi"/>
+        </w:rPr>
+        <w:t>This is the amount the player will be paid based in Canadian dollars. This is in a double format.</w:t>
+      </w:r>
+    </w:p>
+    <w:p>
+      <w:pPr>
+        <w:pStyle w:val="ListParagraph"/>
+        <w:numPr>
+          <w:ilvl w:val="0"/>
+          <w:numId w:val="6"/>
+        </w:numPr>
+        <w:spacing w:after="0"/>
+        <w:ind w:left="709" w:hanging="283"/>
+        <w:rPr>
+          <w:rFonts w:cstheme="minorHAnsi"/>
+        </w:rPr>
+      </w:pPr>
+      <w:r>
+        <w:rPr>
+          <w:rFonts w:cstheme="minorHAnsi"/>
+        </w:rPr>
+        <w:t>jerseyNumber</w:t>
+      </w:r>
+    </w:p>
+    <w:p>
+      <w:pPr>
+        <w:pStyle w:val="ListParagraph"/>
+        <w:numPr>
+          <w:ilvl w:val="1"/>
+          <w:numId w:val="6"/>
+        </w:numPr>
+        <w:spacing w:after="0"/>
+        <w:rPr>
+          <w:rFonts w:cstheme="minorHAnsi"/>
+        </w:rPr>
+      </w:pPr>
+      <w:r>
+        <w:rPr>
+          <w:rFonts w:cstheme="minorHAnsi"/>
+        </w:rPr>
+        <w:t>This is the number that will be shown on their jersey. This is in integer format.</w:t>
+      </w:r>
+    </w:p>
+    <w:p>
+      <w:pPr>
+        <w:spacing w:after="0"/>
+        <w:rPr>
+          <w:rFonts w:cstheme="minorHAnsi"/>
+        </w:rPr>
+      </w:pPr>
+    </w:p>
+    <w:p>
+      <w:pPr>
+        <w:pStyle w:val="ListParagraph"/>
+        <w:numPr>
+          <w:ilvl w:val="0"/>
+          <w:numId w:val="1"/>
+        </w:numPr>
+        <w:spacing w:after="0"/>
+        <w:rPr>
+          <w:rFonts w:cstheme="minorHAnsi"/>
+        </w:rPr>
+      </w:pPr>
+      <w:r>
+        <w:rPr>
+          <w:rFonts w:cstheme="minorHAnsi"/>
+          <w:color w:val="FF0000"/>
+          <w:shd w:val="clear" w:color="auto" w:fill="FFFFFF"/>
+        </w:rPr>
+        <w:t>What fields would be required</w:t>
+      </w:r>
+      <w:r>
+        <w:rPr>
+          <w:rFonts w:cstheme="minorHAnsi"/>
+          <w:shd w:val="clear" w:color="auto" w:fill="FFFFFF"/>
+        </w:rPr>
+        <w:t>?</w:t>
+      </w:r>
+    </w:p>
+    <w:p>
+      <w:pPr>
+        <w:spacing w:after="0"/>
+        <w:rPr>
+          <w:rFonts w:cstheme="minorHAnsi"/>
+        </w:rPr>
+      </w:pPr>
+    </w:p>
+    <w:p>
+      <w:pPr>
+        <w:spacing w:after="0"/>
+        <w:rPr>
+          <w:rFonts w:cstheme="minorHAnsi"/>
+        </w:rPr>
+      </w:pPr>
+    </w:p>
+    <w:p>
+      <w:pPr>
+        <w:pStyle w:val="ListParagraph"/>
+        <w:numPr>
+          <w:ilvl w:val="0"/>
+          <w:numId w:val="1"/>
+        </w:numPr>
+        <w:spacing w:after="0"/>
+        <w:rPr>
+          <w:rFonts w:cstheme="minorHAnsi"/>
+        </w:rPr>
+      </w:pPr>
+      <w:r>
+        <w:rPr>
+          <w:rFonts w:cstheme="minorHAnsi"/>
+          <w:shd w:val="clear" w:color="auto" w:fill="FFFFFF"/>
+        </w:rPr>
+        <w:t>What constructors are required to create players?</w:t>
+      </w:r>
+    </w:p>
+    <w:p>
+      <w:pPr>
+        <w:pStyle w:val="ListParagraph"/>
+        <w:spacing w:after="0"/>
+        <w:rPr>
+          <w:rFonts w:cstheme="minorHAnsi"/>
+        </w:rPr>
+      </w:pPr>
     </w:p>
     <w:p>
       <w:pPr>
@@ -336,12 +578,66 @@
           <w:numId w:val="4"/>
         </w:numPr>
         <w:spacing w:after="0"/>
-      </w:pPr>
-      <w:proofErr w:type="spellStart"/>
-      <w:r>
-        <w:t>firstName</w:t>
-      </w:r>
-      <w:proofErr w:type="spellEnd"/>
+        <w:rPr>
+          <w:rFonts w:cstheme="minorHAnsi"/>
+        </w:rPr>
+      </w:pPr>
+      <w:r>
+        <w:rPr>
+          <w:rFonts w:cstheme="minorHAnsi"/>
+        </w:rPr>
+        <w:t>Like the other lab that had 3, 4, or 5 parameters with different conditions inside the constructor – just do what I think Is best and describe it here</w:t>
+      </w:r>
+    </w:p>
+    <w:p>
+      <w:pPr>
+        <w:spacing w:after="0"/>
+        <w:rPr>
+          <w:rFonts w:cstheme="minorHAnsi"/>
+        </w:rPr>
+      </w:pPr>
+    </w:p>
+    <w:p>
+      <w:pPr>
+        <w:pStyle w:val="ListParagraph"/>
+        <w:numPr>
+          <w:ilvl w:val="0"/>
+          <w:numId w:val="1"/>
+        </w:numPr>
+        <w:spacing w:after="0"/>
+        <w:rPr>
+          <w:rFonts w:cstheme="minorHAnsi"/>
+        </w:rPr>
+      </w:pPr>
+      <w:r>
+        <w:rPr>
+          <w:rFonts w:cstheme="minorHAnsi"/>
+          <w:shd w:val="clear" w:color="auto" w:fill="FFFFFF"/>
+        </w:rPr>
+        <w:t>What validations are required?</w:t>
+      </w:r>
+    </w:p>
+    <w:p>
+      <w:pPr>
+        <w:spacing w:after="0"/>
+        <w:rPr>
+          <w:rFonts w:cstheme="minorHAnsi"/>
+        </w:rPr>
+      </w:pPr>
+    </w:p>
+    <w:p>
+      <w:pPr>
+        <w:spacing w:after="0"/>
+        <w:rPr>
+          <w:rFonts w:cstheme="minorHAnsi"/>
+        </w:rPr>
+      </w:pPr>
+      <w:r>
+        <w:rPr>
+          <w:rFonts w:cstheme="minorHAnsi"/>
+        </w:rPr>
+        <w:t>Check this is String firstName</w:t>
+      </w:r>
     </w:p>
     <w:p>
       <w:pPr>
@@ -351,12 +647,30 @@
           <w:numId w:val="4"/>
         </w:numPr>
         <w:spacing w:after="0"/>
-      </w:pPr>
-      <w:proofErr w:type="spellStart"/>
-      <w:r>
-        <w:t>lastName</w:t>
-      </w:r>
-      <w:proofErr w:type="spellEnd"/>
+        <w:rPr>
+          <w:rFonts w:cstheme="minorHAnsi"/>
+        </w:rPr>
+      </w:pPr>
+      <w:r>
+        <w:rPr>
+          <w:rFonts w:cstheme="minorHAnsi"/>
+        </w:rPr>
+        <w:t>Shouldn’t be null or empty</w:t>
+      </w:r>
+    </w:p>
+    <w:p>
+      <w:pPr>
+        <w:spacing w:after="0"/>
+        <w:rPr>
+          <w:rFonts w:cstheme="minorHAnsi"/>
+        </w:rPr>
+      </w:pPr>
+      <w:r>
+        <w:rPr>
+          <w:rFonts w:cstheme="minorHAnsi"/>
+        </w:rPr>
+        <w:t>Check this is String lastName</w:t>
+      </w:r>
     </w:p>
     <w:p>
       <w:pPr>
@@ -366,12 +680,30 @@
           <w:numId w:val="4"/>
         </w:numPr>
         <w:spacing w:after="0"/>
-      </w:pPr>
-      <w:proofErr w:type="spellStart"/>
-      <w:r>
-        <w:t>baseSalary</w:t>
-      </w:r>
-      <w:proofErr w:type="spellEnd"/>
+        <w:rPr>
+          <w:rFonts w:cstheme="minorHAnsi"/>
+        </w:rPr>
+      </w:pPr>
+      <w:r>
+        <w:rPr>
+          <w:rFonts w:cstheme="minorHAnsi"/>
+        </w:rPr>
+        <w:t>Shouldn’t be null or empty</w:t>
+      </w:r>
+    </w:p>
+    <w:p>
+      <w:pPr>
+        <w:spacing w:after="0"/>
+        <w:rPr>
+          <w:rFonts w:cstheme="minorHAnsi"/>
+        </w:rPr>
+      </w:pPr>
+      <w:r>
+        <w:rPr>
+          <w:rFonts w:cstheme="minorHAnsi"/>
+        </w:rPr>
+        <w:t>Check this is double baseSalary</w:t>
+      </w:r>
     </w:p>
     <w:p>
       <w:pPr>
@@ -381,16 +713,56 @@
           <w:numId w:val="4"/>
         </w:numPr>
         <w:spacing w:after="0"/>
-      </w:pPr>
-      <w:proofErr w:type="spellStart"/>
-      <w:r>
-        <w:t>jerseyNumber</w:t>
-      </w:r>
-      <w:proofErr w:type="spellEnd"/>
-    </w:p>
-    <w:p>
-      <w:pPr>
-        <w:spacing w:after="0"/>
+        <w:rPr>
+          <w:rFonts w:cstheme="minorHAnsi"/>
+        </w:rPr>
+      </w:pPr>
+      <w:r>
+        <w:rPr>
+          <w:rFonts w:cstheme="minorHAnsi"/>
+        </w:rPr>
+        <w:t>Can check to see if the salary is between a range</w:t>
+      </w:r>
+    </w:p>
+    <w:p>
+      <w:pPr>
+        <w:spacing w:after="0"/>
+        <w:rPr>
+          <w:rFonts w:cstheme="minorHAnsi"/>
+        </w:rPr>
+      </w:pPr>
+      <w:r>
+        <w:rPr>
+          <w:rFonts w:cstheme="minorHAnsi"/>
+        </w:rPr>
+        <w:t>Check this is int jerseyNumber</w:t>
+      </w:r>
+    </w:p>
+    <w:p>
+      <w:pPr>
+        <w:pStyle w:val="ListParagraph"/>
+        <w:numPr>
+          <w:ilvl w:val="0"/>
+          <w:numId w:val="4"/>
+        </w:numPr>
+        <w:spacing w:after="0"/>
+        <w:rPr>
+          <w:rFonts w:cstheme="minorHAnsi"/>
+        </w:rPr>
+      </w:pPr>
+      <w:r>
+        <w:rPr>
+          <w:rFonts w:cstheme="minorHAnsi"/>
+        </w:rPr>
+        <w:t>Shouldn’t be a negative number</w:t>
+      </w:r>
+    </w:p>
+    <w:p>
+      <w:pPr>
+        <w:spacing w:after="0"/>
+        <w:rPr>
+          <w:rFonts w:cstheme="minorHAnsi"/>
+        </w:rPr>
       </w:pPr>
     </w:p>
     <w:p>
@@ -401,224 +773,15 @@
           <w:numId w:val="1"/>
         </w:numPr>
         <w:spacing w:after="0"/>
-      </w:pPr>
-      <w:r>
-        <w:rPr>
-          <w:rFonts w:ascii="Arial" w:hAnsi="Arial" w:cs="Arial"/>
-          <w:color w:val="FF0000"/>
-          <w:sz w:val="23"/>
-          <w:szCs w:val="23"/>
+        <w:rPr>
+          <w:rFonts w:cstheme="minorHAnsi"/>
+        </w:rPr>
+      </w:pPr>
+      <w:r>
+        <w:rPr>
+          <w:rFonts w:cstheme="minorHAnsi"/>
           <w:shd w:val="clear" w:color="auto" w:fill="FFFFFF"/>
         </w:rPr>
-        <w:t>What fields would be required</w:t>
-      </w:r>
-      <w:r>
-        <w:rPr>
-          <w:rFonts w:ascii="Arial" w:hAnsi="Arial" w:cs="Arial"/>
-          <w:sz w:val="23"/>
-          <w:szCs w:val="23"/>
-          <w:shd w:val="clear" w:color="auto" w:fill="FFFFFF"/>
-        </w:rPr>
-        <w:t>?</w:t>
-      </w:r>
-    </w:p>
-    <w:p>
-      <w:pPr>
-        <w:spacing w:after="0"/>
-      </w:pPr>
-    </w:p>
-    <w:p>
-      <w:pPr>
-        <w:pStyle w:val="ListParagraph"/>
-        <w:numPr>
-          <w:ilvl w:val="0"/>
-          <w:numId w:val="1"/>
-        </w:numPr>
-        <w:spacing w:after="0"/>
-      </w:pPr>
-      <w:r>
-        <w:rPr>
-          <w:rFonts w:ascii="Arial" w:hAnsi="Arial" w:cs="Arial"/>
-          <w:sz w:val="23"/>
-          <w:szCs w:val="23"/>
-          <w:shd w:val="clear" w:color="auto" w:fill="FFFFFF"/>
-        </w:rPr>
-        <w:t>What constructors are required to create players?</w:t>
-      </w:r>
-    </w:p>
-    <w:p>
-      <w:pPr>
-        <w:pStyle w:val="ListParagraph"/>
-        <w:spacing w:after="0"/>
-      </w:pPr>
-    </w:p>
-    <w:p>
-      <w:pPr>
-        <w:pStyle w:val="ListParagraph"/>
-        <w:numPr>
-          <w:ilvl w:val="0"/>
-          <w:numId w:val="4"/>
-        </w:numPr>
-        <w:spacing w:after="0"/>
-      </w:pPr>
-      <w:r>
-        <w:t>Like the other lab that had 3, 4, or 5 parameters with different conditions inside the constructor – just do what I think Is best and describe it here</w:t>
-      </w:r>
-    </w:p>
-    <w:p>
-      <w:pPr>
-        <w:spacing w:after="0"/>
-      </w:pPr>
-    </w:p>
-    <w:p>
-      <w:pPr>
-        <w:pStyle w:val="ListParagraph"/>
-        <w:numPr>
-          <w:ilvl w:val="0"/>
-          <w:numId w:val="1"/>
-        </w:numPr>
-        <w:spacing w:after="0"/>
-      </w:pPr>
-      <w:r>
-        <w:rPr>
-          <w:rFonts w:ascii="Arial" w:hAnsi="Arial" w:cs="Arial"/>
-          <w:sz w:val="23"/>
-          <w:szCs w:val="23"/>
-          <w:shd w:val="clear" w:color="auto" w:fill="FFFFFF"/>
-        </w:rPr>
-        <w:t>What validations are required?</w:t>
-      </w:r>
-    </w:p>
-    <w:p>
-      <w:pPr>
-        <w:spacing w:after="0"/>
-      </w:pPr>
-    </w:p>
-    <w:p>
-      <w:pPr>
-        <w:spacing w:after="0"/>
-      </w:pPr>
-      <w:r>
-        <w:t xml:space="preserve">Check this is String </w:t>
-      </w:r>
-      <w:proofErr w:type="spellStart"/>
-      <w:r>
-        <w:t>firstName</w:t>
-      </w:r>
-      <w:proofErr w:type="spellEnd"/>
-    </w:p>
-    <w:p>
-      <w:pPr>
-        <w:pStyle w:val="ListParagraph"/>
-        <w:numPr>
-          <w:ilvl w:val="0"/>
-          <w:numId w:val="4"/>
-        </w:numPr>
-        <w:spacing w:after="0"/>
-      </w:pPr>
-      <w:r>
-        <w:t>Shouldn’t be null or empty</w:t>
-      </w:r>
-    </w:p>
-    <w:p>
-      <w:pPr>
-        <w:spacing w:after="0"/>
-      </w:pPr>
-      <w:r>
-        <w:t xml:space="preserve">Check this is String </w:t>
-      </w:r>
-      <w:proofErr w:type="spellStart"/>
-      <w:r>
-        <w:t>lastName</w:t>
-      </w:r>
-      <w:proofErr w:type="spellEnd"/>
-    </w:p>
-    <w:p>
-      <w:pPr>
-        <w:pStyle w:val="ListParagraph"/>
-        <w:numPr>
-          <w:ilvl w:val="0"/>
-          <w:numId w:val="4"/>
-        </w:numPr>
-        <w:spacing w:after="0"/>
-      </w:pPr>
-      <w:r>
-        <w:t>Shouldn’t be null or empty</w:t>
-      </w:r>
-    </w:p>
-    <w:p>
-      <w:pPr>
-        <w:spacing w:after="0"/>
-      </w:pPr>
-      <w:r>
-        <w:t xml:space="preserve">Check this is double </w:t>
-      </w:r>
-      <w:proofErr w:type="spellStart"/>
-      <w:r>
-        <w:t>baseSalary</w:t>
-      </w:r>
-      <w:proofErr w:type="spellEnd"/>
-    </w:p>
-    <w:p>
-      <w:pPr>
-        <w:pStyle w:val="ListParagraph"/>
-        <w:numPr>
-          <w:ilvl w:val="0"/>
-          <w:numId w:val="4"/>
-        </w:numPr>
-        <w:spacing w:after="0"/>
-      </w:pPr>
-      <w:r>
-        <w:t>Can check to see if the salary is between a range</w:t>
-      </w:r>
-    </w:p>
-    <w:p>
-      <w:pPr>
-        <w:spacing w:after="0"/>
-      </w:pPr>
-      <w:r>
-        <w:t xml:space="preserve">Check this is int </w:t>
-      </w:r>
-      <w:proofErr w:type="spellStart"/>
-      <w:r>
-        <w:t>jerseyNumber</w:t>
-      </w:r>
-      <w:proofErr w:type="spellEnd"/>
-    </w:p>
-    <w:p>
-      <w:pPr>
-        <w:pStyle w:val="ListParagraph"/>
-        <w:numPr>
-          <w:ilvl w:val="0"/>
-          <w:numId w:val="4"/>
-        </w:numPr>
-        <w:spacing w:after="0"/>
-      </w:pPr>
-      <w:r>
-        <w:t>Shouldn’t be a negative number</w:t>
-      </w:r>
-    </w:p>
-    <w:p>
-      <w:pPr>
-        <w:spacing w:after="0"/>
-      </w:pPr>
-    </w:p>
-    <w:p>
-      <w:pPr>
-        <w:pStyle w:val="ListParagraph"/>
-        <w:numPr>
-          <w:ilvl w:val="0"/>
-          <w:numId w:val="1"/>
-        </w:numPr>
-        <w:spacing w:after="0"/>
-      </w:pPr>
-      <w:r>
-        <w:rPr>
-          <w:rFonts w:ascii="Arial" w:hAnsi="Arial" w:cs="Arial"/>
-          <w:sz w:val="23"/>
-          <w:szCs w:val="23"/>
-          <w:shd w:val="clear" w:color="auto" w:fill="FFFFFF"/>
-        </w:rPr>
         <w:t>What functions does a player perform?</w:t>
       </w:r>
     </w:p>
@@ -626,14 +789,12 @@
       <w:pPr>
         <w:spacing w:after="0"/>
         <w:rPr>
-          <w:rFonts w:ascii="Arial" w:hAnsi="Arial" w:cs="Arial"/>
-        </w:rPr>
-      </w:pPr>
-      <w:r>
-        <w:rPr>
-          <w:rFonts w:ascii="Arial" w:hAnsi="Arial" w:cs="Arial"/>
-          <w:sz w:val="23"/>
-          <w:szCs w:val="23"/>
+          <w:rFonts w:cstheme="minorHAnsi"/>
+        </w:rPr>
+      </w:pPr>
+      <w:r>
+        <w:rPr>
+          <w:rFonts w:cstheme="minorHAnsi"/>
           <w:shd w:val="clear" w:color="auto" w:fill="FFFFFF"/>
         </w:rPr>
         <w:t>For teams:</w:t>
@@ -647,12 +808,13 @@
           <w:numId w:val="2"/>
         </w:numPr>
         <w:spacing w:after="0"/>
-      </w:pPr>
-      <w:r>
-        <w:rPr>
-          <w:rFonts w:ascii="Arial" w:hAnsi="Arial" w:cs="Arial"/>
-          <w:sz w:val="23"/>
-          <w:szCs w:val="23"/>
+        <w:rPr>
+          <w:rFonts w:cstheme="minorHAnsi"/>
+        </w:rPr>
+      </w:pPr>
+      <w:r>
+        <w:rPr>
+          <w:rFonts w:cstheme="minorHAnsi"/>
           <w:shd w:val="clear" w:color="auto" w:fill="FFFFFF"/>
         </w:rPr>
         <w:t>Same as above pertaining to teams</w:t>
@@ -662,14 +824,12 @@
       <w:pPr>
         <w:spacing w:after="0"/>
         <w:rPr>
-          <w:rFonts w:ascii="Arial" w:hAnsi="Arial" w:cs="Arial"/>
-        </w:rPr>
-      </w:pPr>
-      <w:r>
-        <w:rPr>
-          <w:rFonts w:ascii="Arial" w:hAnsi="Arial" w:cs="Arial"/>
-          <w:sz w:val="23"/>
-          <w:szCs w:val="23"/>
+          <w:rFonts w:cstheme="minorHAnsi"/>
+        </w:rPr>
+      </w:pPr>
+      <w:r>
+        <w:rPr>
+          <w:rFonts w:cstheme="minorHAnsi"/>
           <w:shd w:val="clear" w:color="auto" w:fill="FFFFFF"/>
         </w:rPr>
         <w:t>For the league:</w:t>
@@ -683,12 +843,13 @@
           <w:numId w:val="3"/>
         </w:numPr>
         <w:spacing w:after="0"/>
-      </w:pPr>
-      <w:r>
-        <w:rPr>
-          <w:rFonts w:ascii="Arial" w:hAnsi="Arial" w:cs="Arial"/>
-          <w:sz w:val="23"/>
-          <w:szCs w:val="23"/>
+        <w:rPr>
+          <w:rFonts w:cstheme="minorHAnsi"/>
+        </w:rPr>
+      </w:pPr>
+      <w:r>
+        <w:rPr>
+          <w:rFonts w:cstheme="minorHAnsi"/>
           <w:shd w:val="clear" w:color="auto" w:fill="FFFFFF"/>
         </w:rPr>
         <w:t>Same as above for the league</w:t>
@@ -735,50 +896,29 @@
           <w:numId w:val="5"/>
         </w:numPr>
         <w:spacing w:after="0"/>
-      </w:pPr>
-      <w:r>
-        <w:rPr>
-          <w:rFonts w:ascii="Arial" w:hAnsi="Arial" w:cs="Arial"/>
-          <w:sz w:val="23"/>
-          <w:szCs w:val="23"/>
+        <w:rPr>
+          <w:rFonts w:cstheme="minorHAnsi"/>
+        </w:rPr>
+      </w:pPr>
+      <w:r>
+        <w:rPr>
+          <w:rFonts w:cstheme="minorHAnsi"/>
           <w:shd w:val="clear" w:color="auto" w:fill="FFFFFF"/>
         </w:rPr>
         <w:t>What are the relationships between the three classes? How do teams track players and how</w:t>
       </w:r>
       <w:r>
         <w:rPr>
-          <w:rFonts w:ascii="Arial" w:hAnsi="Arial" w:cs="Arial"/>
+          <w:rFonts w:cstheme="minorHAnsi"/>
         </w:rPr>
         <w:t xml:space="preserve"> </w:t>
       </w:r>
       <w:r>
         <w:rPr>
-          <w:rFonts w:ascii="Arial" w:hAnsi="Arial" w:cs="Arial"/>
-          <w:sz w:val="23"/>
-          <w:szCs w:val="23"/>
+          <w:rFonts w:cstheme="minorHAnsi"/>
           <w:shd w:val="clear" w:color="auto" w:fill="FFFFFF"/>
         </w:rPr>
-        <w:t xml:space="preserve">does the league track </w:t>
-      </w:r>
-      <w:proofErr w:type="gramStart"/>
-      <w:r>
-        <w:rPr>
-          <w:rFonts w:ascii="Arial" w:hAnsi="Arial" w:cs="Arial"/>
-          <w:sz w:val="23"/>
-          <w:szCs w:val="23"/>
-          <w:shd w:val="clear" w:color="auto" w:fill="FFFFFF"/>
-        </w:rPr>
-        <w:t>teams</w:t>
-      </w:r>
-      <w:proofErr w:type="gramEnd"/>
-      <w:r>
-        <w:rPr>
-          <w:rFonts w:ascii="Arial" w:hAnsi="Arial" w:cs="Arial"/>
-          <w:sz w:val="23"/>
-          <w:szCs w:val="23"/>
-          <w:shd w:val="clear" w:color="auto" w:fill="FFFFFF"/>
-        </w:rPr>
-        <w:t>?</w:t>
+        <w:t>does the league track teams?</w:t>
       </w:r>
     </w:p>
     <w:p>
@@ -789,12 +929,13 @@
           <w:numId w:val="5"/>
         </w:numPr>
         <w:spacing w:after="0"/>
-      </w:pPr>
-      <w:r>
-        <w:rPr>
-          <w:rFonts w:ascii="Arial" w:hAnsi="Arial" w:cs="Arial"/>
-          <w:sz w:val="23"/>
-          <w:szCs w:val="23"/>
+        <w:rPr>
+          <w:rFonts w:cstheme="minorHAnsi"/>
+        </w:rPr>
+      </w:pPr>
+      <w:r>
+        <w:rPr>
+          <w:rFonts w:cstheme="minorHAnsi"/>
           <w:shd w:val="clear" w:color="auto" w:fill="FFFFFF"/>
         </w:rPr>
         <w:t>Is the design reusable?</w:t>
@@ -808,14 +949,23 @@
           <w:numId w:val="4"/>
         </w:numPr>
         <w:spacing w:after="0"/>
-      </w:pPr>
-      <w:r>
+        <w:rPr>
+          <w:rFonts w:cstheme="minorHAnsi"/>
+        </w:rPr>
+      </w:pPr>
+      <w:r>
+        <w:rPr>
+          <w:rFonts w:cstheme="minorHAnsi"/>
+        </w:rPr>
         <w:t>If I add more team players then it does the same checks</w:t>
       </w:r>
     </w:p>
     <w:p>
       <w:pPr>
         <w:spacing w:after="0"/>
+        <w:rPr>
+          <w:rFonts w:cstheme="minorHAnsi"/>
+        </w:rPr>
       </w:pPr>
     </w:p>
     <w:p>
@@ -827,25 +977,22 @@
         </w:numPr>
         <w:spacing w:after="0"/>
         <w:rPr>
+          <w:rFonts w:cstheme="minorHAnsi"/>
           <w:color w:val="FF0000"/>
         </w:rPr>
       </w:pPr>
       <w:r>
         <w:rPr>
-          <w:rFonts w:ascii="Arial" w:hAnsi="Arial" w:cs="Arial"/>
+          <w:rFonts w:cstheme="minorHAnsi"/>
           <w:color w:val="FF0000"/>
-          <w:sz w:val="23"/>
-          <w:szCs w:val="23"/>
           <w:shd w:val="clear" w:color="auto" w:fill="FFFFFF"/>
         </w:rPr>
         <w:t>Is the design extendable?</w:t>
       </w:r>
       <w:r>
         <w:rPr>
-          <w:rFonts w:ascii="Arial" w:hAnsi="Arial" w:cs="Arial"/>
+          <w:rFonts w:cstheme="minorHAnsi"/>
           <w:color w:val="FF0000"/>
-          <w:sz w:val="23"/>
-          <w:szCs w:val="23"/>
           <w:shd w:val="clear" w:color="auto" w:fill="FFFFFF"/>
         </w:rPr>
         <w:t xml:space="preserve"> – ask teacher</w:t>
@@ -854,11 +1001,17 @@
     <w:p>
       <w:pPr>
         <w:spacing w:after="0"/>
-      </w:pPr>
-    </w:p>
-    <w:p>
-      <w:pPr>
-        <w:spacing w:after="0"/>
+        <w:rPr>
+          <w:rFonts w:cstheme="minorHAnsi"/>
+        </w:rPr>
+      </w:pPr>
+    </w:p>
+    <w:p>
+      <w:pPr>
+        <w:spacing w:after="0"/>
+        <w:rPr>
+          <w:rFonts w:cstheme="minorHAnsi"/>
+        </w:rPr>
       </w:pPr>
     </w:p>
     <w:p>
@@ -869,27 +1022,26 @@
           <w:numId w:val="5"/>
         </w:numPr>
         <w:spacing w:after="0"/>
-      </w:pPr>
-      <w:r>
-        <w:rPr>
-          <w:rFonts w:ascii="Arial" w:hAnsi="Arial" w:cs="Arial"/>
-          <w:sz w:val="23"/>
-          <w:szCs w:val="23"/>
+        <w:rPr>
+          <w:rFonts w:cstheme="minorHAnsi"/>
+        </w:rPr>
+      </w:pPr>
+      <w:r>
+        <w:rPr>
+          <w:rFonts w:cstheme="minorHAnsi"/>
           <w:shd w:val="clear" w:color="auto" w:fill="FFFFFF"/>
         </w:rPr>
         <w:t>Clarity. It should be clear to the Customer what you have designed. Remember, they won’t be</w:t>
       </w:r>
       <w:r>
         <w:rPr>
-          <w:rFonts w:ascii="Arial" w:hAnsi="Arial" w:cs="Arial"/>
+          <w:rFonts w:cstheme="minorHAnsi"/>
         </w:rPr>
         <w:t xml:space="preserve"> </w:t>
       </w:r>
       <w:r>
         <w:rPr>
-          <w:rFonts w:ascii="Arial" w:hAnsi="Arial" w:cs="Arial"/>
-          <w:sz w:val="23"/>
-          <w:szCs w:val="23"/>
+          <w:rFonts w:cstheme="minorHAnsi"/>
           <w:shd w:val="clear" w:color="auto" w:fill="FFFFFF"/>
         </w:rPr>
         <w:t>programmers so you have to be reasonably detailed in your descriptions and explanations.</w:t>
@@ -1288,6 +1440,95 @@
     </w:lvl>
   </w:abstractNum>
   <w:abstractNum w:abstractNumId="4" w15:restartNumberingAfterBreak="0">
+    <w:nsid w:val="5CB608DB"/>
+    <w:multiLevelType w:val="hybridMultilevel"/>
+    <w:tmpl w:val="4372DE08"/>
+    <w:lvl w:ilvl="0" w:tplc="68A4F316">
+      <w:start w:val="1"/>
+      <w:numFmt w:val="lowerRoman"/>
+      <w:lvlText w:val="%1."/>
+      <w:lvlJc w:val="left"/>
+      <w:pPr>
+        <w:ind w:left="1080" w:hanging="720"/>
+      </w:pPr>
+      <w:rPr>
+        <w:rFonts w:hint="default"/>
+      </w:rPr>
+    </w:lvl>
+    <w:lvl w:ilvl="1" w:tplc="10090019">
+      <w:start w:val="1"/>
+      <w:numFmt w:val="lowerLetter"/>
+      <w:lvlText w:val="%2."/>
+      <w:lvlJc w:val="left"/>
+      <w:pPr>
+        <w:ind w:left="1440" w:hanging="360"/>
+      </w:pPr>
+    </w:lvl>
+    <w:lvl w:ilvl="2" w:tplc="1009001B" w:tentative="1">
+      <w:start w:val="1"/>
+      <w:numFmt w:val="lowerRoman"/>
+      <w:lvlText w:val="%3."/>
+      <w:lvlJc w:val="right"/>
+      <w:pPr>
+        <w:ind w:left="2160" w:hanging="180"/>
+      </w:pPr>
+    </w:lvl>
+    <w:lvl w:ilvl="3" w:tplc="1009000F" w:tentative="1">
+      <w:start w:val="1"/>
+      <w:numFmt w:val="decimal"/>
+      <w:lvlText w:val="%4."/>
+      <w:lvlJc w:val="left"/>
+      <w:pPr>
+        <w:ind w:left="2880" w:hanging="360"/>
+      </w:pPr>
+    </w:lvl>
+    <w:lvl w:ilvl="4" w:tplc="10090019" w:tentative="1">
+      <w:start w:val="1"/>
+      <w:numFmt w:val="lowerLetter"/>
+      <w:lvlText w:val="%5."/>
+      <w:lvlJc w:val="left"/>
+      <w:pPr>
+        <w:ind w:left="3600" w:hanging="360"/>
+      </w:pPr>
+    </w:lvl>
+    <w:lvl w:ilvl="5" w:tplc="1009001B" w:tentative="1">
+      <w:start w:val="1"/>
+      <w:numFmt w:val="lowerRoman"/>
+      <w:lvlText w:val="%6."/>
+      <w:lvlJc w:val="right"/>
+      <w:pPr>
+        <w:ind w:left="4320" w:hanging="180"/>
+      </w:pPr>
+    </w:lvl>
+    <w:lvl w:ilvl="6" w:tplc="1009000F" w:tentative="1">
+      <w:start w:val="1"/>
+      <w:numFmt w:val="decimal"/>
+      <w:lvlText w:val="%7."/>
+      <w:lvlJc w:val="left"/>
+      <w:pPr>
+        <w:ind w:left="5040" w:hanging="360"/>
+      </w:pPr>
+    </w:lvl>
+    <w:lvl w:ilvl="7" w:tplc="10090019" w:tentative="1">
+      <w:start w:val="1"/>
+      <w:numFmt w:val="lowerLetter"/>
+      <w:lvlText w:val="%8."/>
+      <w:lvlJc w:val="left"/>
+      <w:pPr>
+        <w:ind w:left="5760" w:hanging="360"/>
+      </w:pPr>
+    </w:lvl>
+    <w:lvl w:ilvl="8" w:tplc="1009001B" w:tentative="1">
+      <w:start w:val="1"/>
+      <w:numFmt w:val="lowerRoman"/>
+      <w:lvlText w:val="%9."/>
+      <w:lvlJc w:val="right"/>
+      <w:pPr>
+        <w:ind w:left="6480" w:hanging="180"/>
+      </w:pPr>
+    </w:lvl>
+  </w:abstractNum>
+  <w:abstractNum w:abstractNumId="5" w15:restartNumberingAfterBreak="0">
     <w:nsid w:val="6CC62DA0"/>
     <w:multiLevelType w:val="hybridMultilevel"/>
     <w:tmpl w:val="2C18F5D6"/>
@@ -1390,6 +1631,9 @@
     <w:abstractNumId w:val="0"/>
   </w:num>
   <w:num w:numId="5" w16cid:durableId="1533761147">
+    <w:abstractNumId w:val="5"/>
+  </w:num>
+  <w:num w:numId="6" w16cid:durableId="1339040183">
     <w:abstractNumId w:val="4"/>
   </w:num>
 </w:numbering>

</xml_diff>

<commit_message>
Finished version 1 of Lab 7
</commit_message>
<xml_diff>
--- a/Lesson 7/Lab 7.docx
+++ b/Lesson 7/Lab 7.docx
@@ -40,11 +40,13 @@
         <w:t xml:space="preserve">* @author </w:t>
       </w:r>
       <w:r>
-        <w:rPr>
-          <w:color w:val="FF0000"/>
-        </w:rPr>
-        <w:t>Partner here</w:t>
-      </w:r>
+        <w:t xml:space="preserve">Kayla </w:t>
+      </w:r>
+      <w:proofErr w:type="spellStart"/>
+      <w:r>
+        <w:t>Bonneteau</w:t>
+      </w:r>
+      <w:proofErr w:type="spellEnd"/>
     </w:p>
     <w:p>
       <w:pPr>
@@ -294,14 +296,10 @@
     </w:p>
     <w:p>
       <w:pPr>
-        <w:spacing w:after="0"/>
-        <w:rPr>
-          <w:rFonts w:cstheme="minorHAnsi"/>
-        </w:rPr>
-      </w:pPr>
-      <w:r>
-        <w:rPr>
-          <w:rFonts w:cstheme="minorHAnsi"/>
+        <w:pStyle w:val="Heading3"/>
+      </w:pPr>
+      <w:r>
+        <w:rPr>
           <w:shd w:val="clear" w:color="auto" w:fill="FFFFFF"/>
         </w:rPr>
         <w:t>For players:</w:t>
@@ -324,33 +322,107 @@
           <w:rFonts w:cstheme="minorHAnsi"/>
           <w:shd w:val="clear" w:color="auto" w:fill="FFFFFF"/>
         </w:rPr>
-        <w:t>What attributes does a player have?</w:t>
-      </w:r>
-    </w:p>
-    <w:p>
-      <w:pPr>
-        <w:pStyle w:val="ListParagraph"/>
-        <w:numPr>
-          <w:ilvl w:val="0"/>
+        <w:t xml:space="preserve">What attributes does a </w:t>
+      </w:r>
+      <w:r>
+        <w:rPr>
+          <w:rFonts w:cstheme="minorHAnsi"/>
+          <w:shd w:val="clear" w:color="auto" w:fill="FFFFFF"/>
+        </w:rPr>
+        <w:t xml:space="preserve">hockey </w:t>
+      </w:r>
+      <w:r>
+        <w:rPr>
+          <w:rFonts w:cstheme="minorHAnsi"/>
+          <w:shd w:val="clear" w:color="auto" w:fill="FFFFFF"/>
+        </w:rPr>
+        <w:t>player have?</w:t>
+      </w:r>
+    </w:p>
+    <w:p>
+      <w:pPr>
+        <w:pStyle w:val="ListParagraph"/>
+        <w:numPr>
+          <w:ilvl w:val="1"/>
+          <w:numId w:val="1"/>
+        </w:numPr>
+        <w:spacing w:after="0"/>
+        <w:rPr>
+          <w:rFonts w:cstheme="minorHAnsi"/>
+        </w:rPr>
+      </w:pPr>
+      <w:proofErr w:type="spellStart"/>
+      <w:r>
+        <w:rPr>
+          <w:rFonts w:cstheme="minorHAnsi"/>
+        </w:rPr>
+        <w:t>firstName</w:t>
+      </w:r>
+      <w:proofErr w:type="spellEnd"/>
+      <w:r>
+        <w:rPr>
+          <w:rFonts w:cstheme="minorHAnsi"/>
+        </w:rPr>
+        <w:t xml:space="preserve"> </w:t>
+      </w:r>
+    </w:p>
+    <w:p>
+      <w:pPr>
+        <w:pStyle w:val="ListParagraph"/>
+        <w:numPr>
+          <w:ilvl w:val="2"/>
+          <w:numId w:val="1"/>
+        </w:numPr>
+        <w:spacing w:after="0"/>
+        <w:rPr>
+          <w:rFonts w:cstheme="minorHAnsi"/>
+        </w:rPr>
+      </w:pPr>
+      <w:r>
+        <w:rPr>
+          <w:rFonts w:cstheme="minorHAnsi"/>
+        </w:rPr>
+        <w:t>This is the first name of the player. This is in a string format.</w:t>
+      </w:r>
+    </w:p>
+    <w:p>
+      <w:pPr>
+        <w:pStyle w:val="ListParagraph"/>
+        <w:numPr>
+          <w:ilvl w:val="1"/>
+          <w:numId w:val="1"/>
+        </w:numPr>
+        <w:spacing w:after="0"/>
+        <w:rPr>
+          <w:rFonts w:cstheme="minorHAnsi"/>
+        </w:rPr>
+      </w:pPr>
+      <w:proofErr w:type="spellStart"/>
+      <w:r>
+        <w:rPr>
+          <w:rFonts w:cstheme="minorHAnsi"/>
+        </w:rPr>
+        <w:t>lastName</w:t>
+      </w:r>
+      <w:proofErr w:type="spellEnd"/>
+    </w:p>
+    <w:p>
+      <w:pPr>
+        <w:pStyle w:val="ListParagraph"/>
+        <w:numPr>
+          <w:ilvl w:val="2"/>
           <w:numId w:val="6"/>
         </w:numPr>
         <w:spacing w:after="0"/>
-        <w:ind w:left="709" w:hanging="283"/>
-        <w:rPr>
-          <w:rFonts w:cstheme="minorHAnsi"/>
-        </w:rPr>
-      </w:pPr>
-      <w:r>
-        <w:rPr>
-          <w:rFonts w:cstheme="minorHAnsi"/>
-        </w:rPr>
-        <w:t>firstName</w:t>
-      </w:r>
-      <w:r>
-        <w:rPr>
-          <w:rFonts w:cstheme="minorHAnsi"/>
-        </w:rPr>
-        <w:t xml:space="preserve"> </w:t>
+        <w:rPr>
+          <w:rFonts w:cstheme="minorHAnsi"/>
+        </w:rPr>
+      </w:pPr>
+      <w:r>
+        <w:rPr>
+          <w:rFonts w:cstheme="minorHAnsi"/>
+        </w:rPr>
+        <w:t>This is the last name of the player. This is in a string format.</w:t>
       </w:r>
     </w:p>
     <w:p>
@@ -365,31 +437,32 @@
           <w:rFonts w:cstheme="minorHAnsi"/>
         </w:rPr>
       </w:pPr>
-      <w:r>
-        <w:rPr>
-          <w:rFonts w:cstheme="minorHAnsi"/>
-        </w:rPr>
-        <w:t>This is the first name of the player. This is in a string format.</w:t>
-      </w:r>
-    </w:p>
-    <w:p>
-      <w:pPr>
-        <w:pStyle w:val="ListParagraph"/>
-        <w:numPr>
-          <w:ilvl w:val="0"/>
+      <w:proofErr w:type="spellStart"/>
+      <w:r>
+        <w:rPr>
+          <w:rFonts w:cstheme="minorHAnsi"/>
+        </w:rPr>
+        <w:t>jerseyNumber</w:t>
+      </w:r>
+      <w:proofErr w:type="spellEnd"/>
+    </w:p>
+    <w:p>
+      <w:pPr>
+        <w:pStyle w:val="ListParagraph"/>
+        <w:numPr>
+          <w:ilvl w:val="2"/>
           <w:numId w:val="6"/>
         </w:numPr>
         <w:spacing w:after="0"/>
-        <w:ind w:left="709" w:hanging="283"/>
-        <w:rPr>
-          <w:rFonts w:cstheme="minorHAnsi"/>
-        </w:rPr>
-      </w:pPr>
-      <w:r>
-        <w:rPr>
-          <w:rFonts w:cstheme="minorHAnsi"/>
-        </w:rPr>
-        <w:t>lastName</w:t>
+        <w:rPr>
+          <w:rFonts w:cstheme="minorHAnsi"/>
+        </w:rPr>
+      </w:pPr>
+      <w:r>
+        <w:rPr>
+          <w:rFonts w:cstheme="minorHAnsi"/>
+        </w:rPr>
+        <w:t>This is the number that will be shown on their jersey. This is in integer format.</w:t>
       </w:r>
     </w:p>
     <w:p>
@@ -404,31 +477,32 @@
           <w:rFonts w:cstheme="minorHAnsi"/>
         </w:rPr>
       </w:pPr>
-      <w:r>
-        <w:rPr>
-          <w:rFonts w:cstheme="minorHAnsi"/>
-        </w:rPr>
-        <w:t>This is the last name of the player. This is in a string format.</w:t>
-      </w:r>
-    </w:p>
-    <w:p>
-      <w:pPr>
-        <w:pStyle w:val="ListParagraph"/>
-        <w:numPr>
-          <w:ilvl w:val="0"/>
+      <w:proofErr w:type="spellStart"/>
+      <w:r>
+        <w:rPr>
+          <w:rFonts w:cstheme="minorHAnsi"/>
+        </w:rPr>
+        <w:t>baseSalary</w:t>
+      </w:r>
+      <w:proofErr w:type="spellEnd"/>
+    </w:p>
+    <w:p>
+      <w:pPr>
+        <w:pStyle w:val="ListParagraph"/>
+        <w:numPr>
+          <w:ilvl w:val="2"/>
           <w:numId w:val="6"/>
         </w:numPr>
         <w:spacing w:after="0"/>
-        <w:ind w:left="709" w:hanging="283"/>
-        <w:rPr>
-          <w:rFonts w:cstheme="minorHAnsi"/>
-        </w:rPr>
-      </w:pPr>
-      <w:r>
-        <w:rPr>
-          <w:rFonts w:cstheme="minorHAnsi"/>
-        </w:rPr>
-        <w:t>baseSalary</w:t>
+        <w:rPr>
+          <w:rFonts w:cstheme="minorHAnsi"/>
+        </w:rPr>
+      </w:pPr>
+      <w:r>
+        <w:rPr>
+          <w:rFonts w:cstheme="minorHAnsi"/>
+        </w:rPr>
+        <w:t>This is the amount the player will be paid based in Canadian dollars. This is in a double format.</w:t>
       </w:r>
     </w:p>
     <w:p>
@@ -447,27 +521,26 @@
         <w:rPr>
           <w:rFonts w:cstheme="minorHAnsi"/>
         </w:rPr>
-        <w:t>This is the amount the player will be paid based in Canadian dollars. This is in a double format.</w:t>
-      </w:r>
-    </w:p>
-    <w:p>
-      <w:pPr>
-        <w:pStyle w:val="ListParagraph"/>
-        <w:numPr>
-          <w:ilvl w:val="0"/>
+        <w:t>age</w:t>
+      </w:r>
+    </w:p>
+    <w:p>
+      <w:pPr>
+        <w:pStyle w:val="ListParagraph"/>
+        <w:numPr>
+          <w:ilvl w:val="2"/>
           <w:numId w:val="6"/>
         </w:numPr>
         <w:spacing w:after="0"/>
-        <w:ind w:left="709" w:hanging="283"/>
-        <w:rPr>
-          <w:rFonts w:cstheme="minorHAnsi"/>
-        </w:rPr>
-      </w:pPr>
-      <w:r>
-        <w:rPr>
-          <w:rFonts w:cstheme="minorHAnsi"/>
-        </w:rPr>
-        <w:t>jerseyNumber</w:t>
+        <w:rPr>
+          <w:rFonts w:cstheme="minorHAnsi"/>
+        </w:rPr>
+      </w:pPr>
+      <w:r>
+        <w:rPr>
+          <w:rFonts w:cstheme="minorHAnsi"/>
+        </w:rPr>
+        <w:t>The age of the individual in years</w:t>
       </w:r>
     </w:p>
     <w:p>
@@ -482,11 +555,230 @@
           <w:rFonts w:cstheme="minorHAnsi"/>
         </w:rPr>
       </w:pPr>
-      <w:r>
-        <w:rPr>
-          <w:rFonts w:cstheme="minorHAnsi"/>
-        </w:rPr>
-        <w:t>This is the number that will be shown on their jersey. This is in integer format.</w:t>
+      <w:proofErr w:type="spellStart"/>
+      <w:r>
+        <w:rPr>
+          <w:rFonts w:cstheme="minorHAnsi"/>
+        </w:rPr>
+        <w:t>contractDays</w:t>
+      </w:r>
+      <w:proofErr w:type="spellEnd"/>
+    </w:p>
+    <w:p>
+      <w:pPr>
+        <w:pStyle w:val="ListParagraph"/>
+        <w:numPr>
+          <w:ilvl w:val="2"/>
+          <w:numId w:val="6"/>
+        </w:numPr>
+        <w:spacing w:after="0"/>
+        <w:rPr>
+          <w:rFonts w:cstheme="minorHAnsi"/>
+        </w:rPr>
+      </w:pPr>
+      <w:r>
+        <w:rPr>
+          <w:rFonts w:cstheme="minorHAnsi"/>
+        </w:rPr>
+        <w:t>the number of days left on their contract</w:t>
+      </w:r>
+    </w:p>
+    <w:p>
+      <w:pPr>
+        <w:pStyle w:val="ListParagraph"/>
+        <w:numPr>
+          <w:ilvl w:val="1"/>
+          <w:numId w:val="6"/>
+        </w:numPr>
+        <w:spacing w:after="0"/>
+        <w:rPr>
+          <w:rFonts w:cstheme="minorHAnsi"/>
+        </w:rPr>
+      </w:pPr>
+      <w:r>
+        <w:rPr>
+          <w:rFonts w:cstheme="minorHAnsi"/>
+        </w:rPr>
+        <w:t>speed</w:t>
+      </w:r>
+    </w:p>
+    <w:p>
+      <w:pPr>
+        <w:pStyle w:val="ListParagraph"/>
+        <w:numPr>
+          <w:ilvl w:val="2"/>
+          <w:numId w:val="6"/>
+        </w:numPr>
+        <w:spacing w:after="0"/>
+        <w:rPr>
+          <w:rFonts w:cstheme="minorHAnsi"/>
+        </w:rPr>
+      </w:pPr>
+      <w:r>
+        <w:rPr>
+          <w:rFonts w:cstheme="minorHAnsi"/>
+        </w:rPr>
+        <w:t>How fast the individual can finish a 50m sprint in seconds</w:t>
+      </w:r>
+    </w:p>
+    <w:p>
+      <w:pPr>
+        <w:pStyle w:val="ListParagraph"/>
+        <w:numPr>
+          <w:ilvl w:val="1"/>
+          <w:numId w:val="6"/>
+        </w:numPr>
+        <w:spacing w:after="0"/>
+        <w:rPr>
+          <w:rFonts w:cstheme="minorHAnsi"/>
+        </w:rPr>
+      </w:pPr>
+      <w:proofErr w:type="spellStart"/>
+      <w:r>
+        <w:rPr>
+          <w:rFonts w:cstheme="minorHAnsi"/>
+        </w:rPr>
+        <w:t>PuckControl</w:t>
+      </w:r>
+      <w:proofErr w:type="spellEnd"/>
+    </w:p>
+    <w:p>
+      <w:pPr>
+        <w:pStyle w:val="ListParagraph"/>
+        <w:numPr>
+          <w:ilvl w:val="2"/>
+          <w:numId w:val="6"/>
+        </w:numPr>
+        <w:spacing w:after="0"/>
+        <w:rPr>
+          <w:rFonts w:cstheme="minorHAnsi"/>
+        </w:rPr>
+      </w:pPr>
+      <w:r>
+        <w:rPr>
+          <w:rFonts w:cstheme="minorHAnsi"/>
+        </w:rPr>
+        <w:t>How capable are they out of a score of 100 can they control the puck</w:t>
+      </w:r>
+    </w:p>
+    <w:p>
+      <w:pPr>
+        <w:pStyle w:val="ListParagraph"/>
+        <w:numPr>
+          <w:ilvl w:val="1"/>
+          <w:numId w:val="6"/>
+        </w:numPr>
+        <w:spacing w:after="0"/>
+        <w:rPr>
+          <w:rFonts w:cstheme="minorHAnsi"/>
+        </w:rPr>
+      </w:pPr>
+      <w:r>
+        <w:rPr>
+          <w:rFonts w:cstheme="minorHAnsi"/>
+        </w:rPr>
+        <w:t>Discipline</w:t>
+      </w:r>
+    </w:p>
+    <w:p>
+      <w:pPr>
+        <w:pStyle w:val="ListParagraph"/>
+        <w:numPr>
+          <w:ilvl w:val="2"/>
+          <w:numId w:val="6"/>
+        </w:numPr>
+        <w:spacing w:after="0"/>
+        <w:rPr>
+          <w:rFonts w:cstheme="minorHAnsi"/>
+        </w:rPr>
+      </w:pPr>
+      <w:r>
+        <w:rPr>
+          <w:rFonts w:cstheme="minorHAnsi"/>
+        </w:rPr>
+        <w:t>How much Discipline the individual has playing hockey and training for games. This is a score out of 100.</w:t>
+      </w:r>
+    </w:p>
+    <w:p>
+      <w:pPr>
+        <w:pStyle w:val="ListParagraph"/>
+        <w:numPr>
+          <w:ilvl w:val="1"/>
+          <w:numId w:val="6"/>
+        </w:numPr>
+        <w:spacing w:after="0"/>
+        <w:rPr>
+          <w:rFonts w:cstheme="minorHAnsi"/>
+        </w:rPr>
+      </w:pPr>
+      <w:r>
+        <w:rPr>
+          <w:rFonts w:cstheme="minorHAnsi"/>
+        </w:rPr>
+        <w:t>Defence awareness</w:t>
+      </w:r>
+    </w:p>
+    <w:p>
+      <w:pPr>
+        <w:pStyle w:val="ListParagraph"/>
+        <w:numPr>
+          <w:ilvl w:val="2"/>
+          <w:numId w:val="6"/>
+        </w:numPr>
+        <w:spacing w:after="0"/>
+        <w:rPr>
+          <w:rFonts w:cstheme="minorHAnsi"/>
+        </w:rPr>
+      </w:pPr>
+      <w:r>
+        <w:rPr>
+          <w:rFonts w:cstheme="minorHAnsi"/>
+        </w:rPr>
+        <w:t>How much awareness does the individual have when it comes to defence for their team. This is a score out of 100.</w:t>
+      </w:r>
+    </w:p>
+    <w:p>
+      <w:pPr>
+        <w:pStyle w:val="ListParagraph"/>
+        <w:numPr>
+          <w:ilvl w:val="1"/>
+          <w:numId w:val="6"/>
+        </w:numPr>
+        <w:spacing w:after="0"/>
+        <w:rPr>
+          <w:rFonts w:cstheme="minorHAnsi"/>
+        </w:rPr>
+      </w:pPr>
+      <w:r>
+        <w:rPr>
+          <w:rFonts w:cstheme="minorHAnsi"/>
+        </w:rPr>
+        <w:t>Slap Shot Accuracy</w:t>
+      </w:r>
+    </w:p>
+    <w:p>
+      <w:pPr>
+        <w:pStyle w:val="ListParagraph"/>
+        <w:numPr>
+          <w:ilvl w:val="2"/>
+          <w:numId w:val="6"/>
+        </w:numPr>
+        <w:spacing w:after="0"/>
+        <w:rPr>
+          <w:rFonts w:cstheme="minorHAnsi"/>
+        </w:rPr>
+      </w:pPr>
+      <w:r>
+        <w:rPr>
+          <w:rFonts w:cstheme="minorHAnsi"/>
+        </w:rPr>
+        <w:t xml:space="preserve">How accurate can the individual </w:t>
+      </w:r>
+      <w:r>
+        <w:rPr>
+          <w:rFonts w:cstheme="minorHAnsi"/>
+        </w:rPr>
+        <w:t>do a slapshot out of a score of 100.</w:t>
       </w:r>
     </w:p>
     <w:p>
@@ -512,26 +804,81 @@
       <w:r>
         <w:rPr>
           <w:rFonts w:cstheme="minorHAnsi"/>
-          <w:color w:val="FF0000"/>
-          <w:shd w:val="clear" w:color="auto" w:fill="FFFFFF"/>
-        </w:rPr>
-        <w:t>What fields would be required</w:t>
-      </w:r>
-      <w:r>
-        <w:rPr>
-          <w:rFonts w:cstheme="minorHAnsi"/>
-          <w:shd w:val="clear" w:color="auto" w:fill="FFFFFF"/>
-        </w:rPr>
-        <w:t>?</w:t>
-      </w:r>
-    </w:p>
-    <w:p>
-      <w:pPr>
-        <w:spacing w:after="0"/>
-        <w:rPr>
-          <w:rFonts w:cstheme="minorHAnsi"/>
-        </w:rPr>
-      </w:pPr>
+          <w:shd w:val="clear" w:color="auto" w:fill="FFFFFF"/>
+        </w:rPr>
+        <w:t>What fields would be required?</w:t>
+      </w:r>
+    </w:p>
+    <w:p>
+      <w:pPr>
+        <w:pStyle w:val="ListParagraph"/>
+        <w:numPr>
+          <w:ilvl w:val="1"/>
+          <w:numId w:val="1"/>
+        </w:numPr>
+        <w:spacing w:after="0"/>
+        <w:rPr>
+          <w:rFonts w:cstheme="minorHAnsi"/>
+        </w:rPr>
+      </w:pPr>
+      <w:r>
+        <w:rPr>
+          <w:rFonts w:cstheme="minorHAnsi"/>
+          <w:shd w:val="clear" w:color="auto" w:fill="FFFFFF"/>
+        </w:rPr>
+        <w:t>The required fields would be the persons first name, last name</w:t>
+      </w:r>
+      <w:r>
+        <w:rPr>
+          <w:rFonts w:cstheme="minorHAnsi"/>
+          <w:shd w:val="clear" w:color="auto" w:fill="FFFFFF"/>
+        </w:rPr>
+        <w:t>,</w:t>
+      </w:r>
+      <w:r>
+        <w:rPr>
+          <w:rFonts w:cstheme="minorHAnsi"/>
+          <w:shd w:val="clear" w:color="auto" w:fill="FFFFFF"/>
+        </w:rPr>
+        <w:t xml:space="preserve"> jersey number</w:t>
+      </w:r>
+      <w:r>
+        <w:rPr>
+          <w:rFonts w:cstheme="minorHAnsi"/>
+          <w:shd w:val="clear" w:color="auto" w:fill="FFFFFF"/>
+        </w:rPr>
+        <w:t xml:space="preserve">, and </w:t>
+      </w:r>
+      <w:proofErr w:type="spellStart"/>
+      <w:r>
+        <w:rPr>
+          <w:rFonts w:cstheme="minorHAnsi"/>
+          <w:shd w:val="clear" w:color="auto" w:fill="FFFFFF"/>
+        </w:rPr>
+        <w:t>baseSalary</w:t>
+      </w:r>
+      <w:proofErr w:type="spellEnd"/>
+      <w:r>
+        <w:rPr>
+          <w:rFonts w:cstheme="minorHAnsi"/>
+          <w:shd w:val="clear" w:color="auto" w:fill="FFFFFF"/>
+        </w:rPr>
+        <w:t xml:space="preserve"> because they all create the unique ID of that </w:t>
+      </w:r>
+      <w:r>
+        <w:rPr>
+          <w:rFonts w:cstheme="minorHAnsi"/>
+          <w:shd w:val="clear" w:color="auto" w:fill="FFFFFF"/>
+        </w:rPr>
+        <w:t>individual</w:t>
+      </w:r>
+      <w:r>
+        <w:rPr>
+          <w:rFonts w:cstheme="minorHAnsi"/>
+          <w:shd w:val="clear" w:color="auto" w:fill="FFFFFF"/>
+        </w:rPr>
+        <w:t>.</w:t>
+      </w:r>
     </w:p>
     <w:p>
       <w:pPr>
@@ -564,6 +911,970 @@
     <w:p>
       <w:pPr>
         <w:pStyle w:val="ListParagraph"/>
+        <w:numPr>
+          <w:ilvl w:val="1"/>
+          <w:numId w:val="1"/>
+        </w:numPr>
+        <w:spacing w:after="0"/>
+        <w:rPr>
+          <w:rFonts w:cstheme="minorHAnsi"/>
+        </w:rPr>
+      </w:pPr>
+      <w:r>
+        <w:rPr>
+          <w:rFonts w:cstheme="minorHAnsi"/>
+          <w:shd w:val="clear" w:color="auto" w:fill="FFFFFF"/>
+        </w:rPr>
+        <w:t>Players(</w:t>
+      </w:r>
+      <w:proofErr w:type="spellStart"/>
+      <w:r>
+        <w:rPr>
+          <w:rFonts w:cstheme="minorHAnsi"/>
+          <w:shd w:val="clear" w:color="auto" w:fill="FFFFFF"/>
+        </w:rPr>
+        <w:t>firstName</w:t>
+      </w:r>
+      <w:proofErr w:type="spellEnd"/>
+      <w:r>
+        <w:rPr>
+          <w:rFonts w:cstheme="minorHAnsi"/>
+          <w:shd w:val="clear" w:color="auto" w:fill="FFFFFF"/>
+        </w:rPr>
+        <w:t xml:space="preserve">, </w:t>
+      </w:r>
+      <w:proofErr w:type="spellStart"/>
+      <w:r>
+        <w:rPr>
+          <w:rFonts w:cstheme="minorHAnsi"/>
+          <w:shd w:val="clear" w:color="auto" w:fill="FFFFFF"/>
+        </w:rPr>
+        <w:t>lasttName</w:t>
+      </w:r>
+      <w:proofErr w:type="spellEnd"/>
+      <w:r>
+        <w:rPr>
+          <w:rFonts w:cstheme="minorHAnsi"/>
+          <w:shd w:val="clear" w:color="auto" w:fill="FFFFFF"/>
+        </w:rPr>
+        <w:t xml:space="preserve">, </w:t>
+      </w:r>
+      <w:proofErr w:type="spellStart"/>
+      <w:r>
+        <w:rPr>
+          <w:rFonts w:cstheme="minorHAnsi"/>
+          <w:shd w:val="clear" w:color="auto" w:fill="FFFFFF"/>
+        </w:rPr>
+        <w:t>jerseyNumber</w:t>
+      </w:r>
+      <w:proofErr w:type="spellEnd"/>
+      <w:r>
+        <w:rPr>
+          <w:rFonts w:cstheme="minorHAnsi"/>
+          <w:shd w:val="clear" w:color="auto" w:fill="FFFFFF"/>
+        </w:rPr>
+        <w:t xml:space="preserve">, </w:t>
+      </w:r>
+      <w:proofErr w:type="spellStart"/>
+      <w:r>
+        <w:rPr>
+          <w:rFonts w:cstheme="minorHAnsi"/>
+          <w:shd w:val="clear" w:color="auto" w:fill="FFFFFF"/>
+        </w:rPr>
+        <w:t>baseSalary</w:t>
+      </w:r>
+      <w:proofErr w:type="spellEnd"/>
+      <w:r>
+        <w:rPr>
+          <w:rFonts w:cstheme="minorHAnsi"/>
+          <w:shd w:val="clear" w:color="auto" w:fill="FFFFFF"/>
+        </w:rPr>
+        <w:t xml:space="preserve">, age, </w:t>
+      </w:r>
+      <w:proofErr w:type="spellStart"/>
+      <w:r>
+        <w:rPr>
+          <w:rFonts w:cstheme="minorHAnsi"/>
+          <w:shd w:val="clear" w:color="auto" w:fill="FFFFFF"/>
+        </w:rPr>
+        <w:t>ContractDays</w:t>
+      </w:r>
+      <w:proofErr w:type="spellEnd"/>
+      <w:r>
+        <w:rPr>
+          <w:rFonts w:cstheme="minorHAnsi"/>
+          <w:shd w:val="clear" w:color="auto" w:fill="FFFFFF"/>
+        </w:rPr>
+        <w:t xml:space="preserve">, speed, </w:t>
+      </w:r>
+      <w:proofErr w:type="spellStart"/>
+      <w:r>
+        <w:rPr>
+          <w:rFonts w:cstheme="minorHAnsi"/>
+          <w:shd w:val="clear" w:color="auto" w:fill="FFFFFF"/>
+        </w:rPr>
+        <w:t>puckControl</w:t>
+      </w:r>
+      <w:proofErr w:type="spellEnd"/>
+      <w:r>
+        <w:rPr>
+          <w:rFonts w:cstheme="minorHAnsi"/>
+          <w:shd w:val="clear" w:color="auto" w:fill="FFFFFF"/>
+        </w:rPr>
+        <w:t xml:space="preserve">, discipline, defence awareness, </w:t>
+      </w:r>
+      <w:proofErr w:type="spellStart"/>
+      <w:r>
+        <w:rPr>
+          <w:rFonts w:cstheme="minorHAnsi"/>
+          <w:shd w:val="clear" w:color="auto" w:fill="FFFFFF"/>
+        </w:rPr>
+        <w:t>slapShotAccuracy</w:t>
+      </w:r>
+      <w:proofErr w:type="spellEnd"/>
+      <w:r>
+        <w:rPr>
+          <w:rFonts w:cstheme="minorHAnsi"/>
+          <w:shd w:val="clear" w:color="auto" w:fill="FFFFFF"/>
+        </w:rPr>
+        <w:t>)</w:t>
+      </w:r>
+    </w:p>
+    <w:p>
+      <w:pPr>
+        <w:pStyle w:val="ListParagraph"/>
+        <w:numPr>
+          <w:ilvl w:val="1"/>
+          <w:numId w:val="1"/>
+        </w:numPr>
+        <w:spacing w:after="0"/>
+        <w:rPr>
+          <w:rFonts w:cstheme="minorHAnsi"/>
+        </w:rPr>
+      </w:pPr>
+      <w:r>
+        <w:rPr>
+          <w:rFonts w:cstheme="minorHAnsi"/>
+          <w:shd w:val="clear" w:color="auto" w:fill="FFFFFF"/>
+        </w:rPr>
+        <w:t>Players(</w:t>
+      </w:r>
+      <w:proofErr w:type="spellStart"/>
+      <w:r>
+        <w:rPr>
+          <w:rFonts w:cstheme="minorHAnsi"/>
+          <w:shd w:val="clear" w:color="auto" w:fill="FFFFFF"/>
+        </w:rPr>
+        <w:t>firstName</w:t>
+      </w:r>
+      <w:proofErr w:type="spellEnd"/>
+      <w:r>
+        <w:rPr>
+          <w:rFonts w:cstheme="minorHAnsi"/>
+          <w:shd w:val="clear" w:color="auto" w:fill="FFFFFF"/>
+        </w:rPr>
+        <w:t xml:space="preserve">, </w:t>
+      </w:r>
+      <w:proofErr w:type="spellStart"/>
+      <w:r>
+        <w:rPr>
+          <w:rFonts w:cstheme="minorHAnsi"/>
+          <w:shd w:val="clear" w:color="auto" w:fill="FFFFFF"/>
+        </w:rPr>
+        <w:t>lasttName</w:t>
+      </w:r>
+      <w:proofErr w:type="spellEnd"/>
+      <w:r>
+        <w:rPr>
+          <w:rFonts w:cstheme="minorHAnsi"/>
+          <w:shd w:val="clear" w:color="auto" w:fill="FFFFFF"/>
+        </w:rPr>
+        <w:t xml:space="preserve">, </w:t>
+      </w:r>
+      <w:proofErr w:type="spellStart"/>
+      <w:r>
+        <w:rPr>
+          <w:rFonts w:cstheme="minorHAnsi"/>
+          <w:shd w:val="clear" w:color="auto" w:fill="FFFFFF"/>
+        </w:rPr>
+        <w:t>jerseyNumber</w:t>
+      </w:r>
+      <w:proofErr w:type="spellEnd"/>
+      <w:r>
+        <w:rPr>
+          <w:rFonts w:cstheme="minorHAnsi"/>
+          <w:shd w:val="clear" w:color="auto" w:fill="FFFFFF"/>
+        </w:rPr>
+        <w:t xml:space="preserve">, </w:t>
+      </w:r>
+      <w:proofErr w:type="spellStart"/>
+      <w:r>
+        <w:rPr>
+          <w:rFonts w:cstheme="minorHAnsi"/>
+          <w:shd w:val="clear" w:color="auto" w:fill="FFFFFF"/>
+        </w:rPr>
+        <w:t>baseSalary</w:t>
+      </w:r>
+      <w:proofErr w:type="spellEnd"/>
+      <w:r>
+        <w:rPr>
+          <w:rFonts w:cstheme="minorHAnsi"/>
+          <w:shd w:val="clear" w:color="auto" w:fill="FFFFFF"/>
+        </w:rPr>
+        <w:t xml:space="preserve">, age, </w:t>
+      </w:r>
+      <w:proofErr w:type="spellStart"/>
+      <w:r>
+        <w:rPr>
+          <w:rFonts w:cstheme="minorHAnsi"/>
+          <w:shd w:val="clear" w:color="auto" w:fill="FFFFFF"/>
+        </w:rPr>
+        <w:t>ContractDays</w:t>
+      </w:r>
+      <w:proofErr w:type="spellEnd"/>
+      <w:r>
+        <w:rPr>
+          <w:rFonts w:cstheme="minorHAnsi"/>
+          <w:shd w:val="clear" w:color="auto" w:fill="FFFFFF"/>
+        </w:rPr>
+        <w:t xml:space="preserve">, speed, </w:t>
+      </w:r>
+      <w:proofErr w:type="spellStart"/>
+      <w:r>
+        <w:rPr>
+          <w:rFonts w:cstheme="minorHAnsi"/>
+          <w:shd w:val="clear" w:color="auto" w:fill="FFFFFF"/>
+        </w:rPr>
+        <w:t>puckControl</w:t>
+      </w:r>
+      <w:proofErr w:type="spellEnd"/>
+      <w:r>
+        <w:rPr>
+          <w:rFonts w:cstheme="minorHAnsi"/>
+          <w:shd w:val="clear" w:color="auto" w:fill="FFFFFF"/>
+        </w:rPr>
+        <w:t>, discipline, defence awareness,)</w:t>
+      </w:r>
+    </w:p>
+    <w:p>
+      <w:pPr>
+        <w:pStyle w:val="ListParagraph"/>
+        <w:numPr>
+          <w:ilvl w:val="1"/>
+          <w:numId w:val="1"/>
+        </w:numPr>
+        <w:spacing w:after="0"/>
+        <w:rPr>
+          <w:rFonts w:cstheme="minorHAnsi"/>
+        </w:rPr>
+      </w:pPr>
+      <w:r>
+        <w:rPr>
+          <w:rFonts w:cstheme="minorHAnsi"/>
+          <w:shd w:val="clear" w:color="auto" w:fill="FFFFFF"/>
+        </w:rPr>
+        <w:t>Players(</w:t>
+      </w:r>
+      <w:proofErr w:type="spellStart"/>
+      <w:r>
+        <w:rPr>
+          <w:rFonts w:cstheme="minorHAnsi"/>
+          <w:shd w:val="clear" w:color="auto" w:fill="FFFFFF"/>
+        </w:rPr>
+        <w:t>firstName</w:t>
+      </w:r>
+      <w:proofErr w:type="spellEnd"/>
+      <w:r>
+        <w:rPr>
+          <w:rFonts w:cstheme="minorHAnsi"/>
+          <w:shd w:val="clear" w:color="auto" w:fill="FFFFFF"/>
+        </w:rPr>
+        <w:t xml:space="preserve">, </w:t>
+      </w:r>
+      <w:proofErr w:type="spellStart"/>
+      <w:r>
+        <w:rPr>
+          <w:rFonts w:cstheme="minorHAnsi"/>
+          <w:shd w:val="clear" w:color="auto" w:fill="FFFFFF"/>
+        </w:rPr>
+        <w:t>lasttName</w:t>
+      </w:r>
+      <w:proofErr w:type="spellEnd"/>
+      <w:r>
+        <w:rPr>
+          <w:rFonts w:cstheme="minorHAnsi"/>
+          <w:shd w:val="clear" w:color="auto" w:fill="FFFFFF"/>
+        </w:rPr>
+        <w:t xml:space="preserve">, </w:t>
+      </w:r>
+      <w:proofErr w:type="spellStart"/>
+      <w:r>
+        <w:rPr>
+          <w:rFonts w:cstheme="minorHAnsi"/>
+          <w:shd w:val="clear" w:color="auto" w:fill="FFFFFF"/>
+        </w:rPr>
+        <w:t>jerseyNumber</w:t>
+      </w:r>
+      <w:proofErr w:type="spellEnd"/>
+      <w:r>
+        <w:rPr>
+          <w:rFonts w:cstheme="minorHAnsi"/>
+          <w:shd w:val="clear" w:color="auto" w:fill="FFFFFF"/>
+        </w:rPr>
+        <w:t xml:space="preserve">, </w:t>
+      </w:r>
+      <w:proofErr w:type="spellStart"/>
+      <w:r>
+        <w:rPr>
+          <w:rFonts w:cstheme="minorHAnsi"/>
+          <w:shd w:val="clear" w:color="auto" w:fill="FFFFFF"/>
+        </w:rPr>
+        <w:t>baseSalary</w:t>
+      </w:r>
+      <w:proofErr w:type="spellEnd"/>
+      <w:r>
+        <w:rPr>
+          <w:rFonts w:cstheme="minorHAnsi"/>
+          <w:shd w:val="clear" w:color="auto" w:fill="FFFFFF"/>
+        </w:rPr>
+        <w:t xml:space="preserve">, age, </w:t>
+      </w:r>
+      <w:proofErr w:type="spellStart"/>
+      <w:r>
+        <w:rPr>
+          <w:rFonts w:cstheme="minorHAnsi"/>
+          <w:shd w:val="clear" w:color="auto" w:fill="FFFFFF"/>
+        </w:rPr>
+        <w:t>ContractDays</w:t>
+      </w:r>
+      <w:proofErr w:type="spellEnd"/>
+      <w:r>
+        <w:rPr>
+          <w:rFonts w:cstheme="minorHAnsi"/>
+          <w:shd w:val="clear" w:color="auto" w:fill="FFFFFF"/>
+        </w:rPr>
+        <w:t xml:space="preserve">, speed, </w:t>
+      </w:r>
+      <w:proofErr w:type="spellStart"/>
+      <w:r>
+        <w:rPr>
+          <w:rFonts w:cstheme="minorHAnsi"/>
+          <w:shd w:val="clear" w:color="auto" w:fill="FFFFFF"/>
+        </w:rPr>
+        <w:t>puckControl</w:t>
+      </w:r>
+      <w:proofErr w:type="spellEnd"/>
+      <w:r>
+        <w:rPr>
+          <w:rFonts w:cstheme="minorHAnsi"/>
+          <w:shd w:val="clear" w:color="auto" w:fill="FFFFFF"/>
+        </w:rPr>
+        <w:t>, discipline, defence)</w:t>
+      </w:r>
+    </w:p>
+    <w:p>
+      <w:pPr>
+        <w:pStyle w:val="ListParagraph"/>
+        <w:numPr>
+          <w:ilvl w:val="1"/>
+          <w:numId w:val="1"/>
+        </w:numPr>
+        <w:spacing w:after="0"/>
+        <w:rPr>
+          <w:rFonts w:cstheme="minorHAnsi"/>
+        </w:rPr>
+      </w:pPr>
+      <w:r>
+        <w:rPr>
+          <w:rFonts w:cstheme="minorHAnsi"/>
+          <w:shd w:val="clear" w:color="auto" w:fill="FFFFFF"/>
+        </w:rPr>
+        <w:t>Players(</w:t>
+      </w:r>
+      <w:proofErr w:type="spellStart"/>
+      <w:r>
+        <w:rPr>
+          <w:rFonts w:cstheme="minorHAnsi"/>
+          <w:shd w:val="clear" w:color="auto" w:fill="FFFFFF"/>
+        </w:rPr>
+        <w:t>firstName</w:t>
+      </w:r>
+      <w:proofErr w:type="spellEnd"/>
+      <w:r>
+        <w:rPr>
+          <w:rFonts w:cstheme="minorHAnsi"/>
+          <w:shd w:val="clear" w:color="auto" w:fill="FFFFFF"/>
+        </w:rPr>
+        <w:t xml:space="preserve">, </w:t>
+      </w:r>
+      <w:proofErr w:type="spellStart"/>
+      <w:r>
+        <w:rPr>
+          <w:rFonts w:cstheme="minorHAnsi"/>
+          <w:shd w:val="clear" w:color="auto" w:fill="FFFFFF"/>
+        </w:rPr>
+        <w:t>lasttName</w:t>
+      </w:r>
+      <w:proofErr w:type="spellEnd"/>
+      <w:r>
+        <w:rPr>
+          <w:rFonts w:cstheme="minorHAnsi"/>
+          <w:shd w:val="clear" w:color="auto" w:fill="FFFFFF"/>
+        </w:rPr>
+        <w:t xml:space="preserve">, </w:t>
+      </w:r>
+      <w:proofErr w:type="spellStart"/>
+      <w:r>
+        <w:rPr>
+          <w:rFonts w:cstheme="minorHAnsi"/>
+          <w:shd w:val="clear" w:color="auto" w:fill="FFFFFF"/>
+        </w:rPr>
+        <w:t>jerseyNumber</w:t>
+      </w:r>
+      <w:proofErr w:type="spellEnd"/>
+      <w:r>
+        <w:rPr>
+          <w:rFonts w:cstheme="minorHAnsi"/>
+          <w:shd w:val="clear" w:color="auto" w:fill="FFFFFF"/>
+        </w:rPr>
+        <w:t xml:space="preserve">, </w:t>
+      </w:r>
+      <w:proofErr w:type="spellStart"/>
+      <w:r>
+        <w:rPr>
+          <w:rFonts w:cstheme="minorHAnsi"/>
+          <w:shd w:val="clear" w:color="auto" w:fill="FFFFFF"/>
+        </w:rPr>
+        <w:t>baseSalary</w:t>
+      </w:r>
+      <w:proofErr w:type="spellEnd"/>
+      <w:r>
+        <w:rPr>
+          <w:rFonts w:cstheme="minorHAnsi"/>
+          <w:shd w:val="clear" w:color="auto" w:fill="FFFFFF"/>
+        </w:rPr>
+        <w:t xml:space="preserve">, age, </w:t>
+      </w:r>
+      <w:proofErr w:type="spellStart"/>
+      <w:r>
+        <w:rPr>
+          <w:rFonts w:cstheme="minorHAnsi"/>
+          <w:shd w:val="clear" w:color="auto" w:fill="FFFFFF"/>
+        </w:rPr>
+        <w:t>ContractDays</w:t>
+      </w:r>
+      <w:proofErr w:type="spellEnd"/>
+      <w:r>
+        <w:rPr>
+          <w:rFonts w:cstheme="minorHAnsi"/>
+          <w:shd w:val="clear" w:color="auto" w:fill="FFFFFF"/>
+        </w:rPr>
+        <w:t xml:space="preserve">, speed, </w:t>
+      </w:r>
+      <w:proofErr w:type="spellStart"/>
+      <w:r>
+        <w:rPr>
+          <w:rFonts w:cstheme="minorHAnsi"/>
+          <w:shd w:val="clear" w:color="auto" w:fill="FFFFFF"/>
+        </w:rPr>
+        <w:t>puckControl</w:t>
+      </w:r>
+      <w:proofErr w:type="spellEnd"/>
+      <w:r>
+        <w:rPr>
+          <w:rFonts w:cstheme="minorHAnsi"/>
+          <w:shd w:val="clear" w:color="auto" w:fill="FFFFFF"/>
+        </w:rPr>
+        <w:t>, discipline)</w:t>
+      </w:r>
+    </w:p>
+    <w:p>
+      <w:pPr>
+        <w:pStyle w:val="ListParagraph"/>
+        <w:numPr>
+          <w:ilvl w:val="1"/>
+          <w:numId w:val="1"/>
+        </w:numPr>
+        <w:spacing w:after="0"/>
+        <w:rPr>
+          <w:rFonts w:cstheme="minorHAnsi"/>
+        </w:rPr>
+      </w:pPr>
+      <w:r>
+        <w:rPr>
+          <w:rFonts w:cstheme="minorHAnsi"/>
+          <w:shd w:val="clear" w:color="auto" w:fill="FFFFFF"/>
+        </w:rPr>
+        <w:t>Players(</w:t>
+      </w:r>
+      <w:proofErr w:type="spellStart"/>
+      <w:r>
+        <w:rPr>
+          <w:rFonts w:cstheme="minorHAnsi"/>
+          <w:shd w:val="clear" w:color="auto" w:fill="FFFFFF"/>
+        </w:rPr>
+        <w:t>firstName</w:t>
+      </w:r>
+      <w:proofErr w:type="spellEnd"/>
+      <w:r>
+        <w:rPr>
+          <w:rFonts w:cstheme="minorHAnsi"/>
+          <w:shd w:val="clear" w:color="auto" w:fill="FFFFFF"/>
+        </w:rPr>
+        <w:t xml:space="preserve">, </w:t>
+      </w:r>
+      <w:proofErr w:type="spellStart"/>
+      <w:r>
+        <w:rPr>
+          <w:rFonts w:cstheme="minorHAnsi"/>
+          <w:shd w:val="clear" w:color="auto" w:fill="FFFFFF"/>
+        </w:rPr>
+        <w:t>lasttName</w:t>
+      </w:r>
+      <w:proofErr w:type="spellEnd"/>
+      <w:r>
+        <w:rPr>
+          <w:rFonts w:cstheme="minorHAnsi"/>
+          <w:shd w:val="clear" w:color="auto" w:fill="FFFFFF"/>
+        </w:rPr>
+        <w:t xml:space="preserve">, </w:t>
+      </w:r>
+      <w:proofErr w:type="spellStart"/>
+      <w:r>
+        <w:rPr>
+          <w:rFonts w:cstheme="minorHAnsi"/>
+          <w:shd w:val="clear" w:color="auto" w:fill="FFFFFF"/>
+        </w:rPr>
+        <w:t>jerseyNumber</w:t>
+      </w:r>
+      <w:proofErr w:type="spellEnd"/>
+      <w:r>
+        <w:rPr>
+          <w:rFonts w:cstheme="minorHAnsi"/>
+          <w:shd w:val="clear" w:color="auto" w:fill="FFFFFF"/>
+        </w:rPr>
+        <w:t xml:space="preserve">, </w:t>
+      </w:r>
+      <w:proofErr w:type="spellStart"/>
+      <w:r>
+        <w:rPr>
+          <w:rFonts w:cstheme="minorHAnsi"/>
+          <w:shd w:val="clear" w:color="auto" w:fill="FFFFFF"/>
+        </w:rPr>
+        <w:t>baseSalary</w:t>
+      </w:r>
+      <w:proofErr w:type="spellEnd"/>
+      <w:r>
+        <w:rPr>
+          <w:rFonts w:cstheme="minorHAnsi"/>
+          <w:shd w:val="clear" w:color="auto" w:fill="FFFFFF"/>
+        </w:rPr>
+        <w:t xml:space="preserve">, age, </w:t>
+      </w:r>
+      <w:proofErr w:type="spellStart"/>
+      <w:r>
+        <w:rPr>
+          <w:rFonts w:cstheme="minorHAnsi"/>
+          <w:shd w:val="clear" w:color="auto" w:fill="FFFFFF"/>
+        </w:rPr>
+        <w:t>ContractDays</w:t>
+      </w:r>
+      <w:proofErr w:type="spellEnd"/>
+      <w:r>
+        <w:rPr>
+          <w:rFonts w:cstheme="minorHAnsi"/>
+          <w:shd w:val="clear" w:color="auto" w:fill="FFFFFF"/>
+        </w:rPr>
+        <w:t xml:space="preserve">, speed, </w:t>
+      </w:r>
+      <w:proofErr w:type="spellStart"/>
+      <w:r>
+        <w:rPr>
+          <w:rFonts w:cstheme="minorHAnsi"/>
+          <w:shd w:val="clear" w:color="auto" w:fill="FFFFFF"/>
+        </w:rPr>
+        <w:t>puckControl</w:t>
+      </w:r>
+      <w:proofErr w:type="spellEnd"/>
+      <w:r>
+        <w:rPr>
+          <w:rFonts w:cstheme="minorHAnsi"/>
+          <w:shd w:val="clear" w:color="auto" w:fill="FFFFFF"/>
+        </w:rPr>
+        <w:t>)</w:t>
+      </w:r>
+    </w:p>
+    <w:p>
+      <w:pPr>
+        <w:pStyle w:val="ListParagraph"/>
+        <w:numPr>
+          <w:ilvl w:val="1"/>
+          <w:numId w:val="1"/>
+        </w:numPr>
+        <w:spacing w:after="0"/>
+        <w:rPr>
+          <w:rFonts w:cstheme="minorHAnsi"/>
+        </w:rPr>
+      </w:pPr>
+      <w:r>
+        <w:rPr>
+          <w:rFonts w:cstheme="minorHAnsi"/>
+          <w:shd w:val="clear" w:color="auto" w:fill="FFFFFF"/>
+        </w:rPr>
+        <w:lastRenderedPageBreak/>
+        <w:t>Players(</w:t>
+      </w:r>
+      <w:proofErr w:type="spellStart"/>
+      <w:r>
+        <w:rPr>
+          <w:rFonts w:cstheme="minorHAnsi"/>
+          <w:shd w:val="clear" w:color="auto" w:fill="FFFFFF"/>
+        </w:rPr>
+        <w:t>firstName</w:t>
+      </w:r>
+      <w:proofErr w:type="spellEnd"/>
+      <w:r>
+        <w:rPr>
+          <w:rFonts w:cstheme="minorHAnsi"/>
+          <w:shd w:val="clear" w:color="auto" w:fill="FFFFFF"/>
+        </w:rPr>
+        <w:t xml:space="preserve">, </w:t>
+      </w:r>
+      <w:proofErr w:type="spellStart"/>
+      <w:r>
+        <w:rPr>
+          <w:rFonts w:cstheme="minorHAnsi"/>
+          <w:shd w:val="clear" w:color="auto" w:fill="FFFFFF"/>
+        </w:rPr>
+        <w:t>lasttName</w:t>
+      </w:r>
+      <w:proofErr w:type="spellEnd"/>
+      <w:r>
+        <w:rPr>
+          <w:rFonts w:cstheme="minorHAnsi"/>
+          <w:shd w:val="clear" w:color="auto" w:fill="FFFFFF"/>
+        </w:rPr>
+        <w:t xml:space="preserve">, </w:t>
+      </w:r>
+      <w:proofErr w:type="spellStart"/>
+      <w:r>
+        <w:rPr>
+          <w:rFonts w:cstheme="minorHAnsi"/>
+          <w:shd w:val="clear" w:color="auto" w:fill="FFFFFF"/>
+        </w:rPr>
+        <w:t>jerseyNumber</w:t>
+      </w:r>
+      <w:proofErr w:type="spellEnd"/>
+      <w:r>
+        <w:rPr>
+          <w:rFonts w:cstheme="minorHAnsi"/>
+          <w:shd w:val="clear" w:color="auto" w:fill="FFFFFF"/>
+        </w:rPr>
+        <w:t xml:space="preserve">, </w:t>
+      </w:r>
+      <w:proofErr w:type="spellStart"/>
+      <w:r>
+        <w:rPr>
+          <w:rFonts w:cstheme="minorHAnsi"/>
+          <w:shd w:val="clear" w:color="auto" w:fill="FFFFFF"/>
+        </w:rPr>
+        <w:t>baseSalary</w:t>
+      </w:r>
+      <w:proofErr w:type="spellEnd"/>
+      <w:r>
+        <w:rPr>
+          <w:rFonts w:cstheme="minorHAnsi"/>
+          <w:shd w:val="clear" w:color="auto" w:fill="FFFFFF"/>
+        </w:rPr>
+        <w:t xml:space="preserve">, age, </w:t>
+      </w:r>
+      <w:proofErr w:type="spellStart"/>
+      <w:r>
+        <w:rPr>
+          <w:rFonts w:cstheme="minorHAnsi"/>
+          <w:shd w:val="clear" w:color="auto" w:fill="FFFFFF"/>
+        </w:rPr>
+        <w:t>ContractDays</w:t>
+      </w:r>
+      <w:proofErr w:type="spellEnd"/>
+      <w:r>
+        <w:rPr>
+          <w:rFonts w:cstheme="minorHAnsi"/>
+          <w:shd w:val="clear" w:color="auto" w:fill="FFFFFF"/>
+        </w:rPr>
+        <w:t>, speed)</w:t>
+      </w:r>
+    </w:p>
+    <w:p>
+      <w:pPr>
+        <w:pStyle w:val="ListParagraph"/>
+        <w:numPr>
+          <w:ilvl w:val="1"/>
+          <w:numId w:val="1"/>
+        </w:numPr>
+        <w:spacing w:after="0"/>
+        <w:rPr>
+          <w:rFonts w:cstheme="minorHAnsi"/>
+        </w:rPr>
+      </w:pPr>
+      <w:r>
+        <w:rPr>
+          <w:rFonts w:cstheme="minorHAnsi"/>
+          <w:shd w:val="clear" w:color="auto" w:fill="FFFFFF"/>
+        </w:rPr>
+        <w:t>Players(</w:t>
+      </w:r>
+      <w:proofErr w:type="spellStart"/>
+      <w:r>
+        <w:rPr>
+          <w:rFonts w:cstheme="minorHAnsi"/>
+          <w:shd w:val="clear" w:color="auto" w:fill="FFFFFF"/>
+        </w:rPr>
+        <w:t>firstName</w:t>
+      </w:r>
+      <w:proofErr w:type="spellEnd"/>
+      <w:r>
+        <w:rPr>
+          <w:rFonts w:cstheme="minorHAnsi"/>
+          <w:shd w:val="clear" w:color="auto" w:fill="FFFFFF"/>
+        </w:rPr>
+        <w:t xml:space="preserve">, </w:t>
+      </w:r>
+      <w:proofErr w:type="spellStart"/>
+      <w:r>
+        <w:rPr>
+          <w:rFonts w:cstheme="minorHAnsi"/>
+          <w:shd w:val="clear" w:color="auto" w:fill="FFFFFF"/>
+        </w:rPr>
+        <w:t>lasttName</w:t>
+      </w:r>
+      <w:proofErr w:type="spellEnd"/>
+      <w:r>
+        <w:rPr>
+          <w:rFonts w:cstheme="minorHAnsi"/>
+          <w:shd w:val="clear" w:color="auto" w:fill="FFFFFF"/>
+        </w:rPr>
+        <w:t xml:space="preserve">, </w:t>
+      </w:r>
+      <w:proofErr w:type="spellStart"/>
+      <w:r>
+        <w:rPr>
+          <w:rFonts w:cstheme="minorHAnsi"/>
+          <w:shd w:val="clear" w:color="auto" w:fill="FFFFFF"/>
+        </w:rPr>
+        <w:t>jerseyNumber</w:t>
+      </w:r>
+      <w:proofErr w:type="spellEnd"/>
+      <w:r>
+        <w:rPr>
+          <w:rFonts w:cstheme="minorHAnsi"/>
+          <w:shd w:val="clear" w:color="auto" w:fill="FFFFFF"/>
+        </w:rPr>
+        <w:t xml:space="preserve">, </w:t>
+      </w:r>
+      <w:proofErr w:type="spellStart"/>
+      <w:r>
+        <w:rPr>
+          <w:rFonts w:cstheme="minorHAnsi"/>
+          <w:shd w:val="clear" w:color="auto" w:fill="FFFFFF"/>
+        </w:rPr>
+        <w:t>baseSalary</w:t>
+      </w:r>
+      <w:proofErr w:type="spellEnd"/>
+      <w:r>
+        <w:rPr>
+          <w:rFonts w:cstheme="minorHAnsi"/>
+          <w:shd w:val="clear" w:color="auto" w:fill="FFFFFF"/>
+        </w:rPr>
+        <w:t xml:space="preserve">, age, </w:t>
+      </w:r>
+      <w:proofErr w:type="spellStart"/>
+      <w:r>
+        <w:rPr>
+          <w:rFonts w:cstheme="minorHAnsi"/>
+          <w:shd w:val="clear" w:color="auto" w:fill="FFFFFF"/>
+        </w:rPr>
+        <w:t>ContractDays</w:t>
+      </w:r>
+      <w:proofErr w:type="spellEnd"/>
+      <w:r>
+        <w:rPr>
+          <w:rFonts w:cstheme="minorHAnsi"/>
+          <w:shd w:val="clear" w:color="auto" w:fill="FFFFFF"/>
+        </w:rPr>
+        <w:t>)</w:t>
+      </w:r>
+    </w:p>
+    <w:p>
+      <w:pPr>
+        <w:pStyle w:val="ListParagraph"/>
+        <w:numPr>
+          <w:ilvl w:val="1"/>
+          <w:numId w:val="1"/>
+        </w:numPr>
+        <w:spacing w:after="0"/>
+        <w:rPr>
+          <w:rFonts w:cstheme="minorHAnsi"/>
+        </w:rPr>
+      </w:pPr>
+      <w:r>
+        <w:rPr>
+          <w:rFonts w:cstheme="minorHAnsi"/>
+          <w:shd w:val="clear" w:color="auto" w:fill="FFFFFF"/>
+        </w:rPr>
+        <w:t>Players(</w:t>
+      </w:r>
+      <w:proofErr w:type="spellStart"/>
+      <w:r>
+        <w:rPr>
+          <w:rFonts w:cstheme="minorHAnsi"/>
+          <w:shd w:val="clear" w:color="auto" w:fill="FFFFFF"/>
+        </w:rPr>
+        <w:t>firstName</w:t>
+      </w:r>
+      <w:proofErr w:type="spellEnd"/>
+      <w:r>
+        <w:rPr>
+          <w:rFonts w:cstheme="minorHAnsi"/>
+          <w:shd w:val="clear" w:color="auto" w:fill="FFFFFF"/>
+        </w:rPr>
+        <w:t xml:space="preserve">, </w:t>
+      </w:r>
+      <w:proofErr w:type="spellStart"/>
+      <w:r>
+        <w:rPr>
+          <w:rFonts w:cstheme="minorHAnsi"/>
+          <w:shd w:val="clear" w:color="auto" w:fill="FFFFFF"/>
+        </w:rPr>
+        <w:t>lasttName</w:t>
+      </w:r>
+      <w:proofErr w:type="spellEnd"/>
+      <w:r>
+        <w:rPr>
+          <w:rFonts w:cstheme="minorHAnsi"/>
+          <w:shd w:val="clear" w:color="auto" w:fill="FFFFFF"/>
+        </w:rPr>
+        <w:t xml:space="preserve">, </w:t>
+      </w:r>
+      <w:proofErr w:type="spellStart"/>
+      <w:r>
+        <w:rPr>
+          <w:rFonts w:cstheme="minorHAnsi"/>
+          <w:shd w:val="clear" w:color="auto" w:fill="FFFFFF"/>
+        </w:rPr>
+        <w:t>jerseyNumber</w:t>
+      </w:r>
+      <w:proofErr w:type="spellEnd"/>
+      <w:r>
+        <w:rPr>
+          <w:rFonts w:cstheme="minorHAnsi"/>
+          <w:shd w:val="clear" w:color="auto" w:fill="FFFFFF"/>
+        </w:rPr>
+        <w:t xml:space="preserve">, </w:t>
+      </w:r>
+      <w:proofErr w:type="spellStart"/>
+      <w:r>
+        <w:rPr>
+          <w:rFonts w:cstheme="minorHAnsi"/>
+          <w:shd w:val="clear" w:color="auto" w:fill="FFFFFF"/>
+        </w:rPr>
+        <w:t>baseSalary</w:t>
+      </w:r>
+      <w:proofErr w:type="spellEnd"/>
+      <w:r>
+        <w:rPr>
+          <w:rFonts w:cstheme="minorHAnsi"/>
+          <w:shd w:val="clear" w:color="auto" w:fill="FFFFFF"/>
+        </w:rPr>
+        <w:t>, age)</w:t>
+      </w:r>
+    </w:p>
+    <w:p>
+      <w:pPr>
+        <w:pStyle w:val="ListParagraph"/>
+        <w:numPr>
+          <w:ilvl w:val="1"/>
+          <w:numId w:val="1"/>
+        </w:numPr>
+        <w:spacing w:after="0"/>
+        <w:rPr>
+          <w:rFonts w:cstheme="minorHAnsi"/>
+        </w:rPr>
+      </w:pPr>
+      <w:r>
+        <w:rPr>
+          <w:rFonts w:cstheme="minorHAnsi"/>
+          <w:shd w:val="clear" w:color="auto" w:fill="FFFFFF"/>
+        </w:rPr>
+        <w:t>Players(</w:t>
+      </w:r>
+      <w:proofErr w:type="spellStart"/>
+      <w:r>
+        <w:rPr>
+          <w:rFonts w:cstheme="minorHAnsi"/>
+          <w:shd w:val="clear" w:color="auto" w:fill="FFFFFF"/>
+        </w:rPr>
+        <w:t>firstName</w:t>
+      </w:r>
+      <w:proofErr w:type="spellEnd"/>
+      <w:r>
+        <w:rPr>
+          <w:rFonts w:cstheme="minorHAnsi"/>
+          <w:shd w:val="clear" w:color="auto" w:fill="FFFFFF"/>
+        </w:rPr>
+        <w:t xml:space="preserve">, </w:t>
+      </w:r>
+      <w:proofErr w:type="spellStart"/>
+      <w:r>
+        <w:rPr>
+          <w:rFonts w:cstheme="minorHAnsi"/>
+          <w:shd w:val="clear" w:color="auto" w:fill="FFFFFF"/>
+        </w:rPr>
+        <w:t>lasttName</w:t>
+      </w:r>
+      <w:proofErr w:type="spellEnd"/>
+      <w:r>
+        <w:rPr>
+          <w:rFonts w:cstheme="minorHAnsi"/>
+          <w:shd w:val="clear" w:color="auto" w:fill="FFFFFF"/>
+        </w:rPr>
+        <w:t xml:space="preserve">, </w:t>
+      </w:r>
+      <w:proofErr w:type="spellStart"/>
+      <w:r>
+        <w:rPr>
+          <w:rFonts w:cstheme="minorHAnsi"/>
+          <w:shd w:val="clear" w:color="auto" w:fill="FFFFFF"/>
+        </w:rPr>
+        <w:t>jerseyNumber</w:t>
+      </w:r>
+      <w:proofErr w:type="spellEnd"/>
+      <w:r>
+        <w:rPr>
+          <w:rFonts w:cstheme="minorHAnsi"/>
+          <w:shd w:val="clear" w:color="auto" w:fill="FFFFFF"/>
+        </w:rPr>
+        <w:t xml:space="preserve">, </w:t>
+      </w:r>
+      <w:proofErr w:type="spellStart"/>
+      <w:r>
+        <w:rPr>
+          <w:rFonts w:cstheme="minorHAnsi"/>
+          <w:shd w:val="clear" w:color="auto" w:fill="FFFFFF"/>
+        </w:rPr>
+        <w:t>baseSalary</w:t>
+      </w:r>
+      <w:proofErr w:type="spellEnd"/>
+      <w:r>
+        <w:rPr>
+          <w:rFonts w:cstheme="minorHAnsi"/>
+          <w:shd w:val="clear" w:color="auto" w:fill="FFFFFF"/>
+        </w:rPr>
+        <w:t>)</w:t>
+      </w:r>
+    </w:p>
+    <w:p>
+      <w:pPr>
         <w:spacing w:after="0"/>
         <w:rPr>
           <w:rFonts w:cstheme="minorHAnsi"/>
@@ -586,8 +1897,16 @@
         <w:rPr>
           <w:rFonts w:cstheme="minorHAnsi"/>
         </w:rPr>
-        <w:t>Like the other lab that had 3, 4, or 5 parameters with different conditions inside the constructor – just do what I think Is best and describe it here</w:t>
-      </w:r>
+        <w:t>Depending on what information is given to us we need to make sure that the required fields are always given to us. After it is given to us then we can use that specific constructor. If some values are not given to us then we can set default values.</w:t>
+      </w:r>
+    </w:p>
+    <w:p>
+      <w:pPr>
+        <w:spacing w:after="0"/>
+        <w:rPr>
+          <w:rFonts w:cstheme="minorHAnsi"/>
+        </w:rPr>
+      </w:pPr>
     </w:p>
     <w:p>
       <w:pPr>
@@ -636,8 +1955,16 @@
         <w:rPr>
           <w:rFonts w:cstheme="minorHAnsi"/>
         </w:rPr>
-        <w:t>Check this is String firstName</w:t>
-      </w:r>
+        <w:t xml:space="preserve">Check this is String </w:t>
+      </w:r>
+      <w:proofErr w:type="spellStart"/>
+      <w:r>
+        <w:rPr>
+          <w:rFonts w:cstheme="minorHAnsi"/>
+        </w:rPr>
+        <w:t>firstName</w:t>
+      </w:r>
+      <w:proofErr w:type="spellEnd"/>
     </w:p>
     <w:p>
       <w:pPr>
@@ -660,20 +1987,6 @@
     </w:p>
     <w:p>
       <w:pPr>
-        <w:spacing w:after="0"/>
-        <w:rPr>
-          <w:rFonts w:cstheme="minorHAnsi"/>
-        </w:rPr>
-      </w:pPr>
-      <w:r>
-        <w:rPr>
-          <w:rFonts w:cstheme="minorHAnsi"/>
-        </w:rPr>
-        <w:t>Check this is String lastName</w:t>
-      </w:r>
-    </w:p>
-    <w:p>
-      <w:pPr>
         <w:pStyle w:val="ListParagraph"/>
         <w:numPr>
           <w:ilvl w:val="0"/>
@@ -688,22 +2001,30 @@
         <w:rPr>
           <w:rFonts w:cstheme="minorHAnsi"/>
         </w:rPr>
-        <w:t>Shouldn’t be null or empty</w:t>
-      </w:r>
-    </w:p>
-    <w:p>
-      <w:pPr>
-        <w:spacing w:after="0"/>
-        <w:rPr>
-          <w:rFonts w:cstheme="minorHAnsi"/>
-        </w:rPr>
-      </w:pPr>
-      <w:r>
-        <w:rPr>
-          <w:rFonts w:cstheme="minorHAnsi"/>
-        </w:rPr>
-        <w:t>Check this is double baseSalary</w:t>
-      </w:r>
+        <w:t>Only can enter in a maximum of 15 characters</w:t>
+      </w:r>
+    </w:p>
+    <w:p>
+      <w:pPr>
+        <w:spacing w:after="0"/>
+        <w:rPr>
+          <w:rFonts w:cstheme="minorHAnsi"/>
+        </w:rPr>
+      </w:pPr>
+      <w:r>
+        <w:rPr>
+          <w:rFonts w:cstheme="minorHAnsi"/>
+        </w:rPr>
+        <w:t xml:space="preserve">Check this is String </w:t>
+      </w:r>
+      <w:proofErr w:type="spellStart"/>
+      <w:r>
+        <w:rPr>
+          <w:rFonts w:cstheme="minorHAnsi"/>
+        </w:rPr>
+        <w:t>lastName</w:t>
+      </w:r>
+      <w:proofErr w:type="spellEnd"/>
     </w:p>
     <w:p>
       <w:pPr>
@@ -721,21 +2042,7 @@
         <w:rPr>
           <w:rFonts w:cstheme="minorHAnsi"/>
         </w:rPr>
-        <w:t>Can check to see if the salary is between a range</w:t>
-      </w:r>
-    </w:p>
-    <w:p>
-      <w:pPr>
-        <w:spacing w:after="0"/>
-        <w:rPr>
-          <w:rFonts w:cstheme="minorHAnsi"/>
-        </w:rPr>
-      </w:pPr>
-      <w:r>
-        <w:rPr>
-          <w:rFonts w:cstheme="minorHAnsi"/>
-        </w:rPr>
-        <w:t>Check this is int jerseyNumber</w:t>
+        <w:t>Shouldn’t be null or empty</w:t>
       </w:r>
     </w:p>
     <w:p>
@@ -754,8 +2061,135 @@
         <w:rPr>
           <w:rFonts w:cstheme="minorHAnsi"/>
         </w:rPr>
+        <w:t>Can only enter in a maximum of 15 characters</w:t>
+      </w:r>
+    </w:p>
+    <w:p>
+      <w:pPr>
+        <w:spacing w:after="0"/>
+        <w:rPr>
+          <w:rFonts w:cstheme="minorHAnsi"/>
+        </w:rPr>
+      </w:pPr>
+      <w:r>
+        <w:rPr>
+          <w:rFonts w:cstheme="minorHAnsi"/>
+        </w:rPr>
+        <w:t xml:space="preserve">Check this is double </w:t>
+      </w:r>
+      <w:proofErr w:type="spellStart"/>
+      <w:r>
+        <w:rPr>
+          <w:rFonts w:cstheme="minorHAnsi"/>
+        </w:rPr>
+        <w:t>baseSalary</w:t>
+      </w:r>
+      <w:proofErr w:type="spellEnd"/>
+    </w:p>
+    <w:p>
+      <w:pPr>
+        <w:pStyle w:val="ListParagraph"/>
+        <w:numPr>
+          <w:ilvl w:val="0"/>
+          <w:numId w:val="4"/>
+        </w:numPr>
+        <w:spacing w:after="0"/>
+        <w:rPr>
+          <w:rFonts w:cstheme="minorHAnsi"/>
+        </w:rPr>
+      </w:pPr>
+      <w:r>
+        <w:rPr>
+          <w:rFonts w:cstheme="minorHAnsi"/>
+        </w:rPr>
+        <w:t>Can check to see if the salary is between a range</w:t>
+      </w:r>
+      <w:r>
+        <w:rPr>
+          <w:rFonts w:cstheme="minorHAnsi"/>
+        </w:rPr>
+        <w:t xml:space="preserve"> </w:t>
+      </w:r>
+      <w:r>
+        <w:rPr>
+          <w:rFonts w:cstheme="minorHAnsi"/>
+        </w:rPr>
+        <w:t>of 1 million to 10 million</w:t>
+      </w:r>
+    </w:p>
+    <w:p>
+      <w:pPr>
+        <w:spacing w:after="0"/>
+        <w:rPr>
+          <w:rFonts w:cstheme="minorHAnsi"/>
+        </w:rPr>
+      </w:pPr>
+      <w:r>
+        <w:rPr>
+          <w:rFonts w:cstheme="minorHAnsi"/>
+        </w:rPr>
+        <w:t xml:space="preserve">Check this is int </w:t>
+      </w:r>
+      <w:proofErr w:type="spellStart"/>
+      <w:r>
+        <w:rPr>
+          <w:rFonts w:cstheme="minorHAnsi"/>
+        </w:rPr>
+        <w:t>jerseyNumber</w:t>
+      </w:r>
+      <w:proofErr w:type="spellEnd"/>
+    </w:p>
+    <w:p>
+      <w:pPr>
+        <w:pStyle w:val="ListParagraph"/>
+        <w:numPr>
+          <w:ilvl w:val="0"/>
+          <w:numId w:val="4"/>
+        </w:numPr>
+        <w:spacing w:after="0"/>
+        <w:rPr>
+          <w:rFonts w:cstheme="minorHAnsi"/>
+        </w:rPr>
+      </w:pPr>
+      <w:r>
+        <w:rPr>
+          <w:rFonts w:cstheme="minorHAnsi"/>
+        </w:rPr>
         <w:t>Shouldn’t be a negative number</w:t>
       </w:r>
+      <w:r>
+        <w:rPr>
+          <w:rFonts w:cstheme="minorHAnsi"/>
+        </w:rPr>
+        <w:t xml:space="preserve">. It must be greater than or equal to 1. </w:t>
+      </w:r>
+    </w:p>
+    <w:p>
+      <w:pPr>
+        <w:pStyle w:val="ListParagraph"/>
+        <w:numPr>
+          <w:ilvl w:val="0"/>
+          <w:numId w:val="4"/>
+        </w:numPr>
+        <w:spacing w:after="0"/>
+        <w:rPr>
+          <w:rFonts w:cstheme="minorHAnsi"/>
+        </w:rPr>
+      </w:pPr>
+      <w:r>
+        <w:rPr>
+          <w:rFonts w:cstheme="minorHAnsi"/>
+        </w:rPr>
+        <w:t>It also needs to check to make sure the number has not been taken by any other player currently or in the past (if reserved for historical reasons)</w:t>
+      </w:r>
+    </w:p>
+    <w:p>
+      <w:pPr>
+        <w:spacing w:after="0"/>
+        <w:rPr>
+          <w:rFonts w:cstheme="minorHAnsi"/>
+        </w:rPr>
+      </w:pPr>
     </w:p>
     <w:p>
       <w:pPr>
@@ -787,17 +2221,215 @@
     </w:p>
     <w:p>
       <w:pPr>
-        <w:spacing w:after="0"/>
-        <w:rPr>
-          <w:rFonts w:cstheme="minorHAnsi"/>
-        </w:rPr>
-      </w:pPr>
-      <w:r>
-        <w:rPr>
-          <w:rFonts w:cstheme="minorHAnsi"/>
-          <w:shd w:val="clear" w:color="auto" w:fill="FFFFFF"/>
-        </w:rPr>
-        <w:t>For teams:</w:t>
+        <w:pStyle w:val="ListParagraph"/>
+        <w:numPr>
+          <w:ilvl w:val="1"/>
+          <w:numId w:val="1"/>
+        </w:numPr>
+        <w:spacing w:after="0"/>
+        <w:rPr>
+          <w:rFonts w:cstheme="minorHAnsi"/>
+        </w:rPr>
+      </w:pPr>
+      <w:r>
+        <w:rPr>
+          <w:rFonts w:cstheme="minorHAnsi"/>
+          <w:shd w:val="clear" w:color="auto" w:fill="FFFFFF"/>
+        </w:rPr>
+        <w:t xml:space="preserve">Forward </w:t>
+      </w:r>
+    </w:p>
+    <w:p>
+      <w:pPr>
+        <w:pStyle w:val="ListParagraph"/>
+        <w:numPr>
+          <w:ilvl w:val="2"/>
+          <w:numId w:val="1"/>
+        </w:numPr>
+        <w:spacing w:after="0"/>
+        <w:rPr>
+          <w:rFonts w:cstheme="minorHAnsi"/>
+        </w:rPr>
+      </w:pPr>
+      <w:r>
+        <w:rPr>
+          <w:rFonts w:cstheme="minorHAnsi"/>
+          <w:shd w:val="clear" w:color="auto" w:fill="FFFFFF"/>
+        </w:rPr>
+        <w:t xml:space="preserve">There are a maximum of 3 people here. </w:t>
+      </w:r>
+    </w:p>
+    <w:p>
+      <w:pPr>
+        <w:pStyle w:val="ListParagraph"/>
+        <w:numPr>
+          <w:ilvl w:val="2"/>
+          <w:numId w:val="1"/>
+        </w:numPr>
+        <w:spacing w:after="0"/>
+        <w:rPr>
+          <w:rFonts w:cstheme="minorHAnsi"/>
+        </w:rPr>
+      </w:pPr>
+      <w:r>
+        <w:rPr>
+          <w:rFonts w:cstheme="minorHAnsi"/>
+          <w:shd w:val="clear" w:color="auto" w:fill="FFFFFF"/>
+        </w:rPr>
+        <w:t>Only at left wing</w:t>
+      </w:r>
+    </w:p>
+    <w:p>
+      <w:pPr>
+        <w:pStyle w:val="ListParagraph"/>
+        <w:numPr>
+          <w:ilvl w:val="2"/>
+          <w:numId w:val="1"/>
+        </w:numPr>
+        <w:spacing w:after="0"/>
+        <w:rPr>
+          <w:rFonts w:cstheme="minorHAnsi"/>
+        </w:rPr>
+      </w:pPr>
+      <w:r>
+        <w:rPr>
+          <w:rFonts w:cstheme="minorHAnsi"/>
+          <w:shd w:val="clear" w:color="auto" w:fill="FFFFFF"/>
+        </w:rPr>
+        <w:t>One at center</w:t>
+      </w:r>
+    </w:p>
+    <w:p>
+      <w:pPr>
+        <w:pStyle w:val="ListParagraph"/>
+        <w:numPr>
+          <w:ilvl w:val="2"/>
+          <w:numId w:val="1"/>
+        </w:numPr>
+        <w:spacing w:after="0"/>
+        <w:rPr>
+          <w:rFonts w:cstheme="minorHAnsi"/>
+        </w:rPr>
+      </w:pPr>
+      <w:r>
+        <w:rPr>
+          <w:rFonts w:cstheme="minorHAnsi"/>
+          <w:shd w:val="clear" w:color="auto" w:fill="FFFFFF"/>
+        </w:rPr>
+        <w:t>One at right wing</w:t>
+      </w:r>
+    </w:p>
+    <w:p>
+      <w:pPr>
+        <w:pStyle w:val="ListParagraph"/>
+        <w:numPr>
+          <w:ilvl w:val="1"/>
+          <w:numId w:val="1"/>
+        </w:numPr>
+        <w:spacing w:after="0"/>
+        <w:rPr>
+          <w:rFonts w:cstheme="minorHAnsi"/>
+        </w:rPr>
+      </w:pPr>
+      <w:r>
+        <w:rPr>
+          <w:rFonts w:cstheme="minorHAnsi"/>
+          <w:shd w:val="clear" w:color="auto" w:fill="FFFFFF"/>
+        </w:rPr>
+        <w:t>Defence</w:t>
+      </w:r>
+    </w:p>
+    <w:p>
+      <w:pPr>
+        <w:pStyle w:val="ListParagraph"/>
+        <w:numPr>
+          <w:ilvl w:val="2"/>
+          <w:numId w:val="1"/>
+        </w:numPr>
+        <w:spacing w:after="0"/>
+        <w:rPr>
+          <w:rFonts w:cstheme="minorHAnsi"/>
+        </w:rPr>
+      </w:pPr>
+      <w:r>
+        <w:rPr>
+          <w:rFonts w:cstheme="minorHAnsi"/>
+          <w:shd w:val="clear" w:color="auto" w:fill="FFFFFF"/>
+        </w:rPr>
+        <w:t>There are two defence players that are before the forward players on either side</w:t>
+      </w:r>
+    </w:p>
+    <w:p>
+      <w:pPr>
+        <w:pStyle w:val="ListParagraph"/>
+        <w:numPr>
+          <w:ilvl w:val="1"/>
+          <w:numId w:val="1"/>
+        </w:numPr>
+        <w:spacing w:after="0"/>
+        <w:rPr>
+          <w:rFonts w:cstheme="minorHAnsi"/>
+        </w:rPr>
+      </w:pPr>
+      <w:r>
+        <w:rPr>
+          <w:rFonts w:cstheme="minorHAnsi"/>
+          <w:shd w:val="clear" w:color="auto" w:fill="FFFFFF"/>
+        </w:rPr>
+        <w:t>Goaltender/goalie</w:t>
+      </w:r>
+    </w:p>
+    <w:p>
+      <w:pPr>
+        <w:pStyle w:val="ListParagraph"/>
+        <w:numPr>
+          <w:ilvl w:val="2"/>
+          <w:numId w:val="1"/>
+        </w:numPr>
+        <w:spacing w:after="0"/>
+        <w:rPr>
+          <w:rFonts w:cstheme="minorHAnsi"/>
+        </w:rPr>
+      </w:pPr>
+      <w:r>
+        <w:rPr>
+          <w:rFonts w:cstheme="minorHAnsi"/>
+          <w:shd w:val="clear" w:color="auto" w:fill="FFFFFF"/>
+        </w:rPr>
+        <w:t>This is the goalie who is in charge of preventing the puck from going into the net.</w:t>
+      </w:r>
+    </w:p>
+    <w:p>
+      <w:pPr>
+        <w:spacing w:after="0"/>
+        <w:rPr>
+          <w:rFonts w:cstheme="minorHAnsi"/>
+          <w:shd w:val="clear" w:color="auto" w:fill="FFFFFF"/>
+        </w:rPr>
+      </w:pPr>
+    </w:p>
+    <w:p>
+      <w:pPr>
+        <w:spacing w:after="0"/>
+      </w:pPr>
+    </w:p>
+    <w:p>
+      <w:pPr>
+        <w:spacing w:after="0"/>
+      </w:pPr>
+    </w:p>
+    <w:p>
+      <w:r>
+        <w:br w:type="page"/>
+      </w:r>
+    </w:p>
+    <w:p>
+      <w:pPr>
+        <w:pStyle w:val="Heading3"/>
+      </w:pPr>
+      <w:r>
+        <w:lastRenderedPageBreak/>
+        <w:t>For Team</w:t>
       </w:r>
     </w:p>
     <w:p>
@@ -805,34 +2437,329 @@
         <w:pStyle w:val="ListParagraph"/>
         <w:numPr>
           <w:ilvl w:val="0"/>
-          <w:numId w:val="2"/>
-        </w:numPr>
-        <w:spacing w:after="0"/>
-        <w:rPr>
-          <w:rFonts w:cstheme="minorHAnsi"/>
-        </w:rPr>
-      </w:pPr>
-      <w:r>
-        <w:rPr>
-          <w:rFonts w:cstheme="minorHAnsi"/>
-          <w:shd w:val="clear" w:color="auto" w:fill="FFFFFF"/>
-        </w:rPr>
-        <w:t>Same as above pertaining to teams</w:t>
-      </w:r>
-    </w:p>
-    <w:p>
-      <w:pPr>
-        <w:spacing w:after="0"/>
-        <w:rPr>
-          <w:rFonts w:cstheme="minorHAnsi"/>
-        </w:rPr>
-      </w:pPr>
-      <w:r>
-        <w:rPr>
-          <w:rFonts w:cstheme="minorHAnsi"/>
-          <w:shd w:val="clear" w:color="auto" w:fill="FFFFFF"/>
-        </w:rPr>
-        <w:t>For the league:</w:t>
+          <w:numId w:val="7"/>
+        </w:numPr>
+      </w:pPr>
+      <w:r>
+        <w:t>What attributes does a team have?</w:t>
+      </w:r>
+    </w:p>
+    <w:p>
+      <w:pPr>
+        <w:pStyle w:val="ListParagraph"/>
+        <w:numPr>
+          <w:ilvl w:val="1"/>
+          <w:numId w:val="7"/>
+        </w:numPr>
+      </w:pPr>
+      <w:r>
+        <w:t>Teams are within a league</w:t>
+      </w:r>
+    </w:p>
+    <w:p>
+      <w:pPr>
+        <w:pStyle w:val="ListParagraph"/>
+        <w:numPr>
+          <w:ilvl w:val="2"/>
+          <w:numId w:val="7"/>
+        </w:numPr>
+      </w:pPr>
+      <w:r>
+        <w:t>Western Hockey League has 22 teams</w:t>
+      </w:r>
+    </w:p>
+    <w:p>
+      <w:pPr>
+        <w:pStyle w:val="ListParagraph"/>
+        <w:numPr>
+          <w:ilvl w:val="3"/>
+          <w:numId w:val="7"/>
+        </w:numPr>
+      </w:pPr>
+      <w:r>
+        <w:t>British Columbia – 5 teams</w:t>
+      </w:r>
+    </w:p>
+    <w:p>
+      <w:pPr>
+        <w:pStyle w:val="ListParagraph"/>
+        <w:numPr>
+          <w:ilvl w:val="3"/>
+          <w:numId w:val="7"/>
+        </w:numPr>
+      </w:pPr>
+      <w:r>
+        <w:t>Alberta – 5 teams</w:t>
+      </w:r>
+    </w:p>
+    <w:p>
+      <w:pPr>
+        <w:pStyle w:val="ListParagraph"/>
+        <w:numPr>
+          <w:ilvl w:val="3"/>
+          <w:numId w:val="7"/>
+        </w:numPr>
+      </w:pPr>
+      <w:r>
+        <w:t>Saskatchewan – 5 teams</w:t>
+      </w:r>
+    </w:p>
+    <w:p>
+      <w:pPr>
+        <w:pStyle w:val="ListParagraph"/>
+        <w:numPr>
+          <w:ilvl w:val="3"/>
+          <w:numId w:val="7"/>
+        </w:numPr>
+      </w:pPr>
+      <w:r>
+        <w:t>Manitoba – 2 teams</w:t>
+      </w:r>
+    </w:p>
+    <w:p>
+      <w:pPr>
+        <w:pStyle w:val="ListParagraph"/>
+        <w:numPr>
+          <w:ilvl w:val="3"/>
+          <w:numId w:val="7"/>
+        </w:numPr>
+      </w:pPr>
+      <w:r>
+        <w:t>Washington – 4 teams</w:t>
+      </w:r>
+    </w:p>
+    <w:p>
+      <w:pPr>
+        <w:pStyle w:val="ListParagraph"/>
+        <w:numPr>
+          <w:ilvl w:val="3"/>
+          <w:numId w:val="7"/>
+        </w:numPr>
+      </w:pPr>
+      <w:r>
+        <w:t>Oregon – 1 teams</w:t>
+      </w:r>
+    </w:p>
+    <w:p>
+      <w:pPr>
+        <w:pStyle w:val="ListParagraph"/>
+        <w:numPr>
+          <w:ilvl w:val="2"/>
+          <w:numId w:val="7"/>
+        </w:numPr>
+      </w:pPr>
+      <w:r>
+        <w:t>Ontario Hockey League with 20 teams</w:t>
+      </w:r>
+    </w:p>
+    <w:p>
+      <w:pPr>
+        <w:pStyle w:val="ListParagraph"/>
+        <w:numPr>
+          <w:ilvl w:val="3"/>
+          <w:numId w:val="7"/>
+        </w:numPr>
+      </w:pPr>
+      <w:r>
+        <w:t>Ontario – 17 teams</w:t>
+      </w:r>
+    </w:p>
+    <w:p>
+      <w:pPr>
+        <w:pStyle w:val="ListParagraph"/>
+        <w:numPr>
+          <w:ilvl w:val="3"/>
+          <w:numId w:val="7"/>
+        </w:numPr>
+      </w:pPr>
+      <w:r>
+        <w:t>Michigan – 2 teams</w:t>
+      </w:r>
+    </w:p>
+    <w:p>
+      <w:pPr>
+        <w:pStyle w:val="ListParagraph"/>
+        <w:numPr>
+          <w:ilvl w:val="3"/>
+          <w:numId w:val="7"/>
+        </w:numPr>
+      </w:pPr>
+      <w:r>
+        <w:t>Pennsylvania – 1 team</w:t>
+      </w:r>
+    </w:p>
+    <w:p>
+      <w:pPr>
+        <w:pStyle w:val="ListParagraph"/>
+        <w:numPr>
+          <w:ilvl w:val="2"/>
+          <w:numId w:val="7"/>
+        </w:numPr>
+      </w:pPr>
+      <w:r>
+        <w:t>Quebec Major Junior Hockey League which ahs 18 teams total</w:t>
+      </w:r>
+    </w:p>
+    <w:p>
+      <w:pPr>
+        <w:pStyle w:val="ListParagraph"/>
+        <w:numPr>
+          <w:ilvl w:val="3"/>
+          <w:numId w:val="7"/>
+        </w:numPr>
+      </w:pPr>
+      <w:r>
+        <w:t>Quebec – 12 teams</w:t>
+      </w:r>
+    </w:p>
+    <w:p>
+      <w:pPr>
+        <w:pStyle w:val="ListParagraph"/>
+        <w:numPr>
+          <w:ilvl w:val="3"/>
+          <w:numId w:val="7"/>
+        </w:numPr>
+      </w:pPr>
+      <w:r>
+        <w:t>New Brunswick – 3 team</w:t>
+      </w:r>
+      <w:r>
+        <w:t>s</w:t>
+      </w:r>
+    </w:p>
+    <w:p>
+      <w:pPr>
+        <w:pStyle w:val="ListParagraph"/>
+        <w:numPr>
+          <w:ilvl w:val="3"/>
+          <w:numId w:val="7"/>
+        </w:numPr>
+      </w:pPr>
+      <w:r>
+        <w:t xml:space="preserve">Nova Scotia -2 teams </w:t>
+      </w:r>
+    </w:p>
+    <w:p>
+      <w:pPr>
+        <w:pStyle w:val="ListParagraph"/>
+        <w:numPr>
+          <w:ilvl w:val="3"/>
+          <w:numId w:val="7"/>
+        </w:numPr>
+      </w:pPr>
+      <w:r>
+        <w:t>Prince Edward Island – 1 team</w:t>
+      </w:r>
+    </w:p>
+    <w:p>
+      <w:pPr>
+        <w:pStyle w:val="ListParagraph"/>
+        <w:numPr>
+          <w:ilvl w:val="1"/>
+          <w:numId w:val="7"/>
+        </w:numPr>
+      </w:pPr>
+      <w:r>
+        <w:t>Leadership</w:t>
+      </w:r>
+      <w:r>
+        <w:t xml:space="preserve"> Style</w:t>
+      </w:r>
+    </w:p>
+    <w:p>
+      <w:pPr>
+        <w:pStyle w:val="ListParagraph"/>
+        <w:numPr>
+          <w:ilvl w:val="2"/>
+          <w:numId w:val="7"/>
+        </w:numPr>
+      </w:pPr>
+      <w:r>
+        <w:t>How the team is able to lead itself within the public eye</w:t>
+      </w:r>
+      <w:r>
+        <w:t>. This is rated on a scale out of 100.</w:t>
+      </w:r>
+    </w:p>
+    <w:p>
+      <w:pPr>
+        <w:pStyle w:val="ListParagraph"/>
+        <w:numPr>
+          <w:ilvl w:val="1"/>
+          <w:numId w:val="7"/>
+        </w:numPr>
+      </w:pPr>
+      <w:r>
+        <w:t>Participation</w:t>
+      </w:r>
+    </w:p>
+    <w:p>
+      <w:pPr>
+        <w:pStyle w:val="ListParagraph"/>
+        <w:numPr>
+          <w:ilvl w:val="2"/>
+          <w:numId w:val="7"/>
+        </w:numPr>
+      </w:pPr>
+      <w:r>
+        <w:t>How each members within the team participate within the game</w:t>
+      </w:r>
+      <w:r>
+        <w:t>. This is rated on a scaled out of 100.</w:t>
+      </w:r>
+    </w:p>
+    <w:p>
+      <w:pPr>
+        <w:pStyle w:val="ListParagraph"/>
+        <w:numPr>
+          <w:ilvl w:val="1"/>
+          <w:numId w:val="7"/>
+        </w:numPr>
+      </w:pPr>
+      <w:r>
+        <w:t>Interdependence</w:t>
+      </w:r>
+    </w:p>
+    <w:p>
+      <w:pPr>
+        <w:pStyle w:val="ListParagraph"/>
+        <w:numPr>
+          <w:ilvl w:val="2"/>
+          <w:numId w:val="7"/>
+        </w:numPr>
+      </w:pPr>
+      <w:r>
+        <w:t>How well each player works together</w:t>
+      </w:r>
+      <w:r>
+        <w:t>. This is rated on a scaled out of 100.</w:t>
+      </w:r>
+    </w:p>
+    <w:p>
+      <w:pPr>
+        <w:pStyle w:val="ListParagraph"/>
+        <w:numPr>
+          <w:ilvl w:val="1"/>
+          <w:numId w:val="7"/>
+        </w:numPr>
+      </w:pPr>
+      <w:r>
+        <w:t>Communication</w:t>
+      </w:r>
+    </w:p>
+    <w:p>
+      <w:pPr>
+        <w:pStyle w:val="ListParagraph"/>
+        <w:numPr>
+          <w:ilvl w:val="2"/>
+          <w:numId w:val="7"/>
+        </w:numPr>
+      </w:pPr>
+      <w:r>
+        <w:t>How each player communicates with one another</w:t>
+      </w:r>
+      <w:r>
+        <w:t>. This is rated on a scale out of 100.</w:t>
       </w:r>
     </w:p>
     <w:p>
@@ -840,31 +2767,698 @@
         <w:pStyle w:val="ListParagraph"/>
         <w:numPr>
           <w:ilvl w:val="0"/>
-          <w:numId w:val="3"/>
-        </w:numPr>
-        <w:spacing w:after="0"/>
-        <w:rPr>
-          <w:rFonts w:cstheme="minorHAnsi"/>
-        </w:rPr>
-      </w:pPr>
-      <w:r>
-        <w:rPr>
-          <w:rFonts w:cstheme="minorHAnsi"/>
-          <w:shd w:val="clear" w:color="auto" w:fill="FFFFFF"/>
-        </w:rPr>
-        <w:t>Same as above for the league</w:t>
-      </w:r>
-    </w:p>
-    <w:p>
-      <w:pPr>
-        <w:spacing w:after="0"/>
-      </w:pPr>
-    </w:p>
-    <w:p>
-      <w:pPr>
-        <w:spacing w:after="0"/>
-      </w:pPr>
-    </w:p>
+          <w:numId w:val="7"/>
+        </w:numPr>
+      </w:pPr>
+      <w:r>
+        <w:t>What fields would be required for a team?</w:t>
+      </w:r>
+    </w:p>
+    <w:p>
+      <w:pPr>
+        <w:pStyle w:val="ListParagraph"/>
+        <w:numPr>
+          <w:ilvl w:val="1"/>
+          <w:numId w:val="7"/>
+        </w:numPr>
+      </w:pPr>
+      <w:r>
+        <w:t>Which province or states does a team belong to</w:t>
+      </w:r>
+      <w:r>
+        <w:t xml:space="preserve"> is the required field</w:t>
+      </w:r>
+    </w:p>
+    <w:p>
+      <w:pPr>
+        <w:pStyle w:val="ListParagraph"/>
+        <w:numPr>
+          <w:ilvl w:val="0"/>
+          <w:numId w:val="7"/>
+        </w:numPr>
+      </w:pPr>
+      <w:r>
+        <w:t>What constructors are required to create a team?</w:t>
+      </w:r>
+    </w:p>
+    <w:p>
+      <w:pPr>
+        <w:pStyle w:val="ListParagraph"/>
+        <w:numPr>
+          <w:ilvl w:val="1"/>
+          <w:numId w:val="7"/>
+        </w:numPr>
+      </w:pPr>
+      <w:r>
+        <w:t>Team(</w:t>
+      </w:r>
+      <w:proofErr w:type="spellStart"/>
+      <w:r>
+        <w:t>leagueLocation</w:t>
+      </w:r>
+      <w:proofErr w:type="spellEnd"/>
+      <w:r>
+        <w:t xml:space="preserve">, </w:t>
+      </w:r>
+      <w:proofErr w:type="spellStart"/>
+      <w:r>
+        <w:t>leadershipStyle</w:t>
+      </w:r>
+      <w:proofErr w:type="spellEnd"/>
+      <w:r>
+        <w:t>, participation, interdependence, communication)</w:t>
+      </w:r>
+    </w:p>
+    <w:p>
+      <w:pPr>
+        <w:pStyle w:val="ListParagraph"/>
+        <w:numPr>
+          <w:ilvl w:val="1"/>
+          <w:numId w:val="7"/>
+        </w:numPr>
+      </w:pPr>
+      <w:r>
+        <w:t>Team(</w:t>
+      </w:r>
+      <w:proofErr w:type="spellStart"/>
+      <w:r>
+        <w:t>leagueLocation</w:t>
+      </w:r>
+      <w:proofErr w:type="spellEnd"/>
+      <w:r>
+        <w:t xml:space="preserve">, </w:t>
+      </w:r>
+      <w:proofErr w:type="spellStart"/>
+      <w:r>
+        <w:t>leadershipStyle</w:t>
+      </w:r>
+      <w:proofErr w:type="spellEnd"/>
+      <w:r>
+        <w:t>, participation, interdependence)</w:t>
+      </w:r>
+    </w:p>
+    <w:p>
+      <w:pPr>
+        <w:pStyle w:val="ListParagraph"/>
+        <w:numPr>
+          <w:ilvl w:val="1"/>
+          <w:numId w:val="7"/>
+        </w:numPr>
+      </w:pPr>
+      <w:r>
+        <w:t>Team(</w:t>
+      </w:r>
+      <w:proofErr w:type="spellStart"/>
+      <w:r>
+        <w:t>leagueLocation</w:t>
+      </w:r>
+      <w:proofErr w:type="spellEnd"/>
+      <w:r>
+        <w:t xml:space="preserve">, </w:t>
+      </w:r>
+      <w:proofErr w:type="spellStart"/>
+      <w:r>
+        <w:t>leadershipStyle</w:t>
+      </w:r>
+      <w:proofErr w:type="spellEnd"/>
+      <w:r>
+        <w:t>, participation)</w:t>
+      </w:r>
+    </w:p>
+    <w:p>
+      <w:pPr>
+        <w:pStyle w:val="ListParagraph"/>
+        <w:numPr>
+          <w:ilvl w:val="1"/>
+          <w:numId w:val="7"/>
+        </w:numPr>
+      </w:pPr>
+      <w:r>
+        <w:t>Team(</w:t>
+      </w:r>
+      <w:proofErr w:type="spellStart"/>
+      <w:r>
+        <w:t>leagueLocation</w:t>
+      </w:r>
+      <w:proofErr w:type="spellEnd"/>
+      <w:r>
+        <w:t xml:space="preserve">, </w:t>
+      </w:r>
+      <w:proofErr w:type="spellStart"/>
+      <w:r>
+        <w:t>leadershipStyle</w:t>
+      </w:r>
+      <w:proofErr w:type="spellEnd"/>
+      <w:r>
+        <w:t>)</w:t>
+      </w:r>
+    </w:p>
+    <w:p>
+      <w:pPr>
+        <w:pStyle w:val="ListParagraph"/>
+        <w:numPr>
+          <w:ilvl w:val="1"/>
+          <w:numId w:val="7"/>
+        </w:numPr>
+      </w:pPr>
+      <w:r>
+        <w:t>Team(</w:t>
+      </w:r>
+      <w:proofErr w:type="spellStart"/>
+      <w:r>
+        <w:t>leagueLocation</w:t>
+      </w:r>
+      <w:proofErr w:type="spellEnd"/>
+      <w:r>
+        <w:t>)</w:t>
+      </w:r>
+    </w:p>
+    <w:p/>
+    <w:p>
+      <w:pPr>
+        <w:pStyle w:val="ListParagraph"/>
+        <w:numPr>
+          <w:ilvl w:val="0"/>
+          <w:numId w:val="7"/>
+        </w:numPr>
+      </w:pPr>
+      <w:r>
+        <w:t>What validations are required for a team?</w:t>
+      </w:r>
+    </w:p>
+    <w:p>
+      <w:pPr>
+        <w:pStyle w:val="ListParagraph"/>
+        <w:numPr>
+          <w:ilvl w:val="1"/>
+          <w:numId w:val="7"/>
+        </w:numPr>
+      </w:pPr>
+      <w:r>
+        <w:t>Need to validate that there are the exact number of teams per province or state</w:t>
+      </w:r>
+    </w:p>
+    <w:p>
+      <w:pPr>
+        <w:pStyle w:val="ListParagraph"/>
+        <w:numPr>
+          <w:ilvl w:val="0"/>
+          <w:numId w:val="7"/>
+        </w:numPr>
+      </w:pPr>
+      <w:r>
+        <w:t>What functions does a team perform?</w:t>
+      </w:r>
+    </w:p>
+    <w:p>
+      <w:pPr>
+        <w:pStyle w:val="ListParagraph"/>
+        <w:numPr>
+          <w:ilvl w:val="1"/>
+          <w:numId w:val="7"/>
+        </w:numPr>
+      </w:pPr>
+      <w:r>
+        <w:t>Passing the puck to the right team members based on their position and strengths</w:t>
+      </w:r>
+    </w:p>
+    <w:p>
+      <w:pPr>
+        <w:pStyle w:val="ListParagraph"/>
+        <w:numPr>
+          <w:ilvl w:val="1"/>
+          <w:numId w:val="7"/>
+        </w:numPr>
+      </w:pPr>
+      <w:r>
+        <w:lastRenderedPageBreak/>
+        <w:t>How the defence team members help grab the puck back and pass to the front end players</w:t>
+      </w:r>
+    </w:p>
+    <w:p>
+      <w:pPr>
+        <w:pStyle w:val="ListParagraph"/>
+        <w:numPr>
+          <w:ilvl w:val="1"/>
+          <w:numId w:val="7"/>
+        </w:numPr>
+      </w:pPr>
+      <w:r>
+        <w:t>How the team is able to play against other teams in a professional yet competitive way</w:t>
+      </w:r>
+    </w:p>
+    <w:p/>
+    <w:p>
+      <w:pPr>
+        <w:rPr>
+          <w:rFonts w:asciiTheme="majorHAnsi" w:eastAsiaTheme="majorEastAsia" w:hAnsiTheme="majorHAnsi" w:cstheme="majorBidi"/>
+          <w:color w:val="1F3763" w:themeColor="accent1" w:themeShade="7F"/>
+          <w:sz w:val="24"/>
+          <w:szCs w:val="24"/>
+        </w:rPr>
+      </w:pPr>
+      <w:r>
+        <w:br w:type="page"/>
+      </w:r>
+    </w:p>
+    <w:p>
+      <w:pPr>
+        <w:pStyle w:val="Heading3"/>
+      </w:pPr>
+      <w:r>
+        <w:lastRenderedPageBreak/>
+        <w:t xml:space="preserve">For </w:t>
+      </w:r>
+      <w:r>
+        <w:t>L</w:t>
+      </w:r>
+      <w:r>
+        <w:t>eague</w:t>
+      </w:r>
+    </w:p>
+    <w:p>
+      <w:pPr>
+        <w:pStyle w:val="ListParagraph"/>
+        <w:numPr>
+          <w:ilvl w:val="0"/>
+          <w:numId w:val="8"/>
+        </w:numPr>
+      </w:pPr>
+      <w:r>
+        <w:t xml:space="preserve">What attributes does a </w:t>
+      </w:r>
+      <w:r>
+        <w:t>league</w:t>
+      </w:r>
+      <w:r>
+        <w:t xml:space="preserve"> have?</w:t>
+      </w:r>
+    </w:p>
+    <w:p>
+      <w:pPr>
+        <w:pStyle w:val="ListParagraph"/>
+        <w:numPr>
+          <w:ilvl w:val="1"/>
+          <w:numId w:val="8"/>
+        </w:numPr>
+      </w:pPr>
+      <w:r>
+        <w:t xml:space="preserve">There are there major </w:t>
+      </w:r>
+      <w:r>
+        <w:t xml:space="preserve">Canadian </w:t>
+      </w:r>
+      <w:r>
+        <w:t>hockey leagues</w:t>
+      </w:r>
+    </w:p>
+    <w:p>
+      <w:pPr>
+        <w:pStyle w:val="ListParagraph"/>
+        <w:numPr>
+          <w:ilvl w:val="2"/>
+          <w:numId w:val="8"/>
+        </w:numPr>
+      </w:pPr>
+      <w:r>
+        <w:t>Westerner Hockey League</w:t>
+      </w:r>
+    </w:p>
+    <w:p>
+      <w:pPr>
+        <w:pStyle w:val="ListParagraph"/>
+        <w:numPr>
+          <w:ilvl w:val="2"/>
+          <w:numId w:val="8"/>
+        </w:numPr>
+      </w:pPr>
+      <w:r>
+        <w:t>Ontario</w:t>
+      </w:r>
+      <w:r>
+        <w:t xml:space="preserve"> Hockey League</w:t>
+      </w:r>
+    </w:p>
+    <w:p>
+      <w:pPr>
+        <w:pStyle w:val="ListParagraph"/>
+        <w:numPr>
+          <w:ilvl w:val="2"/>
+          <w:numId w:val="8"/>
+        </w:numPr>
+      </w:pPr>
+      <w:r>
+        <w:t>Quebec</w:t>
+      </w:r>
+      <w:r>
+        <w:t xml:space="preserve"> Major Junior Hockey League</w:t>
+      </w:r>
+    </w:p>
+    <w:p>
+      <w:pPr>
+        <w:pStyle w:val="ListParagraph"/>
+        <w:numPr>
+          <w:ilvl w:val="1"/>
+          <w:numId w:val="8"/>
+        </w:numPr>
+      </w:pPr>
+      <w:r>
+        <w:t>Countries</w:t>
+      </w:r>
+    </w:p>
+    <w:p>
+      <w:pPr>
+        <w:pStyle w:val="ListParagraph"/>
+        <w:numPr>
+          <w:ilvl w:val="2"/>
+          <w:numId w:val="8"/>
+        </w:numPr>
+      </w:pPr>
+      <w:r>
+        <w:t>Canada</w:t>
+      </w:r>
+    </w:p>
+    <w:p>
+      <w:pPr>
+        <w:pStyle w:val="ListParagraph"/>
+        <w:numPr>
+          <w:ilvl w:val="2"/>
+          <w:numId w:val="8"/>
+        </w:numPr>
+      </w:pPr>
+      <w:r>
+        <w:t>United states</w:t>
+      </w:r>
+    </w:p>
+    <w:p>
+      <w:pPr>
+        <w:pStyle w:val="ListParagraph"/>
+        <w:numPr>
+          <w:ilvl w:val="1"/>
+          <w:numId w:val="8"/>
+        </w:numPr>
+      </w:pPr>
+      <w:r>
+        <w:t>TV Partners</w:t>
+      </w:r>
+    </w:p>
+    <w:p>
+      <w:pPr>
+        <w:pStyle w:val="ListParagraph"/>
+        <w:numPr>
+          <w:ilvl w:val="2"/>
+          <w:numId w:val="8"/>
+        </w:numPr>
+      </w:pPr>
+      <w:r>
+        <w:t>TSN</w:t>
+      </w:r>
+    </w:p>
+    <w:p>
+      <w:pPr>
+        <w:pStyle w:val="ListParagraph"/>
+        <w:numPr>
+          <w:ilvl w:val="2"/>
+          <w:numId w:val="8"/>
+        </w:numPr>
+      </w:pPr>
+      <w:r>
+        <w:t>RDS</w:t>
+      </w:r>
+    </w:p>
+    <w:p>
+      <w:pPr>
+        <w:pStyle w:val="ListParagraph"/>
+        <w:numPr>
+          <w:ilvl w:val="2"/>
+          <w:numId w:val="8"/>
+        </w:numPr>
+      </w:pPr>
+      <w:r>
+        <w:t>CBC</w:t>
+      </w:r>
+    </w:p>
+    <w:p>
+      <w:pPr>
+        <w:pStyle w:val="ListParagraph"/>
+        <w:numPr>
+          <w:ilvl w:val="2"/>
+          <w:numId w:val="8"/>
+        </w:numPr>
+      </w:pPr>
+      <w:r>
+        <w:t>Shaw TV</w:t>
+      </w:r>
+    </w:p>
+    <w:p>
+      <w:pPr>
+        <w:pStyle w:val="ListParagraph"/>
+        <w:numPr>
+          <w:ilvl w:val="2"/>
+          <w:numId w:val="8"/>
+        </w:numPr>
+      </w:pPr>
+      <w:r>
+        <w:t>Rogers TV</w:t>
+      </w:r>
+    </w:p>
+    <w:p>
+      <w:pPr>
+        <w:pStyle w:val="ListParagraph"/>
+        <w:numPr>
+          <w:ilvl w:val="2"/>
+          <w:numId w:val="8"/>
+        </w:numPr>
+      </w:pPr>
+      <w:r>
+        <w:t>Eastlink TV/TVA Sports</w:t>
+      </w:r>
+    </w:p>
+    <w:p>
+      <w:pPr>
+        <w:pStyle w:val="ListParagraph"/>
+        <w:numPr>
+          <w:ilvl w:val="1"/>
+          <w:numId w:val="8"/>
+        </w:numPr>
+      </w:pPr>
+      <w:r>
+        <w:t>Trophies and awards</w:t>
+      </w:r>
+    </w:p>
+    <w:p>
+      <w:pPr>
+        <w:pStyle w:val="ListParagraph"/>
+        <w:numPr>
+          <w:ilvl w:val="0"/>
+          <w:numId w:val="8"/>
+        </w:numPr>
+      </w:pPr>
+      <w:r>
+        <w:t xml:space="preserve">What fields would be required for a </w:t>
+      </w:r>
+      <w:r>
+        <w:t>league</w:t>
+      </w:r>
+      <w:r>
+        <w:t>?</w:t>
+      </w:r>
+    </w:p>
+    <w:p>
+      <w:pPr>
+        <w:pStyle w:val="ListParagraph"/>
+        <w:numPr>
+          <w:ilvl w:val="1"/>
+          <w:numId w:val="8"/>
+        </w:numPr>
+      </w:pPr>
+      <w:r>
+        <w:t>Which Canadian Hockey League they are a part of</w:t>
+      </w:r>
+    </w:p>
+    <w:p>
+      <w:pPr>
+        <w:pStyle w:val="ListParagraph"/>
+        <w:numPr>
+          <w:ilvl w:val="1"/>
+          <w:numId w:val="8"/>
+        </w:numPr>
+      </w:pPr>
+      <w:r>
+        <w:t>Which country are they in</w:t>
+      </w:r>
+    </w:p>
+    <w:p>
+      <w:pPr>
+        <w:pStyle w:val="ListParagraph"/>
+        <w:numPr>
+          <w:ilvl w:val="0"/>
+          <w:numId w:val="8"/>
+        </w:numPr>
+      </w:pPr>
+      <w:r>
+        <w:t xml:space="preserve">What constructors are required to create a </w:t>
+      </w:r>
+      <w:r>
+        <w:t>league</w:t>
+      </w:r>
+      <w:r>
+        <w:t>?</w:t>
+      </w:r>
+    </w:p>
+    <w:p>
+      <w:pPr>
+        <w:pStyle w:val="ListParagraph"/>
+        <w:numPr>
+          <w:ilvl w:val="1"/>
+          <w:numId w:val="8"/>
+        </w:numPr>
+      </w:pPr>
+      <w:r>
+        <w:t>League(</w:t>
+      </w:r>
+      <w:proofErr w:type="spellStart"/>
+      <w:r>
+        <w:t>canadianHockeyLeague</w:t>
+      </w:r>
+      <w:proofErr w:type="spellEnd"/>
+      <w:r>
+        <w:t xml:space="preserve">, countries, </w:t>
+      </w:r>
+      <w:proofErr w:type="spellStart"/>
+      <w:r>
+        <w:t>tvPartners</w:t>
+      </w:r>
+      <w:proofErr w:type="spellEnd"/>
+      <w:r>
+        <w:t>)</w:t>
+      </w:r>
+    </w:p>
+    <w:p>
+      <w:pPr>
+        <w:pStyle w:val="ListParagraph"/>
+        <w:numPr>
+          <w:ilvl w:val="1"/>
+          <w:numId w:val="8"/>
+        </w:numPr>
+      </w:pPr>
+      <w:r>
+        <w:t>League(</w:t>
+      </w:r>
+      <w:proofErr w:type="spellStart"/>
+      <w:r>
+        <w:t>canadianHockeyLeague</w:t>
+      </w:r>
+      <w:proofErr w:type="spellEnd"/>
+      <w:r>
+        <w:t>, countries)</w:t>
+      </w:r>
+    </w:p>
+    <w:p>
+      <w:pPr>
+        <w:pStyle w:val="ListParagraph"/>
+        <w:numPr>
+          <w:ilvl w:val="1"/>
+          <w:numId w:val="8"/>
+        </w:numPr>
+      </w:pPr>
+      <w:r>
+        <w:t>League(</w:t>
+      </w:r>
+      <w:proofErr w:type="spellStart"/>
+      <w:r>
+        <w:t>canadianHockeyLeague</w:t>
+      </w:r>
+      <w:proofErr w:type="spellEnd"/>
+      <w:r>
+        <w:t>)</w:t>
+      </w:r>
+    </w:p>
+    <w:p>
+      <w:pPr>
+        <w:pStyle w:val="ListParagraph"/>
+        <w:numPr>
+          <w:ilvl w:val="0"/>
+          <w:numId w:val="8"/>
+        </w:numPr>
+      </w:pPr>
+      <w:r>
+        <w:t xml:space="preserve">What validations are required for a </w:t>
+      </w:r>
+      <w:r>
+        <w:t>league</w:t>
+      </w:r>
+      <w:r>
+        <w:t>?</w:t>
+      </w:r>
+    </w:p>
+    <w:p>
+      <w:pPr>
+        <w:pStyle w:val="ListParagraph"/>
+        <w:numPr>
+          <w:ilvl w:val="1"/>
+          <w:numId w:val="8"/>
+        </w:numPr>
+      </w:pPr>
+      <w:r>
+        <w:t>Making sure the right Canadian hockey league is entered. This means just auto formatting with the first letter of each word to be capitalized.</w:t>
+      </w:r>
+    </w:p>
+    <w:p>
+      <w:pPr>
+        <w:pStyle w:val="ListParagraph"/>
+        <w:numPr>
+          <w:ilvl w:val="0"/>
+          <w:numId w:val="8"/>
+        </w:numPr>
+      </w:pPr>
+      <w:r>
+        <w:t xml:space="preserve">What functions does a </w:t>
+      </w:r>
+      <w:r>
+        <w:t>league</w:t>
+      </w:r>
+      <w:r>
+        <w:t xml:space="preserve"> perform?</w:t>
+      </w:r>
+    </w:p>
+    <w:p>
+      <w:pPr>
+        <w:pStyle w:val="ListParagraph"/>
+        <w:numPr>
+          <w:ilvl w:val="1"/>
+          <w:numId w:val="8"/>
+        </w:numPr>
+      </w:pPr>
+      <w:r>
+        <w:t>who is the first place winner</w:t>
+      </w:r>
+    </w:p>
+    <w:p>
+      <w:pPr>
+        <w:pStyle w:val="ListParagraph"/>
+        <w:numPr>
+          <w:ilvl w:val="1"/>
+          <w:numId w:val="8"/>
+        </w:numPr>
+      </w:pPr>
+      <w:r>
+        <w:t>how teams rank below first place</w:t>
+      </w:r>
+    </w:p>
+    <w:p>
+      <w:pPr>
+        <w:pStyle w:val="ListParagraph"/>
+        <w:numPr>
+          <w:ilvl w:val="1"/>
+          <w:numId w:val="8"/>
+        </w:numPr>
+      </w:pPr>
+      <w:r>
+        <w:t>points each Team scored</w:t>
+      </w:r>
+    </w:p>
+    <w:p/>
     <w:p>
       <w:pPr>
         <w:rPr>
@@ -918,7 +3512,41 @@
           <w:rFonts w:cstheme="minorHAnsi"/>
           <w:shd w:val="clear" w:color="auto" w:fill="FFFFFF"/>
         </w:rPr>
-        <w:t>does the league track teams?</w:t>
+        <w:t xml:space="preserve">does the league track </w:t>
+      </w:r>
+      <w:r>
+        <w:rPr>
+          <w:rFonts w:cstheme="minorHAnsi"/>
+          <w:shd w:val="clear" w:color="auto" w:fill="FFFFFF"/>
+        </w:rPr>
+        <w:t>team</w:t>
+      </w:r>
+      <w:r>
+        <w:rPr>
+          <w:rFonts w:cstheme="minorHAnsi"/>
+          <w:shd w:val="clear" w:color="auto" w:fill="FFFFFF"/>
+        </w:rPr>
+        <w:t>?</w:t>
+      </w:r>
+    </w:p>
+    <w:p>
+      <w:pPr>
+        <w:pStyle w:val="ListParagraph"/>
+        <w:numPr>
+          <w:ilvl w:val="1"/>
+          <w:numId w:val="5"/>
+        </w:numPr>
+        <w:spacing w:after="0"/>
+        <w:rPr>
+          <w:rFonts w:cstheme="minorHAnsi"/>
+        </w:rPr>
+      </w:pPr>
+      <w:r>
+        <w:rPr>
+          <w:rFonts w:cstheme="minorHAnsi"/>
+          <w:shd w:val="clear" w:color="auto" w:fill="FFFFFF"/>
+        </w:rPr>
+        <w:t>The relation ship between the three classes for leagues, teams and players are how each player makes up the whole of a particular team. Then each team plays within a league to compete for the final cup. Based on how many goals they score the higher their points and they will win the trophy at the end.</w:t>
       </w:r>
     </w:p>
     <w:p>
@@ -945,19 +3573,32 @@
       <w:pPr>
         <w:pStyle w:val="ListParagraph"/>
         <w:numPr>
-          <w:ilvl w:val="0"/>
-          <w:numId w:val="4"/>
-        </w:numPr>
-        <w:spacing w:after="0"/>
-        <w:rPr>
-          <w:rFonts w:cstheme="minorHAnsi"/>
-        </w:rPr>
-      </w:pPr>
-      <w:r>
-        <w:rPr>
-          <w:rFonts w:cstheme="minorHAnsi"/>
-        </w:rPr>
-        <w:t>If I add more team players then it does the same checks</w:t>
+          <w:ilvl w:val="1"/>
+          <w:numId w:val="5"/>
+        </w:numPr>
+        <w:spacing w:after="0"/>
+        <w:rPr>
+          <w:rFonts w:cstheme="minorHAnsi"/>
+        </w:rPr>
+      </w:pPr>
+      <w:r>
+        <w:rPr>
+          <w:rFonts w:cstheme="minorHAnsi"/>
+          <w:shd w:val="clear" w:color="auto" w:fill="FFFFFF"/>
+        </w:rPr>
+        <w:t xml:space="preserve">Yes, </w:t>
+      </w:r>
+      <w:r>
+        <w:rPr>
+          <w:rFonts w:cstheme="minorHAnsi"/>
+        </w:rPr>
+        <w:t>i</w:t>
+      </w:r>
+      <w:r>
+        <w:rPr>
+          <w:rFonts w:cstheme="minorHAnsi"/>
+        </w:rPr>
+        <w:t>f I add more team players then it does the same checks</w:t>
       </w:r>
     </w:p>
     <w:p>
@@ -978,13 +3619,11 @@
         <w:spacing w:after="0"/>
         <w:rPr>
           <w:rFonts w:cstheme="minorHAnsi"/>
-          <w:color w:val="FF0000"/>
-        </w:rPr>
-      </w:pPr>
-      <w:r>
-        <w:rPr>
-          <w:rFonts w:cstheme="minorHAnsi"/>
-          <w:color w:val="FF0000"/>
+        </w:rPr>
+      </w:pPr>
+      <w:r>
+        <w:rPr>
+          <w:rFonts w:cstheme="minorHAnsi"/>
           <w:shd w:val="clear" w:color="auto" w:fill="FFFFFF"/>
         </w:rPr>
         <w:t>Is the design extendable?</w:t>
@@ -992,19 +3631,37 @@
       <w:r>
         <w:rPr>
           <w:rFonts w:cstheme="minorHAnsi"/>
-          <w:color w:val="FF0000"/>
-          <w:shd w:val="clear" w:color="auto" w:fill="FFFFFF"/>
-        </w:rPr>
-        <w:t xml:space="preserve"> – ask teacher</w:t>
-      </w:r>
-    </w:p>
-    <w:p>
-      <w:pPr>
-        <w:spacing w:after="0"/>
-        <w:rPr>
-          <w:rFonts w:cstheme="minorHAnsi"/>
-        </w:rPr>
-      </w:pPr>
+          <w:shd w:val="clear" w:color="auto" w:fill="FFFFFF"/>
+        </w:rPr>
+        <w:t xml:space="preserve"> </w:t>
+      </w:r>
+    </w:p>
+    <w:p>
+      <w:pPr>
+        <w:pStyle w:val="ListParagraph"/>
+        <w:numPr>
+          <w:ilvl w:val="1"/>
+          <w:numId w:val="5"/>
+        </w:numPr>
+        <w:spacing w:after="0"/>
+        <w:rPr>
+          <w:rFonts w:cstheme="minorHAnsi"/>
+        </w:rPr>
+      </w:pPr>
+      <w:r>
+        <w:rPr>
+          <w:rFonts w:cstheme="minorHAnsi"/>
+          <w:shd w:val="clear" w:color="auto" w:fill="FFFFFF"/>
+        </w:rPr>
+        <w:t>Yes</w:t>
+      </w:r>
+      <w:r>
+        <w:rPr>
+          <w:rFonts w:cstheme="minorHAnsi"/>
+          <w:shd w:val="clear" w:color="auto" w:fill="FFFFFF"/>
+        </w:rPr>
+        <w:t>, because you can add or remove more team members, leagues or skills</w:t>
+      </w:r>
     </w:p>
     <w:p>
       <w:pPr>
@@ -1351,6 +4008,95 @@
     </w:lvl>
   </w:abstractNum>
   <w:abstractNum w:abstractNumId="3" w15:restartNumberingAfterBreak="0">
+    <w:nsid w:val="35A7776A"/>
+    <w:multiLevelType w:val="hybridMultilevel"/>
+    <w:tmpl w:val="64B257A6"/>
+    <w:lvl w:ilvl="0" w:tplc="FED4ACC4">
+      <w:start w:val="1"/>
+      <w:numFmt w:val="lowerLetter"/>
+      <w:lvlText w:val="%1."/>
+      <w:lvlJc w:val="left"/>
+      <w:pPr>
+        <w:ind w:left="720" w:hanging="360"/>
+      </w:pPr>
+      <w:rPr>
+        <w:rFonts w:hint="default"/>
+      </w:rPr>
+    </w:lvl>
+    <w:lvl w:ilvl="1" w:tplc="10090019">
+      <w:start w:val="1"/>
+      <w:numFmt w:val="lowerLetter"/>
+      <w:lvlText w:val="%2."/>
+      <w:lvlJc w:val="left"/>
+      <w:pPr>
+        <w:ind w:left="1440" w:hanging="360"/>
+      </w:pPr>
+    </w:lvl>
+    <w:lvl w:ilvl="2" w:tplc="1009001B">
+      <w:start w:val="1"/>
+      <w:numFmt w:val="lowerRoman"/>
+      <w:lvlText w:val="%3."/>
+      <w:lvlJc w:val="right"/>
+      <w:pPr>
+        <w:ind w:left="2160" w:hanging="180"/>
+      </w:pPr>
+    </w:lvl>
+    <w:lvl w:ilvl="3" w:tplc="1009000F">
+      <w:start w:val="1"/>
+      <w:numFmt w:val="decimal"/>
+      <w:lvlText w:val="%4."/>
+      <w:lvlJc w:val="left"/>
+      <w:pPr>
+        <w:ind w:left="2880" w:hanging="360"/>
+      </w:pPr>
+    </w:lvl>
+    <w:lvl w:ilvl="4" w:tplc="10090019" w:tentative="1">
+      <w:start w:val="1"/>
+      <w:numFmt w:val="lowerLetter"/>
+      <w:lvlText w:val="%5."/>
+      <w:lvlJc w:val="left"/>
+      <w:pPr>
+        <w:ind w:left="3600" w:hanging="360"/>
+      </w:pPr>
+    </w:lvl>
+    <w:lvl w:ilvl="5" w:tplc="1009001B" w:tentative="1">
+      <w:start w:val="1"/>
+      <w:numFmt w:val="lowerRoman"/>
+      <w:lvlText w:val="%6."/>
+      <w:lvlJc w:val="right"/>
+      <w:pPr>
+        <w:ind w:left="4320" w:hanging="180"/>
+      </w:pPr>
+    </w:lvl>
+    <w:lvl w:ilvl="6" w:tplc="1009000F" w:tentative="1">
+      <w:start w:val="1"/>
+      <w:numFmt w:val="decimal"/>
+      <w:lvlText w:val="%7."/>
+      <w:lvlJc w:val="left"/>
+      <w:pPr>
+        <w:ind w:left="5040" w:hanging="360"/>
+      </w:pPr>
+    </w:lvl>
+    <w:lvl w:ilvl="7" w:tplc="10090019" w:tentative="1">
+      <w:start w:val="1"/>
+      <w:numFmt w:val="lowerLetter"/>
+      <w:lvlText w:val="%8."/>
+      <w:lvlJc w:val="left"/>
+      <w:pPr>
+        <w:ind w:left="5760" w:hanging="360"/>
+      </w:pPr>
+    </w:lvl>
+    <w:lvl w:ilvl="8" w:tplc="1009001B" w:tentative="1">
+      <w:start w:val="1"/>
+      <w:numFmt w:val="lowerRoman"/>
+      <w:lvlText w:val="%9."/>
+      <w:lvlJc w:val="right"/>
+      <w:pPr>
+        <w:ind w:left="6480" w:hanging="180"/>
+      </w:pPr>
+    </w:lvl>
+  </w:abstractNum>
+  <w:abstractNum w:abstractNumId="4" w15:restartNumberingAfterBreak="0">
     <w:nsid w:val="38DC2168"/>
     <w:multiLevelType w:val="hybridMultilevel"/>
     <w:tmpl w:val="07C8D63C"/>
@@ -1366,7 +4112,7 @@
         <w:rFonts w:ascii="Arial" w:hAnsi="Arial" w:cs="Arial" w:hint="default"/>
       </w:rPr>
     </w:lvl>
-    <w:lvl w:ilvl="1" w:tplc="10090019" w:tentative="1">
+    <w:lvl w:ilvl="1" w:tplc="10090019">
       <w:start w:val="1"/>
       <w:numFmt w:val="lowerLetter"/>
       <w:lvlText w:val="%2."/>
@@ -1375,7 +4121,7 @@
         <w:ind w:left="1440" w:hanging="360"/>
       </w:pPr>
     </w:lvl>
-    <w:lvl w:ilvl="2" w:tplc="1009001B" w:tentative="1">
+    <w:lvl w:ilvl="2" w:tplc="1009001B">
       <w:start w:val="1"/>
       <w:numFmt w:val="lowerRoman"/>
       <w:lvlText w:val="%3."/>
@@ -1384,7 +4130,7 @@
         <w:ind w:left="2160" w:hanging="180"/>
       </w:pPr>
     </w:lvl>
-    <w:lvl w:ilvl="3" w:tplc="1009000F" w:tentative="1">
+    <w:lvl w:ilvl="3" w:tplc="1009000F">
       <w:start w:val="1"/>
       <w:numFmt w:val="decimal"/>
       <w:lvlText w:val="%4."/>
@@ -1439,7 +4185,7 @@
       </w:pPr>
     </w:lvl>
   </w:abstractNum>
-  <w:abstractNum w:abstractNumId="4" w15:restartNumberingAfterBreak="0">
+  <w:abstractNum w:abstractNumId="5" w15:restartNumberingAfterBreak="0">
     <w:nsid w:val="5CB608DB"/>
     <w:multiLevelType w:val="hybridMultilevel"/>
     <w:tmpl w:val="4372DE08"/>
@@ -1464,7 +4210,7 @@
         <w:ind w:left="1440" w:hanging="360"/>
       </w:pPr>
     </w:lvl>
-    <w:lvl w:ilvl="2" w:tplc="1009001B" w:tentative="1">
+    <w:lvl w:ilvl="2" w:tplc="1009001B">
       <w:start w:val="1"/>
       <w:numFmt w:val="lowerRoman"/>
       <w:lvlText w:val="%3."/>
@@ -1528,7 +4274,7 @@
       </w:pPr>
     </w:lvl>
   </w:abstractNum>
-  <w:abstractNum w:abstractNumId="5" w15:restartNumberingAfterBreak="0">
+  <w:abstractNum w:abstractNumId="6" w15:restartNumberingAfterBreak="0">
     <w:nsid w:val="6CC62DA0"/>
     <w:multiLevelType w:val="hybridMultilevel"/>
     <w:tmpl w:val="2C18F5D6"/>
@@ -1545,7 +4291,7 @@
         <w:sz w:val="23"/>
       </w:rPr>
     </w:lvl>
-    <w:lvl w:ilvl="1" w:tplc="10090019" w:tentative="1">
+    <w:lvl w:ilvl="1" w:tplc="10090019">
       <w:start w:val="1"/>
       <w:numFmt w:val="lowerLetter"/>
       <w:lvlText w:val="%2."/>
@@ -1618,8 +4364,97 @@
       </w:pPr>
     </w:lvl>
   </w:abstractNum>
+  <w:abstractNum w:abstractNumId="7" w15:restartNumberingAfterBreak="0">
+    <w:nsid w:val="772D4B46"/>
+    <w:multiLevelType w:val="hybridMultilevel"/>
+    <w:tmpl w:val="64B257A6"/>
+    <w:lvl w:ilvl="0" w:tplc="FFFFFFFF">
+      <w:start w:val="1"/>
+      <w:numFmt w:val="lowerLetter"/>
+      <w:lvlText w:val="%1."/>
+      <w:lvlJc w:val="left"/>
+      <w:pPr>
+        <w:ind w:left="720" w:hanging="360"/>
+      </w:pPr>
+      <w:rPr>
+        <w:rFonts w:hint="default"/>
+      </w:rPr>
+    </w:lvl>
+    <w:lvl w:ilvl="1" w:tplc="FFFFFFFF">
+      <w:start w:val="1"/>
+      <w:numFmt w:val="lowerLetter"/>
+      <w:lvlText w:val="%2."/>
+      <w:lvlJc w:val="left"/>
+      <w:pPr>
+        <w:ind w:left="1440" w:hanging="360"/>
+      </w:pPr>
+    </w:lvl>
+    <w:lvl w:ilvl="2" w:tplc="FFFFFFFF">
+      <w:start w:val="1"/>
+      <w:numFmt w:val="lowerRoman"/>
+      <w:lvlText w:val="%3."/>
+      <w:lvlJc w:val="right"/>
+      <w:pPr>
+        <w:ind w:left="2160" w:hanging="180"/>
+      </w:pPr>
+    </w:lvl>
+    <w:lvl w:ilvl="3" w:tplc="FFFFFFFF" w:tentative="1">
+      <w:start w:val="1"/>
+      <w:numFmt w:val="decimal"/>
+      <w:lvlText w:val="%4."/>
+      <w:lvlJc w:val="left"/>
+      <w:pPr>
+        <w:ind w:left="2880" w:hanging="360"/>
+      </w:pPr>
+    </w:lvl>
+    <w:lvl w:ilvl="4" w:tplc="FFFFFFFF" w:tentative="1">
+      <w:start w:val="1"/>
+      <w:numFmt w:val="lowerLetter"/>
+      <w:lvlText w:val="%5."/>
+      <w:lvlJc w:val="left"/>
+      <w:pPr>
+        <w:ind w:left="3600" w:hanging="360"/>
+      </w:pPr>
+    </w:lvl>
+    <w:lvl w:ilvl="5" w:tplc="FFFFFFFF" w:tentative="1">
+      <w:start w:val="1"/>
+      <w:numFmt w:val="lowerRoman"/>
+      <w:lvlText w:val="%6."/>
+      <w:lvlJc w:val="right"/>
+      <w:pPr>
+        <w:ind w:left="4320" w:hanging="180"/>
+      </w:pPr>
+    </w:lvl>
+    <w:lvl w:ilvl="6" w:tplc="FFFFFFFF" w:tentative="1">
+      <w:start w:val="1"/>
+      <w:numFmt w:val="decimal"/>
+      <w:lvlText w:val="%7."/>
+      <w:lvlJc w:val="left"/>
+      <w:pPr>
+        <w:ind w:left="5040" w:hanging="360"/>
+      </w:pPr>
+    </w:lvl>
+    <w:lvl w:ilvl="7" w:tplc="FFFFFFFF" w:tentative="1">
+      <w:start w:val="1"/>
+      <w:numFmt w:val="lowerLetter"/>
+      <w:lvlText w:val="%8."/>
+      <w:lvlJc w:val="left"/>
+      <w:pPr>
+        <w:ind w:left="5760" w:hanging="360"/>
+      </w:pPr>
+    </w:lvl>
+    <w:lvl w:ilvl="8" w:tplc="FFFFFFFF" w:tentative="1">
+      <w:start w:val="1"/>
+      <w:numFmt w:val="lowerRoman"/>
+      <w:lvlText w:val="%9."/>
+      <w:lvlJc w:val="right"/>
+      <w:pPr>
+        <w:ind w:left="6480" w:hanging="180"/>
+      </w:pPr>
+    </w:lvl>
+  </w:abstractNum>
   <w:num w:numId="1" w16cid:durableId="1970699232">
-    <w:abstractNumId w:val="3"/>
+    <w:abstractNumId w:val="4"/>
   </w:num>
   <w:num w:numId="2" w16cid:durableId="2132165198">
     <w:abstractNumId w:val="1"/>
@@ -1631,10 +4466,16 @@
     <w:abstractNumId w:val="0"/>
   </w:num>
   <w:num w:numId="5" w16cid:durableId="1533761147">
+    <w:abstractNumId w:val="6"/>
+  </w:num>
+  <w:num w:numId="6" w16cid:durableId="1339040183">
     <w:abstractNumId w:val="5"/>
   </w:num>
-  <w:num w:numId="6" w16cid:durableId="1339040183">
-    <w:abstractNumId w:val="4"/>
+  <w:num w:numId="7" w16cid:durableId="1077215328">
+    <w:abstractNumId w:val="3"/>
+  </w:num>
+  <w:num w:numId="8" w16cid:durableId="306935746">
+    <w:abstractNumId w:val="7"/>
   </w:num>
 </w:numbering>
 </file>
@@ -2081,6 +4922,50 @@
       <w:szCs w:val="26"/>
     </w:rPr>
   </w:style>
+  <w:style w:type="paragraph" w:styleId="Heading3">
+    <w:name w:val="heading 3"/>
+    <w:basedOn w:val="Normal"/>
+    <w:next w:val="Normal"/>
+    <w:link w:val="Heading3Char"/>
+    <w:uiPriority w:val="9"/>
+    <w:unhideWhenUsed/>
+    <w:qFormat/>
+    <w:rsid w:val="00305967"/>
+    <w:pPr>
+      <w:keepNext/>
+      <w:keepLines/>
+      <w:spacing w:before="40" w:after="0"/>
+      <w:outlineLvl w:val="2"/>
+    </w:pPr>
+    <w:rPr>
+      <w:rFonts w:asciiTheme="majorHAnsi" w:eastAsiaTheme="majorEastAsia" w:hAnsiTheme="majorHAnsi" w:cstheme="majorBidi"/>
+      <w:color w:val="1F3763" w:themeColor="accent1" w:themeShade="7F"/>
+      <w:sz w:val="24"/>
+      <w:szCs w:val="24"/>
+    </w:rPr>
+  </w:style>
+  <w:style w:type="paragraph" w:styleId="Heading4">
+    <w:name w:val="heading 4"/>
+    <w:basedOn w:val="Normal"/>
+    <w:next w:val="Normal"/>
+    <w:link w:val="Heading4Char"/>
+    <w:uiPriority w:val="9"/>
+    <w:unhideWhenUsed/>
+    <w:qFormat/>
+    <w:rsid w:val="00305967"/>
+    <w:pPr>
+      <w:keepNext/>
+      <w:keepLines/>
+      <w:spacing w:before="40" w:after="0"/>
+      <w:outlineLvl w:val="3"/>
+    </w:pPr>
+    <w:rPr>
+      <w:rFonts w:asciiTheme="majorHAnsi" w:eastAsiaTheme="majorEastAsia" w:hAnsiTheme="majorHAnsi" w:cstheme="majorBidi"/>
+      <w:i/>
+      <w:iCs/>
+      <w:color w:val="2F5496" w:themeColor="accent1" w:themeShade="BF"/>
+    </w:rPr>
+  </w:style>
   <w:style w:type="character" w:default="1" w:styleId="DefaultParagraphFont">
     <w:name w:val="Default Paragraph Font"/>
     <w:uiPriority w:val="1"/>
@@ -2144,6 +5029,32 @@
       <w:ind w:left="720"/>
       <w:contextualSpacing/>
     </w:pPr>
+  </w:style>
+  <w:style w:type="character" w:customStyle="1" w:styleId="Heading3Char">
+    <w:name w:val="Heading 3 Char"/>
+    <w:basedOn w:val="DefaultParagraphFont"/>
+    <w:link w:val="Heading3"/>
+    <w:uiPriority w:val="9"/>
+    <w:rsid w:val="00305967"/>
+    <w:rPr>
+      <w:rFonts w:asciiTheme="majorHAnsi" w:eastAsiaTheme="majorEastAsia" w:hAnsiTheme="majorHAnsi" w:cstheme="majorBidi"/>
+      <w:color w:val="1F3763" w:themeColor="accent1" w:themeShade="7F"/>
+      <w:sz w:val="24"/>
+      <w:szCs w:val="24"/>
+    </w:rPr>
+  </w:style>
+  <w:style w:type="character" w:customStyle="1" w:styleId="Heading4Char">
+    <w:name w:val="Heading 4 Char"/>
+    <w:basedOn w:val="DefaultParagraphFont"/>
+    <w:link w:val="Heading4"/>
+    <w:uiPriority w:val="9"/>
+    <w:rsid w:val="00305967"/>
+    <w:rPr>
+      <w:rFonts w:asciiTheme="majorHAnsi" w:eastAsiaTheme="majorEastAsia" w:hAnsiTheme="majorHAnsi" w:cstheme="majorBidi"/>
+      <w:i/>
+      <w:iCs/>
+      <w:color w:val="2F5496" w:themeColor="accent1" w:themeShade="BF"/>
+    </w:rPr>
   </w:style>
 </w:styles>
 </file>

</xml_diff>